<commit_message>
Actualización del manual de despliegue
</commit_message>
<xml_diff>
--- a/Manual de usuario y despliegue/Manual de despliegue.docx
+++ b/Manual de usuario y despliegue/Manual de despliegue.docx
@@ -10,6 +10,7 @@
           <w:docPartUnique/>
         </w:docPartObj>
       </w:sdtPr>
+      <w:sdtEndPr/>
       <w:sdtContent>
         <w:p>
           <w:r>
@@ -220,7 +221,7 @@
                                 <a:avLst/>
                               </a:prstGeom>
                               <a:blipFill>
-                                <a:blip r:embed="rId8"/>
+                                <a:blip r:embed="rId9"/>
                                 <a:stretch>
                                   <a:fillRect r="-7574"/>
                                 </a:stretch>
@@ -272,7 +273,7 @@
                       <v:path arrowok="t" o:connecttype="custom" o:connectlocs="0,0;7315200,0;7315200,1130373;3620757,733885;0,1092249;0,0" o:connectangles="0,0,0,0,0,0"/>
                     </v:shape>
                     <v:rect id="Rectángulo 151" o:spid="_x0000_s1028" style="position:absolute;width:73152;height:12161;visibility:visible;mso-wrap-style:square;v-text-anchor:middle" o:gfxdata="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" stroked="f" strokeweight="1pt">
-                      <v:fill r:id="rId9" o:title="" recolor="t" rotate="t" type="frame"/>
+                      <v:fill r:id="rId10" o:title="" recolor="t" rotate="t" type="frame"/>
                     </v:rect>
                     <w10:wrap anchorx="page" anchory="page"/>
                   </v:group>
@@ -357,6 +358,7 @@
                                   <w:dataBinding w:prefixMappings="xmlns:ns0='http://purl.org/dc/elements/1.1/' xmlns:ns1='http://schemas.openxmlformats.org/package/2006/metadata/core-properties' " w:xpath="/ns1:coreProperties[1]/ns0:creator[1]" w:storeItemID="{6C3C8BC8-F283-45AE-878A-BAB7291924A1}"/>
                                   <w:text/>
                                 </w:sdtPr>
+                                <w:sdtEndPr/>
                                 <w:sdtContent>
                                   <w:p>
                                     <w:pPr>
@@ -403,6 +405,7 @@
                                     <w:dataBinding w:prefixMappings="xmlns:ns0='http://schemas.microsoft.com/office/2006/coverPageProps' " w:xpath="/ns0:CoverPageProperties[1]/ns0:CompanyEmail[1]" w:storeItemID="{55AF091B-3C7A-41E3-B477-F2FDAA23CFDA}"/>
                                     <w:text/>
                                   </w:sdtPr>
+                                  <w:sdtEndPr/>
                                   <w:sdtContent>
                                     <w:r>
                                       <w:rPr>
@@ -458,6 +461,7 @@
                             <w:dataBinding w:prefixMappings="xmlns:ns0='http://purl.org/dc/elements/1.1/' xmlns:ns1='http://schemas.openxmlformats.org/package/2006/metadata/core-properties' " w:xpath="/ns1:coreProperties[1]/ns0:creator[1]" w:storeItemID="{6C3C8BC8-F283-45AE-878A-BAB7291924A1}"/>
                             <w:text/>
                           </w:sdtPr>
+                          <w:sdtEndPr/>
                           <w:sdtContent>
                             <w:p>
                               <w:pPr>
@@ -504,6 +508,7 @@
                               <w:dataBinding w:prefixMappings="xmlns:ns0='http://schemas.microsoft.com/office/2006/coverPageProps' " w:xpath="/ns0:CoverPageProperties[1]/ns0:CompanyEmail[1]" w:storeItemID="{55AF091B-3C7A-41E3-B477-F2FDAA23CFDA}"/>
                               <w:text/>
                             </w:sdtPr>
+                            <w:sdtEndPr/>
                             <w:sdtContent>
                               <w:r>
                                 <w:rPr>
@@ -610,6 +615,7 @@
                                   <w:dataBinding w:prefixMappings="xmlns:ns0='http://schemas.microsoft.com/office/2006/coverPageProps' " w:xpath="/ns0:CoverPageProperties[1]/ns0:Abstract[1]" w:storeItemID="{55AF091B-3C7A-41E3-B477-F2FDAA23CFDA}"/>
                                   <w:text w:multiLine="1"/>
                                 </w:sdtPr>
+                                <w:sdtEndPr/>
                                 <w:sdtContent>
                                   <w:p>
                                     <w:pPr>
@@ -689,6 +695,7 @@
                             <w:dataBinding w:prefixMappings="xmlns:ns0='http://schemas.microsoft.com/office/2006/coverPageProps' " w:xpath="/ns0:CoverPageProperties[1]/ns0:Abstract[1]" w:storeItemID="{55AF091B-3C7A-41E3-B477-F2FDAA23CFDA}"/>
                             <w:text w:multiLine="1"/>
                           </w:sdtPr>
+                          <w:sdtEndPr/>
                           <w:sdtContent>
                             <w:p>
                               <w:pPr>
@@ -811,6 +818,7 @@
                                     <w:alias w:val="Título"/>
                                     <w:tag w:val=""/>
                                     <w:id w:val="630141079"/>
+                                    <w:showingPlcHdr/>
                                     <w:dataBinding w:prefixMappings="xmlns:ns0='http://purl.org/dc/elements/1.1/' xmlns:ns1='http://schemas.openxmlformats.org/package/2006/metadata/core-properties' " w:xpath="/ns1:coreProperties[1]/ns0:title[1]" w:storeItemID="{6C3C8BC8-F283-45AE-878A-BAB7291924A1}"/>
                                     <w:text w:multiLine="1"/>
                                   </w:sdtPr>
@@ -827,7 +835,7 @@
                                         <w:sz w:val="64"/>
                                         <w:szCs w:val="64"/>
                                       </w:rPr>
-                                      <w:t>Ingenieros al peso</w:t>
+                                      <w:t xml:space="preserve">     </w:t>
                                     </w:r>
                                   </w:sdtContent>
                                 </w:sdt>
@@ -845,6 +853,7 @@
                                   <w:dataBinding w:prefixMappings="xmlns:ns0='http://purl.org/dc/elements/1.1/' xmlns:ns1='http://schemas.openxmlformats.org/package/2006/metadata/core-properties' " w:xpath="/ns1:coreProperties[1]/ns0:subject[1]" w:storeItemID="{6C3C8BC8-F283-45AE-878A-BAB7291924A1}"/>
                                   <w:text/>
                                 </w:sdtPr>
+                                <w:sdtEndPr/>
                                 <w:sdtContent>
                                   <w:p>
                                     <w:pPr>
@@ -912,6 +921,7 @@
                               <w:alias w:val="Título"/>
                               <w:tag w:val=""/>
                               <w:id w:val="630141079"/>
+                              <w:showingPlcHdr/>
                               <w:dataBinding w:prefixMappings="xmlns:ns0='http://purl.org/dc/elements/1.1/' xmlns:ns1='http://schemas.openxmlformats.org/package/2006/metadata/core-properties' " w:xpath="/ns1:coreProperties[1]/ns0:title[1]" w:storeItemID="{6C3C8BC8-F283-45AE-878A-BAB7291924A1}"/>
                               <w:text w:multiLine="1"/>
                             </w:sdtPr>
@@ -928,7 +938,7 @@
                                   <w:sz w:val="64"/>
                                   <w:szCs w:val="64"/>
                                 </w:rPr>
-                                <w:t>Ingenieros al peso</w:t>
+                                <w:t xml:space="preserve">     </w:t>
                               </w:r>
                             </w:sdtContent>
                           </w:sdt>
@@ -946,6 +956,7 @@
                             <w:dataBinding w:prefixMappings="xmlns:ns0='http://purl.org/dc/elements/1.1/' xmlns:ns1='http://schemas.openxmlformats.org/package/2006/metadata/core-properties' " w:xpath="/ns1:coreProperties[1]/ns0:subject[1]" w:storeItemID="{6C3C8BC8-F283-45AE-878A-BAB7291924A1}"/>
                             <w:text/>
                           </w:sdtPr>
+                          <w:sdtEndPr/>
                           <w:sdtContent>
                             <w:p>
                               <w:pPr>
@@ -2399,15 +2410,197 @@
       </w:hyperlink>
     </w:p>
     <w:p>
+      <w:r>
+        <w:fldChar w:fldCharType="end"/>
+      </w:r>
+      <w:bookmarkStart w:id="0" w:name="_Toc61610675"/>
+    </w:p>
+    <w:p>
+      <w:pPr>
+        <w:rPr>
+          <w:b/>
+          <w:bCs/>
+        </w:rPr>
+      </w:pPr>
+    </w:p>
+    <w:p>
+      <w:pPr>
+        <w:rPr>
+          <w:b/>
+          <w:bCs/>
+        </w:rPr>
+      </w:pPr>
+    </w:p>
+    <w:p>
+      <w:pPr>
+        <w:rPr>
+          <w:b/>
+          <w:bCs/>
+        </w:rPr>
+      </w:pPr>
+    </w:p>
+    <w:p>
+      <w:pPr>
+        <w:rPr>
+          <w:b/>
+          <w:bCs/>
+        </w:rPr>
+      </w:pPr>
+    </w:p>
+    <w:p>
+      <w:pPr>
+        <w:rPr>
+          <w:b/>
+          <w:bCs/>
+        </w:rPr>
+      </w:pPr>
+    </w:p>
+    <w:p>
+      <w:pPr>
+        <w:rPr>
+          <w:b/>
+          <w:bCs/>
+        </w:rPr>
+      </w:pPr>
+    </w:p>
+    <w:p>
+      <w:pPr>
+        <w:rPr>
+          <w:b/>
+          <w:bCs/>
+        </w:rPr>
+      </w:pPr>
+    </w:p>
+    <w:p>
+      <w:pPr>
+        <w:rPr>
+          <w:b/>
+          <w:bCs/>
+        </w:rPr>
+      </w:pPr>
+    </w:p>
+    <w:p>
+      <w:pPr>
+        <w:rPr>
+          <w:b/>
+          <w:bCs/>
+        </w:rPr>
+      </w:pPr>
+    </w:p>
+    <w:p>
+      <w:pPr>
+        <w:rPr>
+          <w:b/>
+          <w:bCs/>
+        </w:rPr>
+      </w:pPr>
+    </w:p>
+    <w:p>
+      <w:pPr>
+        <w:rPr>
+          <w:b/>
+          <w:bCs/>
+        </w:rPr>
+      </w:pPr>
+    </w:p>
+    <w:p>
+      <w:pPr>
+        <w:rPr>
+          <w:b/>
+          <w:bCs/>
+        </w:rPr>
+      </w:pPr>
+    </w:p>
+    <w:p>
+      <w:pPr>
+        <w:rPr>
+          <w:b/>
+          <w:bCs/>
+        </w:rPr>
+      </w:pPr>
+    </w:p>
+    <w:p>
+      <w:pPr>
+        <w:rPr>
+          <w:b/>
+          <w:bCs/>
+        </w:rPr>
+      </w:pPr>
+    </w:p>
+    <w:p>
+      <w:pPr>
+        <w:rPr>
+          <w:b/>
+          <w:bCs/>
+        </w:rPr>
+      </w:pPr>
+    </w:p>
+    <w:p>
       <w:pPr>
         <w:pStyle w:val="Miestilo"/>
-      </w:pPr>
-      <w:r>
+        <w:rPr>
+          <w:b/>
+          <w:bCs/>
+        </w:rPr>
+      </w:pPr>
+      <w:r>
+        <w:rPr>
+          <w:b/>
+          <w:bCs/>
+        </w:rPr>
         <w:lastRenderedPageBreak/>
-        <w:fldChar w:fldCharType="end"/>
-      </w:r>
-      <w:bookmarkStart w:id="0" w:name="_Toc61610675"/>
-    </w:p>
+        <w:t>INTRODUCCIÓN</w:t>
+      </w:r>
+      <w:bookmarkEnd w:id="0"/>
+      <w:r>
+        <w:rPr>
+          <w:b/>
+          <w:bCs/>
+        </w:rPr>
+        <w:t xml:space="preserve"> </w:t>
+      </w:r>
+    </w:p>
+    <w:p>
+      <w:r>
+        <w:t xml:space="preserve">Manual básico de despliegue de Ingenieros al </w:t>
+      </w:r>
+      <w:r>
+        <w:t xml:space="preserve">peso </w:t>
+      </w:r>
+      <w:r>
+        <w:t xml:space="preserve">desarrollado </w:t>
+      </w:r>
+      <w:r>
+        <w:t>en Java, MySQL, HTML, Css y JavaScript que se encuentra alojado en Tomcat.</w:t>
+      </w:r>
+    </w:p>
+    <w:p>
+      <w:bookmarkStart w:id="1" w:name="_Toc61610676"/>
+    </w:p>
+    <w:p/>
+    <w:p/>
+    <w:p/>
+    <w:p/>
+    <w:p/>
+    <w:p/>
+    <w:p/>
+    <w:p/>
+    <w:p/>
+    <w:p/>
+    <w:p/>
+    <w:p/>
+    <w:p/>
+    <w:p/>
+    <w:p/>
+    <w:p/>
+    <w:p/>
+    <w:p/>
+    <w:p/>
+    <w:p/>
+    <w:p/>
+    <w:p/>
+    <w:p/>
+    <w:p/>
     <w:p>
       <w:pPr>
         <w:pStyle w:val="Miestilo"/>
@@ -2421,59 +2614,314 @@
           <w:b/>
           <w:bCs/>
         </w:rPr>
-        <w:t>INTRODUCCIÓN</w:t>
-      </w:r>
-      <w:bookmarkEnd w:id="0"/>
-      <w:r>
-        <w:rPr>
-          <w:b/>
-          <w:bCs/>
+        <w:lastRenderedPageBreak/>
+        <w:t>RECURSOS HARDWAR</w:t>
+      </w:r>
+      <w:bookmarkEnd w:id="1"/>
+      <w:r>
+        <w:rPr>
+          <w:b/>
+          <w:bCs/>
+        </w:rPr>
+        <w:t>E</w:t>
+      </w:r>
+    </w:p>
+    <w:p>
+      <w:pPr>
+        <w:pStyle w:val="Ttulo2"/>
+        <w:rPr>
+          <w:b/>
+          <w:bCs/>
+          <w:color w:val="000000" w:themeColor="text1"/>
+        </w:rPr>
+      </w:pPr>
+      <w:bookmarkStart w:id="2" w:name="_Toc61610677"/>
+      <w:r>
+        <w:rPr>
+          <w:b/>
+          <w:bCs/>
+          <w:color w:val="000000" w:themeColor="text1"/>
+        </w:rPr>
+        <w:t>SERVIDORES</w:t>
+      </w:r>
+      <w:bookmarkEnd w:id="2"/>
+      <w:r>
+        <w:rPr>
+          <w:b/>
+          <w:bCs/>
+          <w:color w:val="000000" w:themeColor="text1"/>
         </w:rPr>
         <w:t xml:space="preserve"> </w:t>
       </w:r>
     </w:p>
     <w:p>
+      <w:r>
+        <w:t>Para el lanzamiento de Ingenieros al peso se requerirá un servidor que disponga de:</w:t>
+      </w:r>
+    </w:p>
+    <w:p>
+      <w:pPr>
+        <w:pStyle w:val="Prrafodelista"/>
+        <w:numPr>
+          <w:ilvl w:val="0"/>
+          <w:numId w:val="1"/>
+        </w:numPr>
+      </w:pPr>
+      <w:r>
+        <w:t>A</w:t>
+      </w:r>
+      <w:r>
+        <w:t>cceso a su sistema de ficheros para copiar y editar ficheros.</w:t>
+      </w:r>
+    </w:p>
+    <w:p>
+      <w:pPr>
+        <w:pStyle w:val="Prrafodelista"/>
+        <w:numPr>
+          <w:ilvl w:val="0"/>
+          <w:numId w:val="1"/>
+        </w:numPr>
+      </w:pPr>
+      <w:r>
+        <w:t>Conexión a la red</w:t>
+      </w:r>
+      <w:r>
+        <w:t xml:space="preserve"> para la explotación del sistema.</w:t>
+      </w:r>
+    </w:p>
+    <w:p>
+      <w:pPr>
+        <w:pStyle w:val="Prrafodelista"/>
+        <w:numPr>
+          <w:ilvl w:val="0"/>
+          <w:numId w:val="1"/>
+        </w:numPr>
+      </w:pPr>
+      <w:r>
+        <w:t xml:space="preserve">Acceso a la base de datos en este caso MySQL. </w:t>
+      </w:r>
+    </w:p>
+    <w:p>
+      <w:pPr>
+        <w:pStyle w:val="Ttulo2"/>
+        <w:rPr>
+          <w:b/>
+          <w:bCs/>
+          <w:color w:val="000000" w:themeColor="text1"/>
+        </w:rPr>
+      </w:pPr>
+      <w:bookmarkStart w:id="3" w:name="_Toc61610678"/>
+      <w:r>
+        <w:rPr>
+          <w:b/>
+          <w:bCs/>
+          <w:color w:val="000000" w:themeColor="text1"/>
+        </w:rPr>
+        <w:t>ESTACIONES CLIENTE</w:t>
+      </w:r>
+      <w:bookmarkEnd w:id="3"/>
+      <w:r>
+        <w:rPr>
+          <w:b/>
+          <w:bCs/>
+          <w:color w:val="000000" w:themeColor="text1"/>
+        </w:rPr>
+        <w:t xml:space="preserve"> </w:t>
+      </w:r>
+    </w:p>
+    <w:p>
+      <w:r>
+        <w:t>Se necesitará un equipo cliente con acceso a la red para entrar el en servidor y realizar las pruebas de implantación.</w:t>
+      </w:r>
+    </w:p>
+    <w:p>
+      <w:pPr>
+        <w:pStyle w:val="Ttulo2"/>
+        <w:rPr>
+          <w:b/>
+          <w:bCs/>
+          <w:color w:val="000000" w:themeColor="text1"/>
+        </w:rPr>
+      </w:pPr>
+      <w:bookmarkStart w:id="4" w:name="_Toc61610679"/>
+      <w:r>
+        <w:rPr>
+          <w:b/>
+          <w:bCs/>
+          <w:color w:val="000000" w:themeColor="text1"/>
+        </w:rPr>
+        <w:t>CONECTIVIDAD</w:t>
+      </w:r>
+      <w:bookmarkEnd w:id="4"/>
+    </w:p>
+    <w:p>
+      <w:r>
+        <w:t xml:space="preserve">Se necesitará conectividad entre el servidor de la </w:t>
+      </w:r>
+      <w:r>
+        <w:t>aplicación y</w:t>
+      </w:r>
+      <w:r>
+        <w:t xml:space="preserve"> </w:t>
+      </w:r>
+      <w:r>
+        <w:t>la base de datos. Se requerirá, además, conectividad entre el servidor y el equipo del cliente.</w:t>
+      </w:r>
+    </w:p>
+    <w:p/>
+    <w:p/>
+    <w:p/>
+    <w:p/>
+    <w:p/>
+    <w:p/>
+    <w:p/>
+    <w:p/>
+    <w:p/>
+    <w:p/>
+    <w:p/>
+    <w:p/>
+    <w:p/>
+    <w:p/>
+    <w:p/>
+    <w:p>
+      <w:pPr>
+        <w:rPr>
+          <w:b/>
+          <w:bCs/>
+        </w:rPr>
+      </w:pPr>
+      <w:bookmarkStart w:id="5" w:name="_Toc61610680"/>
+    </w:p>
+    <w:p>
+      <w:pPr>
+        <w:rPr>
+          <w:b/>
+          <w:bCs/>
+        </w:rPr>
+      </w:pPr>
+    </w:p>
+    <w:p>
+      <w:pPr>
+        <w:rPr>
+          <w:b/>
+          <w:bCs/>
+        </w:rPr>
+      </w:pPr>
+    </w:p>
+    <w:p>
       <w:pPr>
         <w:pStyle w:val="Miestilo"/>
         <w:rPr>
-          <w:rFonts w:asciiTheme="minorHAnsi" w:hAnsiTheme="minorHAnsi"/>
-          <w:sz w:val="22"/>
-          <w:szCs w:val="22"/>
-        </w:rPr>
-      </w:pPr>
-      <w:r>
-        <w:rPr>
-          <w:rFonts w:asciiTheme="minorHAnsi" w:hAnsiTheme="minorHAnsi"/>
-          <w:sz w:val="22"/>
-          <w:szCs w:val="22"/>
-        </w:rPr>
-        <w:t xml:space="preserve">Manual básico de despliegue de Ingenieros al </w:t>
-      </w:r>
-      <w:r>
-        <w:rPr>
-          <w:rFonts w:asciiTheme="minorHAnsi" w:hAnsiTheme="minorHAnsi"/>
-          <w:sz w:val="22"/>
-          <w:szCs w:val="22"/>
-        </w:rPr>
-        <w:t xml:space="preserve">peso </w:t>
-      </w:r>
-      <w:r>
-        <w:rPr>
-          <w:rFonts w:asciiTheme="minorHAnsi" w:hAnsiTheme="minorHAnsi"/>
-          <w:sz w:val="22"/>
-          <w:szCs w:val="22"/>
-        </w:rPr>
-        <w:t xml:space="preserve">desarrollado </w:t>
-      </w:r>
-      <w:r>
-        <w:rPr>
-          <w:rFonts w:asciiTheme="minorHAnsi" w:hAnsiTheme="minorHAnsi"/>
-          <w:sz w:val="22"/>
-          <w:szCs w:val="22"/>
-        </w:rPr>
-        <w:t>en Java, MySQL, HTML, Css y JavaScript que se encuentra alojado en Tomcat.</w:t>
-      </w:r>
-    </w:p>
+          <w:b/>
+          <w:bCs/>
+        </w:rPr>
+      </w:pPr>
+      <w:r>
+        <w:rPr>
+          <w:b/>
+          <w:bCs/>
+        </w:rPr>
+        <w:lastRenderedPageBreak/>
+        <w:t>RECURSOS SOFTWARE</w:t>
+      </w:r>
+      <w:bookmarkStart w:id="6" w:name="_Toc61610681"/>
+      <w:bookmarkEnd w:id="5"/>
+    </w:p>
+    <w:p>
+      <w:pPr>
+        <w:pStyle w:val="Ttulo2"/>
+        <w:rPr>
+          <w:b/>
+          <w:bCs/>
+          <w:color w:val="000000" w:themeColor="text1"/>
+        </w:rPr>
+      </w:pPr>
+      <w:r>
+        <w:rPr>
+          <w:b/>
+          <w:bCs/>
+          <w:color w:val="000000" w:themeColor="text1"/>
+        </w:rPr>
+        <w:t>LISTADO DE RECURSOS SOFTWARE</w:t>
+      </w:r>
+      <w:bookmarkEnd w:id="6"/>
+    </w:p>
+    <w:p>
+      <w:pPr>
+        <w:pStyle w:val="Prrafodelista"/>
+        <w:numPr>
+          <w:ilvl w:val="0"/>
+          <w:numId w:val="2"/>
+        </w:numPr>
+      </w:pPr>
+      <w:r>
+        <w:t>Tener instalado Java.</w:t>
+      </w:r>
+    </w:p>
+    <w:p>
+      <w:pPr>
+        <w:pStyle w:val="Prrafodelista"/>
+        <w:numPr>
+          <w:ilvl w:val="0"/>
+          <w:numId w:val="2"/>
+        </w:numPr>
+      </w:pPr>
+      <w:r>
+        <w:t>Tener instalado Tomcat.</w:t>
+      </w:r>
+    </w:p>
+    <w:p>
+      <w:pPr>
+        <w:pStyle w:val="Prrafodelista"/>
+        <w:numPr>
+          <w:ilvl w:val="0"/>
+          <w:numId w:val="2"/>
+        </w:numPr>
+      </w:pPr>
+      <w:r>
+        <w:t>Tener instalado el JDK 8.</w:t>
+      </w:r>
+    </w:p>
+    <w:p>
+      <w:pPr>
+        <w:pStyle w:val="Prrafodelista"/>
+        <w:numPr>
+          <w:ilvl w:val="0"/>
+          <w:numId w:val="2"/>
+        </w:numPr>
+      </w:pPr>
+      <w:r>
+        <w:t>Tener instalado el Servidor de base de datos MySQL.</w:t>
+      </w:r>
+    </w:p>
+    <w:p/>
+    <w:p>
+      <w:pPr>
+        <w:pStyle w:val="Prrafodelista"/>
+      </w:pPr>
+    </w:p>
+    <w:p/>
+    <w:p/>
+    <w:p/>
+    <w:p/>
+    <w:p/>
+    <w:p/>
+    <w:p/>
+    <w:p/>
+    <w:p/>
+    <w:p/>
+    <w:p/>
+    <w:p/>
+    <w:p/>
+    <w:p/>
+    <w:p/>
+    <w:p/>
+    <w:p/>
+    <w:p/>
+    <w:p/>
+    <w:p/>
+    <w:p/>
+    <w:p/>
     <w:p>
       <w:pPr>
         <w:pStyle w:val="Miestilo"/>
@@ -2482,15 +2930,16 @@
           <w:bCs/>
         </w:rPr>
       </w:pPr>
-      <w:bookmarkStart w:id="1" w:name="_Toc61610676"/>
-      <w:r>
-        <w:rPr>
-          <w:b/>
-          <w:bCs/>
-        </w:rPr>
-        <w:t>RECURSOS HARDWARE</w:t>
-      </w:r>
-      <w:bookmarkEnd w:id="1"/>
+      <w:bookmarkStart w:id="7" w:name="_Toc61610682"/>
+      <w:r>
+        <w:rPr>
+          <w:b/>
+          <w:bCs/>
+        </w:rPr>
+        <w:lastRenderedPageBreak/>
+        <w:t>INSTALACIÓN Y CONFIGURACIÓN DEL SISTEMA</w:t>
+      </w:r>
+      <w:bookmarkEnd w:id="7"/>
     </w:p>
     <w:p>
       <w:pPr>
@@ -2501,23 +2950,80 @@
           <w:color w:val="000000" w:themeColor="text1"/>
         </w:rPr>
       </w:pPr>
-      <w:bookmarkStart w:id="2" w:name="_Toc61610677"/>
+      <w:bookmarkStart w:id="8" w:name="_Toc61610683"/>
       <w:r>
         <w:rPr>
           <w:b/>
           <w:bCs/>
           <w:color w:val="000000" w:themeColor="text1"/>
         </w:rPr>
-        <w:t>SERVIDORES</w:t>
-      </w:r>
-      <w:bookmarkEnd w:id="2"/>
-      <w:r>
+        <w:t>SOPORTE DE LA ENTREGA</w:t>
+      </w:r>
+      <w:bookmarkEnd w:id="8"/>
+    </w:p>
+    <w:p>
+      <w:pPr>
+        <w:pStyle w:val="Ttulo3"/>
         <w:rPr>
           <w:b/>
           <w:bCs/>
           <w:color w:val="000000" w:themeColor="text1"/>
         </w:rPr>
-        <w:t xml:space="preserve"> </w:t>
+      </w:pPr>
+      <w:r>
+        <w:rPr>
+          <w:b/>
+          <w:bCs/>
+          <w:color w:val="000000" w:themeColor="text1"/>
+        </w:rPr>
+        <w:t xml:space="preserve">Descripción </w:t>
+      </w:r>
+    </w:p>
+    <w:p>
+      <w:r>
+        <w:t>El software, Ingenieros al peso desarrollado y compilado en Java, será montado en el servidor Tomcat.</w:t>
+      </w:r>
+    </w:p>
+    <w:p>
+      <w:pPr>
+        <w:rPr>
+          <w:b/>
+          <w:bCs/>
+          <w:color w:val="000000" w:themeColor="text1"/>
+        </w:rPr>
+      </w:pPr>
+      <w:r>
+        <w:rPr>
+          <w:b/>
+          <w:bCs/>
+          <w:color w:val="000000" w:themeColor="text1"/>
+        </w:rPr>
+        <w:t>Estimaciones</w:t>
+      </w:r>
+    </w:p>
+    <w:p>
+      <w:pPr>
+        <w:rPr>
+          <w:color w:val="000000" w:themeColor="text1"/>
+        </w:rPr>
+      </w:pPr>
+      <w:r>
+        <w:rPr>
+          <w:color w:val="000000" w:themeColor="text1"/>
+        </w:rPr>
+        <w:t>La instalación no debe durar más de 3</w:t>
+      </w:r>
+      <w:r>
+        <w:rPr>
+          <w:color w:val="000000" w:themeColor="text1"/>
+        </w:rPr>
+        <w:t xml:space="preserve">0 </w:t>
+      </w:r>
+      <w:r>
+        <w:rPr>
+          <w:color w:val="000000" w:themeColor="text1"/>
+        </w:rPr>
+        <w:t>minutos.</w:t>
       </w:r>
     </w:p>
     <w:p>
@@ -2529,140 +3035,166 @@
           <w:color w:val="000000" w:themeColor="text1"/>
         </w:rPr>
       </w:pPr>
-      <w:bookmarkStart w:id="3" w:name="_Toc61610678"/>
+      <w:bookmarkStart w:id="9" w:name="_Toc61610684"/>
       <w:r>
         <w:rPr>
           <w:b/>
           <w:bCs/>
           <w:color w:val="000000" w:themeColor="text1"/>
         </w:rPr>
-        <w:t>ESTACIONES CLIENTE</w:t>
-      </w:r>
-      <w:bookmarkEnd w:id="3"/>
-      <w:r>
-        <w:rPr>
-          <w:b/>
-          <w:bCs/>
-          <w:color w:val="000000" w:themeColor="text1"/>
-        </w:rPr>
-        <w:t xml:space="preserve"> </w:t>
-      </w:r>
-    </w:p>
-    <w:p>
-      <w:pPr>
-        <w:pStyle w:val="Ttulo2"/>
-        <w:rPr>
-          <w:b/>
-          <w:bCs/>
-        </w:rPr>
-      </w:pPr>
-      <w:bookmarkStart w:id="4" w:name="_Toc61610679"/>
-      <w:r>
-        <w:rPr>
-          <w:b/>
-          <w:bCs/>
-          <w:color w:val="000000" w:themeColor="text1"/>
-        </w:rPr>
-        <w:t>CONECTIVIDAD</w:t>
-      </w:r>
-      <w:bookmarkEnd w:id="4"/>
-    </w:p>
-    <w:p>
-      <w:pPr>
-        <w:pStyle w:val="Miestilo"/>
-        <w:rPr>
-          <w:b/>
-          <w:bCs/>
-        </w:rPr>
-      </w:pPr>
-      <w:bookmarkStart w:id="5" w:name="_Toc61610680"/>
-      <w:r>
-        <w:rPr>
-          <w:b/>
-          <w:bCs/>
-        </w:rPr>
-        <w:t>RECURSOS SOFTWARE</w:t>
-      </w:r>
-      <w:bookmarkEnd w:id="5"/>
-    </w:p>
-    <w:p>
-      <w:pPr>
-        <w:pStyle w:val="Ttulo1"/>
-        <w:rPr>
-          <w:b/>
-          <w:bCs/>
-          <w:color w:val="000000" w:themeColor="text1"/>
-        </w:rPr>
-      </w:pPr>
-      <w:bookmarkStart w:id="6" w:name="_Toc61610681"/>
-      <w:r>
-        <w:rPr>
-          <w:b/>
-          <w:bCs/>
-          <w:color w:val="000000" w:themeColor="text1"/>
-        </w:rPr>
-        <w:t>LISTADO DE RECURSOS SOFTWARE</w:t>
-      </w:r>
-      <w:bookmarkEnd w:id="6"/>
-    </w:p>
-    <w:p>
-      <w:pPr>
-        <w:pStyle w:val="Miestilo"/>
-        <w:rPr>
-          <w:b/>
-          <w:bCs/>
-        </w:rPr>
-      </w:pPr>
-      <w:bookmarkStart w:id="7" w:name="_Toc61610682"/>
-      <w:r>
-        <w:rPr>
-          <w:b/>
-          <w:bCs/>
-        </w:rPr>
-        <w:t>INSTALACIÓN Y CONFIGURACIÓN DEL SISTEMA</w:t>
-      </w:r>
-      <w:bookmarkEnd w:id="7"/>
-    </w:p>
-    <w:p>
-      <w:pPr>
-        <w:pStyle w:val="Ttulo2"/>
-        <w:rPr>
-          <w:b/>
-          <w:bCs/>
-          <w:color w:val="000000" w:themeColor="text1"/>
-        </w:rPr>
-      </w:pPr>
-      <w:bookmarkStart w:id="8" w:name="_Toc61610683"/>
-      <w:r>
-        <w:rPr>
-          <w:b/>
-          <w:bCs/>
-          <w:color w:val="000000" w:themeColor="text1"/>
-        </w:rPr>
-        <w:t>SOPORTE DE LA ENTREGA</w:t>
-      </w:r>
-      <w:bookmarkEnd w:id="8"/>
-    </w:p>
-    <w:p>
-      <w:pPr>
-        <w:pStyle w:val="Ttulo2"/>
-        <w:rPr>
-          <w:b/>
-          <w:bCs/>
-          <w:color w:val="000000" w:themeColor="text1"/>
-        </w:rPr>
-      </w:pPr>
-      <w:bookmarkStart w:id="9" w:name="_Toc61610684"/>
-      <w:r>
-        <w:rPr>
-          <w:b/>
-          <w:bCs/>
-          <w:color w:val="000000" w:themeColor="text1"/>
-        </w:rPr>
         <w:t>PROCEDIMIENTO DE INSTALACIÓN</w:t>
       </w:r>
       <w:bookmarkEnd w:id="9"/>
     </w:p>
+    <w:tbl>
+      <w:tblPr>
+        <w:tblStyle w:val="Tablaconcuadrcula"/>
+        <w:tblW w:w="0" w:type="auto"/>
+        <w:tblLook w:val="04A0" w:firstRow="1" w:lastRow="0" w:firstColumn="1" w:lastColumn="0" w:noHBand="0" w:noVBand="1"/>
+      </w:tblPr>
+      <w:tblGrid>
+        <w:gridCol w:w="1413"/>
+        <w:gridCol w:w="7081"/>
+      </w:tblGrid>
+      <w:tr>
+        <w:trPr>
+          <w:trHeight w:val="269"/>
+        </w:trPr>
+        <w:tc>
+          <w:tcPr>
+            <w:tcW w:w="1413" w:type="dxa"/>
+            <w:shd w:val="clear" w:color="auto" w:fill="AEAAAA" w:themeFill="background2" w:themeFillShade="BF"/>
+            <w:vAlign w:val="center"/>
+          </w:tcPr>
+          <w:p>
+            <w:pPr>
+              <w:jc w:val="center"/>
+            </w:pPr>
+            <w:r>
+              <w:t>#Paso</w:t>
+            </w:r>
+          </w:p>
+        </w:tc>
+        <w:tc>
+          <w:tcPr>
+            <w:tcW w:w="7081" w:type="dxa"/>
+            <w:shd w:val="clear" w:color="auto" w:fill="AEAAAA" w:themeFill="background2" w:themeFillShade="BF"/>
+            <w:vAlign w:val="center"/>
+          </w:tcPr>
+          <w:p>
+            <w:pPr>
+              <w:jc w:val="center"/>
+            </w:pPr>
+            <w:r>
+              <w:t>Descripción</w:t>
+            </w:r>
+          </w:p>
+        </w:tc>
+      </w:tr>
+      <w:tr>
+        <w:trPr>
+          <w:trHeight w:val="269"/>
+        </w:trPr>
+        <w:tc>
+          <w:tcPr>
+            <w:tcW w:w="1413" w:type="dxa"/>
+          </w:tcPr>
+          <w:p>
+            <w:r>
+              <w:t>1</w:t>
+            </w:r>
+          </w:p>
+        </w:tc>
+        <w:tc>
+          <w:tcPr>
+            <w:tcW w:w="7081" w:type="dxa"/>
+          </w:tcPr>
+          <w:p/>
+        </w:tc>
+      </w:tr>
+      <w:tr>
+        <w:trPr>
+          <w:trHeight w:val="269"/>
+        </w:trPr>
+        <w:tc>
+          <w:tcPr>
+            <w:tcW w:w="1413" w:type="dxa"/>
+          </w:tcPr>
+          <w:p>
+            <w:r>
+              <w:t>2</w:t>
+            </w:r>
+          </w:p>
+        </w:tc>
+        <w:tc>
+          <w:tcPr>
+            <w:tcW w:w="7081" w:type="dxa"/>
+          </w:tcPr>
+          <w:p/>
+        </w:tc>
+      </w:tr>
+      <w:tr>
+        <w:trPr>
+          <w:trHeight w:val="269"/>
+        </w:trPr>
+        <w:tc>
+          <w:tcPr>
+            <w:tcW w:w="1413" w:type="dxa"/>
+          </w:tcPr>
+          <w:p>
+            <w:r>
+              <w:t>3</w:t>
+            </w:r>
+          </w:p>
+        </w:tc>
+        <w:tc>
+          <w:tcPr>
+            <w:tcW w:w="7081" w:type="dxa"/>
+          </w:tcPr>
+          <w:p/>
+        </w:tc>
+      </w:tr>
+      <w:tr>
+        <w:trPr>
+          <w:trHeight w:val="269"/>
+        </w:trPr>
+        <w:tc>
+          <w:tcPr>
+            <w:tcW w:w="1413" w:type="dxa"/>
+          </w:tcPr>
+          <w:p>
+            <w:r>
+              <w:t xml:space="preserve"> </w:t>
+            </w:r>
+          </w:p>
+        </w:tc>
+        <w:tc>
+          <w:tcPr>
+            <w:tcW w:w="7081" w:type="dxa"/>
+          </w:tcPr>
+          <w:p/>
+        </w:tc>
+      </w:tr>
+      <w:tr>
+        <w:trPr>
+          <w:trHeight w:val="269"/>
+        </w:trPr>
+        <w:tc>
+          <w:tcPr>
+            <w:tcW w:w="1413" w:type="dxa"/>
+          </w:tcPr>
+          <w:p/>
+        </w:tc>
+        <w:tc>
+          <w:tcPr>
+            <w:tcW w:w="7081" w:type="dxa"/>
+          </w:tcPr>
+          <w:p/>
+        </w:tc>
+      </w:tr>
+    </w:tbl>
+    <w:p/>
+    <w:p/>
     <w:p>
       <w:pPr>
         <w:pStyle w:val="Miestilo"/>
@@ -2806,7 +3338,7 @@
       </w:pPr>
     </w:p>
     <w:sectPr>
-      <w:headerReference w:type="default" r:id="rId10"/>
+      <w:headerReference w:type="default" r:id="rId11"/>
       <w:pgSz w:w="11906" w:h="16838"/>
       <w:pgMar w:top="1417" w:right="1701" w:bottom="1417" w:left="1701" w:header="708" w:footer="708" w:gutter="0"/>
       <w:pgNumType w:start="0"/>
@@ -2936,6 +3468,243 @@
     </w:pPr>
   </w:p>
 </w:hdr>
+</file>
+
+<file path=word/numbering.xml><?xml version="1.0" encoding="utf-8"?>
+<w:numbering xmlns:wpc="http://schemas.microsoft.com/office/word/2010/wordprocessingCanvas" xmlns:cx="http://schemas.microsoft.com/office/drawing/2014/chartex" xmlns:cx1="http://schemas.microsoft.com/office/drawing/2015/9/8/chartex" xmlns:cx2="http://schemas.microsoft.com/office/drawing/2015/10/21/chartex" xmlns:cx3="http://schemas.microsoft.com/office/drawing/2016/5/9/chartex" xmlns:cx4="http://schemas.microsoft.com/office/drawing/2016/5/10/chartex" xmlns:cx5="http://schemas.microsoft.com/office/drawing/2016/5/11/chartex" xmlns:cx6="http://schemas.microsoft.com/office/drawing/2016/5/12/chartex" xmlns:cx7="http://schemas.microsoft.com/office/drawing/2016/5/13/chartex" xmlns:cx8="http://schemas.microsoft.com/office/drawing/2016/5/14/chartex" xmlns:mc="http://schemas.openxmlformats.org/markup-compatibility/2006" xmlns:aink="http://schemas.microsoft.com/office/drawing/2016/ink" xmlns:am3d="http://schemas.microsoft.com/office/drawing/2017/model3d" xmlns:o="urn:schemas-microsoft-com:office:office" xmlns:r="http://schemas.openxmlformats.org/officeDocument/2006/relationships" xmlns:m="http://schemas.openxmlformats.org/officeDocument/2006/math" xmlns:v="urn:schemas-microsoft-com:vml" xmlns:wp14="http://schemas.microsoft.com/office/word/2010/wordprocessingDrawing" xmlns:wp="http://schemas.openxmlformats.org/drawingml/2006/wordprocessingDrawing" xmlns:w10="urn:schemas-microsoft-com:office:word" xmlns:w="http://schemas.openxmlformats.org/wordprocessingml/2006/main" xmlns:w14="http://schemas.microsoft.com/office/word/2010/wordml" xmlns:w15="http://schemas.microsoft.com/office/word/2012/wordml" xmlns:w16cex="http://schemas.microsoft.com/office/word/2018/wordml/cex" xmlns:w16cid="http://schemas.microsoft.com/office/word/2016/wordml/cid" xmlns:w16="http://schemas.microsoft.com/office/word/2018/wordml" xmlns:w16se="http://schemas.microsoft.com/office/word/2015/wordml/symex" xmlns:wpg="http://schemas.microsoft.com/office/word/2010/wordprocessingGroup" xmlns:wpi="http://schemas.microsoft.com/office/word/2010/wordprocessingInk" xmlns:wne="http://schemas.microsoft.com/office/word/2006/wordml" xmlns:wps="http://schemas.microsoft.com/office/word/2010/wordprocessingShape" mc:Ignorable="w14 w15 w16se w16cid w16 w16cex wp14">
+  <w:abstractNum w:abstractNumId="0" w15:restartNumberingAfterBreak="0">
+    <w:nsid w:val="3BB26651"/>
+    <w:multiLevelType w:val="hybridMultilevel"/>
+    <w:tmpl w:val="ED5097D0"/>
+    <w:lvl w:ilvl="0" w:tplc="0C0A0001">
+      <w:start w:val="1"/>
+      <w:numFmt w:val="bullet"/>
+      <w:lvlText w:val=""/>
+      <w:lvlJc w:val="left"/>
+      <w:pPr>
+        <w:ind w:left="720" w:hanging="360"/>
+      </w:pPr>
+      <w:rPr>
+        <w:rFonts w:ascii="Symbol" w:hAnsi="Symbol" w:hint="default"/>
+      </w:rPr>
+    </w:lvl>
+    <w:lvl w:ilvl="1" w:tplc="0C0A0003" w:tentative="1">
+      <w:start w:val="1"/>
+      <w:numFmt w:val="bullet"/>
+      <w:lvlText w:val="o"/>
+      <w:lvlJc w:val="left"/>
+      <w:pPr>
+        <w:ind w:left="1440" w:hanging="360"/>
+      </w:pPr>
+      <w:rPr>
+        <w:rFonts w:ascii="Courier New" w:hAnsi="Courier New" w:cs="Courier New" w:hint="default"/>
+      </w:rPr>
+    </w:lvl>
+    <w:lvl w:ilvl="2" w:tplc="0C0A0005" w:tentative="1">
+      <w:start w:val="1"/>
+      <w:numFmt w:val="bullet"/>
+      <w:lvlText w:val=""/>
+      <w:lvlJc w:val="left"/>
+      <w:pPr>
+        <w:ind w:left="2160" w:hanging="360"/>
+      </w:pPr>
+      <w:rPr>
+        <w:rFonts w:ascii="Wingdings" w:hAnsi="Wingdings" w:hint="default"/>
+      </w:rPr>
+    </w:lvl>
+    <w:lvl w:ilvl="3" w:tplc="0C0A0001" w:tentative="1">
+      <w:start w:val="1"/>
+      <w:numFmt w:val="bullet"/>
+      <w:lvlText w:val=""/>
+      <w:lvlJc w:val="left"/>
+      <w:pPr>
+        <w:ind w:left="2880" w:hanging="360"/>
+      </w:pPr>
+      <w:rPr>
+        <w:rFonts w:ascii="Symbol" w:hAnsi="Symbol" w:hint="default"/>
+      </w:rPr>
+    </w:lvl>
+    <w:lvl w:ilvl="4" w:tplc="0C0A0003" w:tentative="1">
+      <w:start w:val="1"/>
+      <w:numFmt w:val="bullet"/>
+      <w:lvlText w:val="o"/>
+      <w:lvlJc w:val="left"/>
+      <w:pPr>
+        <w:ind w:left="3600" w:hanging="360"/>
+      </w:pPr>
+      <w:rPr>
+        <w:rFonts w:ascii="Courier New" w:hAnsi="Courier New" w:cs="Courier New" w:hint="default"/>
+      </w:rPr>
+    </w:lvl>
+    <w:lvl w:ilvl="5" w:tplc="0C0A0005" w:tentative="1">
+      <w:start w:val="1"/>
+      <w:numFmt w:val="bullet"/>
+      <w:lvlText w:val=""/>
+      <w:lvlJc w:val="left"/>
+      <w:pPr>
+        <w:ind w:left="4320" w:hanging="360"/>
+      </w:pPr>
+      <w:rPr>
+        <w:rFonts w:ascii="Wingdings" w:hAnsi="Wingdings" w:hint="default"/>
+      </w:rPr>
+    </w:lvl>
+    <w:lvl w:ilvl="6" w:tplc="0C0A0001" w:tentative="1">
+      <w:start w:val="1"/>
+      <w:numFmt w:val="bullet"/>
+      <w:lvlText w:val=""/>
+      <w:lvlJc w:val="left"/>
+      <w:pPr>
+        <w:ind w:left="5040" w:hanging="360"/>
+      </w:pPr>
+      <w:rPr>
+        <w:rFonts w:ascii="Symbol" w:hAnsi="Symbol" w:hint="default"/>
+      </w:rPr>
+    </w:lvl>
+    <w:lvl w:ilvl="7" w:tplc="0C0A0003" w:tentative="1">
+      <w:start w:val="1"/>
+      <w:numFmt w:val="bullet"/>
+      <w:lvlText w:val="o"/>
+      <w:lvlJc w:val="left"/>
+      <w:pPr>
+        <w:ind w:left="5760" w:hanging="360"/>
+      </w:pPr>
+      <w:rPr>
+        <w:rFonts w:ascii="Courier New" w:hAnsi="Courier New" w:cs="Courier New" w:hint="default"/>
+      </w:rPr>
+    </w:lvl>
+    <w:lvl w:ilvl="8" w:tplc="0C0A0005" w:tentative="1">
+      <w:start w:val="1"/>
+      <w:numFmt w:val="bullet"/>
+      <w:lvlText w:val=""/>
+      <w:lvlJc w:val="left"/>
+      <w:pPr>
+        <w:ind w:left="6480" w:hanging="360"/>
+      </w:pPr>
+      <w:rPr>
+        <w:rFonts w:ascii="Wingdings" w:hAnsi="Wingdings" w:hint="default"/>
+      </w:rPr>
+    </w:lvl>
+  </w:abstractNum>
+  <w:abstractNum w:abstractNumId="1" w15:restartNumberingAfterBreak="0">
+    <w:nsid w:val="6C1644B4"/>
+    <w:multiLevelType w:val="hybridMultilevel"/>
+    <w:tmpl w:val="CC265A76"/>
+    <w:lvl w:ilvl="0" w:tplc="0C0A0001">
+      <w:start w:val="1"/>
+      <w:numFmt w:val="bullet"/>
+      <w:lvlText w:val=""/>
+      <w:lvlJc w:val="left"/>
+      <w:pPr>
+        <w:ind w:left="720" w:hanging="360"/>
+      </w:pPr>
+      <w:rPr>
+        <w:rFonts w:ascii="Symbol" w:hAnsi="Symbol" w:hint="default"/>
+      </w:rPr>
+    </w:lvl>
+    <w:lvl w:ilvl="1" w:tplc="0C0A0003" w:tentative="1">
+      <w:start w:val="1"/>
+      <w:numFmt w:val="bullet"/>
+      <w:lvlText w:val="o"/>
+      <w:lvlJc w:val="left"/>
+      <w:pPr>
+        <w:ind w:left="1440" w:hanging="360"/>
+      </w:pPr>
+      <w:rPr>
+        <w:rFonts w:ascii="Courier New" w:hAnsi="Courier New" w:cs="Courier New" w:hint="default"/>
+      </w:rPr>
+    </w:lvl>
+    <w:lvl w:ilvl="2" w:tplc="0C0A0005" w:tentative="1">
+      <w:start w:val="1"/>
+      <w:numFmt w:val="bullet"/>
+      <w:lvlText w:val=""/>
+      <w:lvlJc w:val="left"/>
+      <w:pPr>
+        <w:ind w:left="2160" w:hanging="360"/>
+      </w:pPr>
+      <w:rPr>
+        <w:rFonts w:ascii="Wingdings" w:hAnsi="Wingdings" w:hint="default"/>
+      </w:rPr>
+    </w:lvl>
+    <w:lvl w:ilvl="3" w:tplc="0C0A0001" w:tentative="1">
+      <w:start w:val="1"/>
+      <w:numFmt w:val="bullet"/>
+      <w:lvlText w:val=""/>
+      <w:lvlJc w:val="left"/>
+      <w:pPr>
+        <w:ind w:left="2880" w:hanging="360"/>
+      </w:pPr>
+      <w:rPr>
+        <w:rFonts w:ascii="Symbol" w:hAnsi="Symbol" w:hint="default"/>
+      </w:rPr>
+    </w:lvl>
+    <w:lvl w:ilvl="4" w:tplc="0C0A0003" w:tentative="1">
+      <w:start w:val="1"/>
+      <w:numFmt w:val="bullet"/>
+      <w:lvlText w:val="o"/>
+      <w:lvlJc w:val="left"/>
+      <w:pPr>
+        <w:ind w:left="3600" w:hanging="360"/>
+      </w:pPr>
+      <w:rPr>
+        <w:rFonts w:ascii="Courier New" w:hAnsi="Courier New" w:cs="Courier New" w:hint="default"/>
+      </w:rPr>
+    </w:lvl>
+    <w:lvl w:ilvl="5" w:tplc="0C0A0005" w:tentative="1">
+      <w:start w:val="1"/>
+      <w:numFmt w:val="bullet"/>
+      <w:lvlText w:val=""/>
+      <w:lvlJc w:val="left"/>
+      <w:pPr>
+        <w:ind w:left="4320" w:hanging="360"/>
+      </w:pPr>
+      <w:rPr>
+        <w:rFonts w:ascii="Wingdings" w:hAnsi="Wingdings" w:hint="default"/>
+      </w:rPr>
+    </w:lvl>
+    <w:lvl w:ilvl="6" w:tplc="0C0A0001" w:tentative="1">
+      <w:start w:val="1"/>
+      <w:numFmt w:val="bullet"/>
+      <w:lvlText w:val=""/>
+      <w:lvlJc w:val="left"/>
+      <w:pPr>
+        <w:ind w:left="5040" w:hanging="360"/>
+      </w:pPr>
+      <w:rPr>
+        <w:rFonts w:ascii="Symbol" w:hAnsi="Symbol" w:hint="default"/>
+      </w:rPr>
+    </w:lvl>
+    <w:lvl w:ilvl="7" w:tplc="0C0A0003" w:tentative="1">
+      <w:start w:val="1"/>
+      <w:numFmt w:val="bullet"/>
+      <w:lvlText w:val="o"/>
+      <w:lvlJc w:val="left"/>
+      <w:pPr>
+        <w:ind w:left="5760" w:hanging="360"/>
+      </w:pPr>
+      <w:rPr>
+        <w:rFonts w:ascii="Courier New" w:hAnsi="Courier New" w:cs="Courier New" w:hint="default"/>
+      </w:rPr>
+    </w:lvl>
+    <w:lvl w:ilvl="8" w:tplc="0C0A0005" w:tentative="1">
+      <w:start w:val="1"/>
+      <w:numFmt w:val="bullet"/>
+      <w:lvlText w:val=""/>
+      <w:lvlJc w:val="left"/>
+      <w:pPr>
+        <w:ind w:left="6480" w:hanging="360"/>
+      </w:pPr>
+      <w:rPr>
+        <w:rFonts w:ascii="Wingdings" w:hAnsi="Wingdings" w:hint="default"/>
+      </w:rPr>
+    </w:lvl>
+  </w:abstractNum>
+  <w:num w:numId="1">
+    <w:abstractNumId w:val="1"/>
+  </w:num>
+  <w:num w:numId="2">
+    <w:abstractNumId w:val="0"/>
+  </w:num>
+</w:numbering>
 </file>
 
 <file path=word/styles.xml><?xml version="1.0" encoding="utf-8"?>
@@ -3380,6 +4149,28 @@
       <w:szCs w:val="26"/>
     </w:rPr>
   </w:style>
+  <w:style w:type="paragraph" w:styleId="Ttulo3">
+    <w:name w:val="heading 3"/>
+    <w:basedOn w:val="Normal"/>
+    <w:next w:val="Normal"/>
+    <w:link w:val="Ttulo3Car"/>
+    <w:uiPriority w:val="9"/>
+    <w:unhideWhenUsed/>
+    <w:qFormat/>
+    <w:rsid w:val="009660DE"/>
+    <w:pPr>
+      <w:keepNext/>
+      <w:keepLines/>
+      <w:spacing w:before="40" w:after="0"/>
+      <w:outlineLvl w:val="2"/>
+    </w:pPr>
+    <w:rPr>
+      <w:rFonts w:asciiTheme="majorHAnsi" w:eastAsiaTheme="majorEastAsia" w:hAnsiTheme="majorHAnsi" w:cstheme="majorBidi"/>
+      <w:color w:val="1F3763" w:themeColor="accent1" w:themeShade="7F"/>
+      <w:sz w:val="24"/>
+      <w:szCs w:val="24"/>
+    </w:rPr>
+  </w:style>
   <w:style w:type="character" w:default="1" w:styleId="Fuentedeprrafopredeter">
     <w:name w:val="Default Paragraph Font"/>
     <w:uiPriority w:val="1"/>
@@ -3581,6 +4372,30 @@
     <w:rPr>
       <w:color w:val="0563C1" w:themeColor="hyperlink"/>
       <w:u w:val="single"/>
+    </w:rPr>
+  </w:style>
+  <w:style w:type="paragraph" w:styleId="Prrafodelista">
+    <w:name w:val="List Paragraph"/>
+    <w:basedOn w:val="Normal"/>
+    <w:uiPriority w:val="34"/>
+    <w:qFormat/>
+    <w:rsid w:val="00677392"/>
+    <w:pPr>
+      <w:ind w:left="720"/>
+      <w:contextualSpacing/>
+    </w:pPr>
+  </w:style>
+  <w:style w:type="character" w:customStyle="1" w:styleId="Ttulo3Car">
+    <w:name w:val="Título 3 Car"/>
+    <w:basedOn w:val="Fuentedeprrafopredeter"/>
+    <w:link w:val="Ttulo3"/>
+    <w:uiPriority w:val="9"/>
+    <w:rsid w:val="009660DE"/>
+    <w:rPr>
+      <w:rFonts w:asciiTheme="majorHAnsi" w:eastAsiaTheme="majorEastAsia" w:hAnsiTheme="majorHAnsi" w:cstheme="majorBidi"/>
+      <w:color w:val="1F3763" w:themeColor="accent1" w:themeShade="7F"/>
+      <w:sz w:val="24"/>
+      <w:szCs w:val="24"/>
     </w:rPr>
   </w:style>
 </w:styles>

</xml_diff>

<commit_message>
añadimos el proceso de instalación
</commit_message>
<xml_diff>
--- a/Manual de usuario y despliegue/Manual de despliegue.docx
+++ b/Manual de usuario y despliegue/Manual de despliegue.docx
@@ -3046,153 +3046,665 @@
       </w:r>
       <w:bookmarkEnd w:id="9"/>
     </w:p>
-    <w:tbl>
-      <w:tblPr>
-        <w:tblStyle w:val="Tablaconcuadrcula"/>
-        <w:tblW w:w="0" w:type="auto"/>
-        <w:tblLook w:val="04A0" w:firstRow="1" w:lastRow="0" w:firstColumn="1" w:lastColumn="0" w:noHBand="0" w:noVBand="1"/>
-      </w:tblPr>
-      <w:tblGrid>
-        <w:gridCol w:w="1413"/>
-        <w:gridCol w:w="7081"/>
-      </w:tblGrid>
-      <w:tr>
-        <w:trPr>
-          <w:trHeight w:val="269"/>
-        </w:trPr>
-        <w:tc>
-          <w:tcPr>
-            <w:tcW w:w="1413" w:type="dxa"/>
-            <w:shd w:val="clear" w:color="auto" w:fill="AEAAAA" w:themeFill="background2" w:themeFillShade="BF"/>
-            <w:vAlign w:val="center"/>
-          </w:tcPr>
-          <w:p>
-            <w:pPr>
-              <w:jc w:val="center"/>
-            </w:pPr>
-            <w:r>
-              <w:t>#Paso</w:t>
-            </w:r>
-          </w:p>
-        </w:tc>
-        <w:tc>
-          <w:tcPr>
-            <w:tcW w:w="7081" w:type="dxa"/>
-            <w:shd w:val="clear" w:color="auto" w:fill="AEAAAA" w:themeFill="background2" w:themeFillShade="BF"/>
-            <w:vAlign w:val="center"/>
-          </w:tcPr>
-          <w:p>
-            <w:pPr>
-              <w:jc w:val="center"/>
-            </w:pPr>
-            <w:r>
-              <w:t>Descripción</w:t>
-            </w:r>
-          </w:p>
-        </w:tc>
-      </w:tr>
-      <w:tr>
-        <w:trPr>
-          <w:trHeight w:val="269"/>
-        </w:trPr>
-        <w:tc>
-          <w:tcPr>
-            <w:tcW w:w="1413" w:type="dxa"/>
-          </w:tcPr>
-          <w:p>
-            <w:r>
-              <w:t>1</w:t>
-            </w:r>
-          </w:p>
-        </w:tc>
-        <w:tc>
-          <w:tcPr>
-            <w:tcW w:w="7081" w:type="dxa"/>
-          </w:tcPr>
-          <w:p/>
-        </w:tc>
-      </w:tr>
-      <w:tr>
-        <w:trPr>
-          <w:trHeight w:val="269"/>
-        </w:trPr>
-        <w:tc>
-          <w:tcPr>
-            <w:tcW w:w="1413" w:type="dxa"/>
-          </w:tcPr>
-          <w:p>
-            <w:r>
-              <w:t>2</w:t>
-            </w:r>
-          </w:p>
-        </w:tc>
-        <w:tc>
-          <w:tcPr>
-            <w:tcW w:w="7081" w:type="dxa"/>
-          </w:tcPr>
-          <w:p/>
-        </w:tc>
-      </w:tr>
-      <w:tr>
-        <w:trPr>
-          <w:trHeight w:val="269"/>
-        </w:trPr>
-        <w:tc>
-          <w:tcPr>
-            <w:tcW w:w="1413" w:type="dxa"/>
-          </w:tcPr>
-          <w:p>
-            <w:r>
-              <w:t>3</w:t>
-            </w:r>
-          </w:p>
-        </w:tc>
-        <w:tc>
-          <w:tcPr>
-            <w:tcW w:w="7081" w:type="dxa"/>
-          </w:tcPr>
-          <w:p/>
-        </w:tc>
-      </w:tr>
-      <w:tr>
-        <w:trPr>
-          <w:trHeight w:val="269"/>
-        </w:trPr>
-        <w:tc>
-          <w:tcPr>
-            <w:tcW w:w="1413" w:type="dxa"/>
-          </w:tcPr>
-          <w:p>
-            <w:r>
-              <w:t xml:space="preserve"> </w:t>
-            </w:r>
-          </w:p>
-        </w:tc>
-        <w:tc>
-          <w:tcPr>
-            <w:tcW w:w="7081" w:type="dxa"/>
-          </w:tcPr>
-          <w:p/>
-        </w:tc>
-      </w:tr>
-      <w:tr>
-        <w:trPr>
-          <w:trHeight w:val="269"/>
-        </w:trPr>
-        <w:tc>
-          <w:tcPr>
-            <w:tcW w:w="1413" w:type="dxa"/>
-          </w:tcPr>
-          <w:p/>
-        </w:tc>
-        <w:tc>
-          <w:tcPr>
-            <w:tcW w:w="7081" w:type="dxa"/>
-          </w:tcPr>
-          <w:p/>
-        </w:tc>
-      </w:tr>
-    </w:tbl>
+    <w:p>
+      <w:pPr>
+        <w:pStyle w:val="Prrafodelista"/>
+        <w:numPr>
+          <w:ilvl w:val="0"/>
+          <w:numId w:val="3"/>
+        </w:numPr>
+      </w:pPr>
+      <w:r>
+        <w:rPr>
+          <w:b/>
+          <w:bCs/>
+        </w:rPr>
+        <w:t>Acceso a la interfaz de la base de datos</w:t>
+      </w:r>
+      <w:r>
+        <w:t>:</w:t>
+      </w:r>
+    </w:p>
+    <w:p>
+      <w:pPr>
+        <w:pStyle w:val="Prrafodelista"/>
+        <w:numPr>
+          <w:ilvl w:val="1"/>
+          <w:numId w:val="3"/>
+        </w:numPr>
+      </w:pPr>
+      <w:r>
+        <w:t>Entramos en la interfaz de la base de datos e ingresamos en la opción “Manager App”.</w:t>
+      </w:r>
+    </w:p>
+    <w:p>
+      <w:pPr>
+        <w:pStyle w:val="Prrafodelista"/>
+      </w:pPr>
+      <w:r>
+        <w:rPr>
+          <w:noProof/>
+        </w:rPr>
+        <mc:AlternateContent>
+          <mc:Choice Requires="wps">
+            <w:drawing>
+              <wp:anchor distT="0" distB="0" distL="114300" distR="114300" simplePos="0" relativeHeight="251663360" behindDoc="0" locked="0" layoutInCell="1" allowOverlap="1" wp14:anchorId="70F4F223" wp14:editId="34FDA248">
+                <wp:simplePos x="0" y="0"/>
+                <wp:positionH relativeFrom="column">
+                  <wp:posOffset>5082540</wp:posOffset>
+                </wp:positionH>
+                <wp:positionV relativeFrom="paragraph">
+                  <wp:posOffset>1557020</wp:posOffset>
+                </wp:positionV>
+                <wp:extent cx="628650" cy="142875"/>
+                <wp:effectExtent l="0" t="0" r="19050" b="28575"/>
+                <wp:wrapNone/>
+                <wp:docPr id="8" name="Rectángulo 8"/>
+                <wp:cNvGraphicFramePr/>
+                <a:graphic xmlns:a="http://schemas.openxmlformats.org/drawingml/2006/main">
+                  <a:graphicData uri="http://schemas.microsoft.com/office/word/2010/wordprocessingShape">
+                    <wps:wsp>
+                      <wps:cNvSpPr/>
+                      <wps:spPr>
+                        <a:xfrm>
+                          <a:off x="0" y="0"/>
+                          <a:ext cx="628650" cy="142875"/>
+                        </a:xfrm>
+                        <a:prstGeom prst="rect">
+                          <a:avLst/>
+                        </a:prstGeom>
+                        <a:noFill/>
+                        <a:ln w="9525" cap="flat" cmpd="sng" algn="ctr">
+                          <a:solidFill>
+                            <a:srgbClr val="FF0000"/>
+                          </a:solidFill>
+                          <a:prstDash val="solid"/>
+                          <a:round/>
+                          <a:headEnd type="none" w="med" len="med"/>
+                          <a:tailEnd type="none" w="med" len="med"/>
+                        </a:ln>
+                      </wps:spPr>
+                      <wps:style>
+                        <a:lnRef idx="0">
+                          <a:scrgbClr r="0" g="0" b="0"/>
+                        </a:lnRef>
+                        <a:fillRef idx="0">
+                          <a:scrgbClr r="0" g="0" b="0"/>
+                        </a:fillRef>
+                        <a:effectRef idx="0">
+                          <a:scrgbClr r="0" g="0" b="0"/>
+                        </a:effectRef>
+                        <a:fontRef idx="minor">
+                          <a:schemeClr val="dk1"/>
+                        </a:fontRef>
+                      </wps:style>
+                      <wps:bodyPr rot="0" spcFirstLastPara="0" vertOverflow="overflow" horzOverflow="overflow" vert="horz" wrap="square" lIns="91440" tIns="45720" rIns="91440" bIns="45720" numCol="1" spcCol="0" rtlCol="0" fromWordArt="0" anchor="ctr" anchorCtr="0" forceAA="0" compatLnSpc="1">
+                        <a:prstTxWarp prst="textNoShape">
+                          <a:avLst/>
+                        </a:prstTxWarp>
+                        <a:noAutofit/>
+                      </wps:bodyPr>
+                    </wps:wsp>
+                  </a:graphicData>
+                </a:graphic>
+              </wp:anchor>
+            </w:drawing>
+          </mc:Choice>
+          <mc:Fallback>
+            <w:pict>
+              <v:rect w14:anchorId="5928502A" id="Rectángulo 8" o:spid="_x0000_s1026" style="position:absolute;margin-left:400.2pt;margin-top:122.6pt;width:49.5pt;height:11.25pt;z-index:251663360;visibility:visible;mso-wrap-style:square;mso-wrap-distance-left:9pt;mso-wrap-distance-top:0;mso-wrap-distance-right:9pt;mso-wrap-distance-bottom:0;mso-position-horizontal:absolute;mso-position-horizontal-relative:text;mso-position-vertical:absolute;mso-position-vertical-relative:text;v-text-anchor:middle" o:gfxdata="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" filled="f" strokecolor="red">
+                <v:stroke joinstyle="round"/>
+              </v:rect>
+            </w:pict>
+          </mc:Fallback>
+        </mc:AlternateContent>
+      </w:r>
+      <w:r>
+        <w:rPr>
+          <w:noProof/>
+        </w:rPr>
+        <w:drawing>
+          <wp:inline distT="0" distB="0" distL="0" distR="0" wp14:anchorId="095E9C41" wp14:editId="46EE1252">
+            <wp:extent cx="5896826" cy="2486025"/>
+            <wp:effectExtent l="0" t="0" r="8890" b="0"/>
+            <wp:docPr id="1" name="Imagen 1"/>
+            <wp:cNvGraphicFramePr>
+              <a:graphicFrameLocks xmlns:a="http://schemas.openxmlformats.org/drawingml/2006/main" noChangeAspect="1"/>
+            </wp:cNvGraphicFramePr>
+            <a:graphic xmlns:a="http://schemas.openxmlformats.org/drawingml/2006/main">
+              <a:graphicData uri="http://schemas.openxmlformats.org/drawingml/2006/picture">
+                <pic:pic xmlns:pic="http://schemas.openxmlformats.org/drawingml/2006/picture">
+                  <pic:nvPicPr>
+                    <pic:cNvPr id="0" name="Picture 1"/>
+                    <pic:cNvPicPr>
+                      <a:picLocks noChangeAspect="1" noChangeArrowheads="1"/>
+                    </pic:cNvPicPr>
+                  </pic:nvPicPr>
+                  <pic:blipFill rotWithShape="1">
+                    <a:blip r:embed="rId11" cstate="print">
+                      <a:extLst>
+                        <a:ext uri="{28A0092B-C50C-407E-A947-70E740481C1C}">
+                          <a14:useLocalDpi xmlns:a14="http://schemas.microsoft.com/office/drawing/2010/main" val="0"/>
+                        </a:ext>
+                      </a:extLst>
+                    </a:blip>
+                    <a:srcRect l="15439" r="15573" b="46379"/>
+                    <a:stretch/>
+                  </pic:blipFill>
+                  <pic:spPr bwMode="auto">
+                    <a:xfrm>
+                      <a:off x="0" y="0"/>
+                      <a:ext cx="6018989" cy="2537528"/>
+                    </a:xfrm>
+                    <a:prstGeom prst="rect">
+                      <a:avLst/>
+                    </a:prstGeom>
+                    <a:noFill/>
+                    <a:ln>
+                      <a:noFill/>
+                    </a:ln>
+                    <a:extLst>
+                      <a:ext uri="{53640926-AAD7-44D8-BBD7-CCE9431645EC}">
+                        <a14:shadowObscured xmlns:a14="http://schemas.microsoft.com/office/drawing/2010/main"/>
+                      </a:ext>
+                    </a:extLst>
+                  </pic:spPr>
+                </pic:pic>
+              </a:graphicData>
+            </a:graphic>
+          </wp:inline>
+        </w:drawing>
+      </w:r>
+    </w:p>
+    <w:p>
+      <w:pPr>
+        <w:pStyle w:val="Prrafodelista"/>
+        <w:numPr>
+          <w:ilvl w:val="0"/>
+          <w:numId w:val="3"/>
+        </w:numPr>
+        <w:rPr>
+          <w:b/>
+          <w:bCs/>
+        </w:rPr>
+      </w:pPr>
+      <w:r>
+        <w:rPr>
+          <w:b/>
+          <w:bCs/>
+        </w:rPr>
+        <w:t>Dirigirse al apartado Desplegar</w:t>
+      </w:r>
+      <w:r>
+        <w:rPr>
+          <w:b/>
+          <w:bCs/>
+        </w:rPr>
+        <w:t>:</w:t>
+      </w:r>
+    </w:p>
+    <w:p>
+      <w:pPr>
+        <w:pStyle w:val="Prrafodelista"/>
+        <w:numPr>
+          <w:ilvl w:val="1"/>
+          <w:numId w:val="3"/>
+        </w:numPr>
+        <w:rPr>
+          <w:b/>
+          <w:bCs/>
+        </w:rPr>
+      </w:pPr>
+      <w:r>
+        <w:t>Dentro pinchamos examinar para seleccionar el archivo del proyecto.</w:t>
+      </w:r>
+    </w:p>
+    <w:p>
+      <w:pPr>
+        <w:pStyle w:val="Prrafodelista"/>
+        <w:ind w:left="1440"/>
+      </w:pPr>
+    </w:p>
+    <w:p>
+      <w:pPr>
+        <w:pStyle w:val="Prrafodelista"/>
+      </w:pPr>
+      <w:r>
+        <w:rPr>
+          <w:noProof/>
+        </w:rPr>
+        <mc:AlternateContent>
+          <mc:Choice Requires="wps">
+            <w:drawing>
+              <wp:anchor distT="0" distB="0" distL="114300" distR="114300" simplePos="0" relativeHeight="251664384" behindDoc="0" locked="0" layoutInCell="1" allowOverlap="1" wp14:anchorId="42A07099" wp14:editId="6F9AB703">
+                <wp:simplePos x="0" y="0"/>
+                <wp:positionH relativeFrom="column">
+                  <wp:posOffset>3472815</wp:posOffset>
+                </wp:positionH>
+                <wp:positionV relativeFrom="paragraph">
+                  <wp:posOffset>1149985</wp:posOffset>
+                </wp:positionV>
+                <wp:extent cx="609600" cy="238125"/>
+                <wp:effectExtent l="0" t="0" r="19050" b="28575"/>
+                <wp:wrapNone/>
+                <wp:docPr id="9" name="Rectángulo 9"/>
+                <wp:cNvGraphicFramePr/>
+                <a:graphic xmlns:a="http://schemas.openxmlformats.org/drawingml/2006/main">
+                  <a:graphicData uri="http://schemas.microsoft.com/office/word/2010/wordprocessingShape">
+                    <wps:wsp>
+                      <wps:cNvSpPr/>
+                      <wps:spPr>
+                        <a:xfrm>
+                          <a:off x="0" y="0"/>
+                          <a:ext cx="609600" cy="238125"/>
+                        </a:xfrm>
+                        <a:prstGeom prst="rect">
+                          <a:avLst/>
+                        </a:prstGeom>
+                        <a:noFill/>
+                        <a:ln w="9525" cap="flat" cmpd="sng" algn="ctr">
+                          <a:solidFill>
+                            <a:srgbClr val="FF0000"/>
+                          </a:solidFill>
+                          <a:prstDash val="solid"/>
+                          <a:round/>
+                          <a:headEnd type="none" w="med" len="med"/>
+                          <a:tailEnd type="none" w="med" len="med"/>
+                        </a:ln>
+                      </wps:spPr>
+                      <wps:style>
+                        <a:lnRef idx="0">
+                          <a:scrgbClr r="0" g="0" b="0"/>
+                        </a:lnRef>
+                        <a:fillRef idx="0">
+                          <a:scrgbClr r="0" g="0" b="0"/>
+                        </a:fillRef>
+                        <a:effectRef idx="0">
+                          <a:scrgbClr r="0" g="0" b="0"/>
+                        </a:effectRef>
+                        <a:fontRef idx="minor">
+                          <a:schemeClr val="dk1"/>
+                        </a:fontRef>
+                      </wps:style>
+                      <wps:bodyPr rot="0" spcFirstLastPara="0" vertOverflow="overflow" horzOverflow="overflow" vert="horz" wrap="square" lIns="91440" tIns="45720" rIns="91440" bIns="45720" numCol="1" spcCol="0" rtlCol="0" fromWordArt="0" anchor="ctr" anchorCtr="0" forceAA="0" compatLnSpc="1">
+                        <a:prstTxWarp prst="textNoShape">
+                          <a:avLst/>
+                        </a:prstTxWarp>
+                        <a:noAutofit/>
+                      </wps:bodyPr>
+                    </wps:wsp>
+                  </a:graphicData>
+                </a:graphic>
+                <wp14:sizeRelH relativeFrom="margin">
+                  <wp14:pctWidth>0</wp14:pctWidth>
+                </wp14:sizeRelH>
+                <wp14:sizeRelV relativeFrom="margin">
+                  <wp14:pctHeight>0</wp14:pctHeight>
+                </wp14:sizeRelV>
+              </wp:anchor>
+            </w:drawing>
+          </mc:Choice>
+          <mc:Fallback>
+            <w:pict>
+              <v:rect w14:anchorId="3ED8583C" id="Rectángulo 9" o:spid="_x0000_s1026" style="position:absolute;margin-left:273.45pt;margin-top:90.55pt;width:48pt;height:18.75pt;z-index:251664384;visibility:visible;mso-wrap-style:square;mso-width-percent:0;mso-height-percent:0;mso-wrap-distance-left:9pt;mso-wrap-distance-top:0;mso-wrap-distance-right:9pt;mso-wrap-distance-bottom:0;mso-position-horizontal:absolute;mso-position-horizontal-relative:text;mso-position-vertical:absolute;mso-position-vertical-relative:text;mso-width-percent:0;mso-height-percent:0;mso-width-relative:margin;mso-height-relative:margin;v-text-anchor:middle" o:gfxdata="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" filled="f" strokecolor="red">
+                <v:stroke joinstyle="round"/>
+              </v:rect>
+            </w:pict>
+          </mc:Fallback>
+        </mc:AlternateContent>
+      </w:r>
+      <w:r>
+        <w:rPr>
+          <w:noProof/>
+        </w:rPr>
+        <w:drawing>
+          <wp:inline distT="0" distB="0" distL="0" distR="0" wp14:anchorId="7D12811B" wp14:editId="646D8C1B">
+            <wp:extent cx="5888706" cy="1819275"/>
+            <wp:effectExtent l="0" t="0" r="0" b="0"/>
+            <wp:docPr id="3" name="Imagen 3"/>
+            <wp:cNvGraphicFramePr>
+              <a:graphicFrameLocks xmlns:a="http://schemas.openxmlformats.org/drawingml/2006/main" noChangeAspect="1"/>
+            </wp:cNvGraphicFramePr>
+            <a:graphic xmlns:a="http://schemas.openxmlformats.org/drawingml/2006/main">
+              <a:graphicData uri="http://schemas.openxmlformats.org/drawingml/2006/picture">
+                <pic:pic xmlns:pic="http://schemas.openxmlformats.org/drawingml/2006/picture">
+                  <pic:nvPicPr>
+                    <pic:cNvPr id="0" name="Picture 3"/>
+                    <pic:cNvPicPr>
+                      <a:picLocks noChangeAspect="1" noChangeArrowheads="1"/>
+                    </pic:cNvPicPr>
+                  </pic:nvPicPr>
+                  <pic:blipFill rotWithShape="1">
+                    <a:blip r:embed="rId12" cstate="print">
+                      <a:extLst>
+                        <a:ext uri="{28A0092B-C50C-407E-A947-70E740481C1C}">
+                          <a14:useLocalDpi xmlns:a14="http://schemas.microsoft.com/office/drawing/2010/main" val="0"/>
+                        </a:ext>
+                      </a:extLst>
+                    </a:blip>
+                    <a:srcRect l="3959" t="61076" r="27702"/>
+                    <a:stretch/>
+                  </pic:blipFill>
+                  <pic:spPr bwMode="auto">
+                    <a:xfrm>
+                      <a:off x="0" y="0"/>
+                      <a:ext cx="5902886" cy="1823656"/>
+                    </a:xfrm>
+                    <a:prstGeom prst="rect">
+                      <a:avLst/>
+                    </a:prstGeom>
+                    <a:noFill/>
+                    <a:ln>
+                      <a:noFill/>
+                    </a:ln>
+                    <a:extLst>
+                      <a:ext uri="{53640926-AAD7-44D8-BBD7-CCE9431645EC}">
+                        <a14:shadowObscured xmlns:a14="http://schemas.microsoft.com/office/drawing/2010/main"/>
+                      </a:ext>
+                    </a:extLst>
+                  </pic:spPr>
+                </pic:pic>
+              </a:graphicData>
+            </a:graphic>
+          </wp:inline>
+        </w:drawing>
+      </w:r>
+    </w:p>
+    <w:p>
+      <w:pPr>
+        <w:pStyle w:val="Prrafodelista"/>
+        <w:numPr>
+          <w:ilvl w:val="0"/>
+          <w:numId w:val="3"/>
+        </w:numPr>
+      </w:pPr>
+      <w:r>
+        <w:rPr>
+          <w:b/>
+          <w:bCs/>
+        </w:rPr>
+        <w:lastRenderedPageBreak/>
+        <w:t>Seleccionamos el archivo “.</w:t>
+      </w:r>
+      <w:proofErr w:type="spellStart"/>
+      <w:r>
+        <w:rPr>
+          <w:b/>
+          <w:bCs/>
+        </w:rPr>
+        <w:t>war</w:t>
+      </w:r>
+      <w:proofErr w:type="spellEnd"/>
+      <w:r>
+        <w:rPr>
+          <w:b/>
+          <w:bCs/>
+        </w:rPr>
+        <w:t>” del proyecto</w:t>
+      </w:r>
+      <w:r>
+        <w:rPr>
+          <w:b/>
+          <w:bCs/>
+        </w:rPr>
+        <w:t>:</w:t>
+      </w:r>
+      <w:r>
+        <w:rPr>
+          <w:noProof/>
+        </w:rPr>
+        <w:drawing>
+          <wp:inline distT="0" distB="0" distL="0" distR="0" wp14:anchorId="118BD656" wp14:editId="49C0EA98">
+            <wp:extent cx="4562475" cy="2602164"/>
+            <wp:effectExtent l="0" t="0" r="0" b="8255"/>
+            <wp:docPr id="4" name="Imagen 4"/>
+            <wp:cNvGraphicFramePr>
+              <a:graphicFrameLocks xmlns:a="http://schemas.openxmlformats.org/drawingml/2006/main" noChangeAspect="1"/>
+            </wp:cNvGraphicFramePr>
+            <a:graphic xmlns:a="http://schemas.openxmlformats.org/drawingml/2006/main">
+              <a:graphicData uri="http://schemas.openxmlformats.org/drawingml/2006/picture">
+                <pic:pic xmlns:pic="http://schemas.openxmlformats.org/drawingml/2006/picture">
+                  <pic:nvPicPr>
+                    <pic:cNvPr id="0" name="Picture 4"/>
+                    <pic:cNvPicPr>
+                      <a:picLocks noChangeAspect="1" noChangeArrowheads="1"/>
+                    </pic:cNvPicPr>
+                  </pic:nvPicPr>
+                  <pic:blipFill rotWithShape="1">
+                    <a:blip r:embed="rId13" cstate="print">
+                      <a:extLst>
+                        <a:ext uri="{28A0092B-C50C-407E-A947-70E740481C1C}">
+                          <a14:useLocalDpi xmlns:a14="http://schemas.microsoft.com/office/drawing/2010/main" val="0"/>
+                        </a:ext>
+                      </a:extLst>
+                    </a:blip>
+                    <a:srcRect l="28666" t="6619" r="24725" b="45981"/>
+                    <a:stretch/>
+                  </pic:blipFill>
+                  <pic:spPr bwMode="auto">
+                    <a:xfrm>
+                      <a:off x="0" y="0"/>
+                      <a:ext cx="4598349" cy="2622624"/>
+                    </a:xfrm>
+                    <a:prstGeom prst="rect">
+                      <a:avLst/>
+                    </a:prstGeom>
+                    <a:noFill/>
+                    <a:ln>
+                      <a:noFill/>
+                    </a:ln>
+                    <a:extLst>
+                      <a:ext uri="{53640926-AAD7-44D8-BBD7-CCE9431645EC}">
+                        <a14:shadowObscured xmlns:a14="http://schemas.microsoft.com/office/drawing/2010/main"/>
+                      </a:ext>
+                    </a:extLst>
+                  </pic:spPr>
+                </pic:pic>
+              </a:graphicData>
+            </a:graphic>
+          </wp:inline>
+        </w:drawing>
+      </w:r>
+    </w:p>
+    <w:p>
+      <w:pPr>
+        <w:pStyle w:val="Prrafodelista"/>
+        <w:numPr>
+          <w:ilvl w:val="0"/>
+          <w:numId w:val="3"/>
+        </w:numPr>
+        <w:rPr>
+          <w:b/>
+          <w:bCs/>
+        </w:rPr>
+      </w:pPr>
+      <w:r>
+        <w:rPr>
+          <w:b/>
+          <w:bCs/>
+        </w:rPr>
+        <w:t>El</w:t>
+      </w:r>
+      <w:r>
+        <w:rPr>
+          <w:b/>
+          <w:bCs/>
+        </w:rPr>
+        <w:t>e</w:t>
+      </w:r>
+      <w:r>
+        <w:rPr>
+          <w:b/>
+          <w:bCs/>
+        </w:rPr>
+        <w:t>gir proyecto cargado</w:t>
+      </w:r>
+      <w:r>
+        <w:rPr>
+          <w:b/>
+          <w:bCs/>
+        </w:rPr>
+        <w:t>:</w:t>
+      </w:r>
+    </w:p>
+    <w:p>
+      <w:pPr>
+        <w:pStyle w:val="Prrafodelista"/>
+        <w:numPr>
+          <w:ilvl w:val="1"/>
+          <w:numId w:val="3"/>
+        </w:numPr>
+      </w:pPr>
+      <w:r>
+        <w:t>Una vez se haya cargado el proyecto, este aparecerá en el apartado Aplicaciones.</w:t>
+      </w:r>
+    </w:p>
+    <w:p>
+      <w:pPr>
+        <w:ind w:left="720"/>
+      </w:pPr>
+      <w:r>
+        <w:rPr>
+          <w:noProof/>
+        </w:rPr>
+        <mc:AlternateContent>
+          <mc:Choice Requires="wps">
+            <w:drawing>
+              <wp:anchor distT="0" distB="0" distL="114300" distR="114300" simplePos="0" relativeHeight="251665408" behindDoc="0" locked="0" layoutInCell="1" allowOverlap="1" wp14:anchorId="7AE5EC35" wp14:editId="5B7C72B6">
+                <wp:simplePos x="0" y="0"/>
+                <wp:positionH relativeFrom="column">
+                  <wp:posOffset>453390</wp:posOffset>
+                </wp:positionH>
+                <wp:positionV relativeFrom="paragraph">
+                  <wp:posOffset>424180</wp:posOffset>
+                </wp:positionV>
+                <wp:extent cx="5685790" cy="238125"/>
+                <wp:effectExtent l="0" t="0" r="10160" b="28575"/>
+                <wp:wrapNone/>
+                <wp:docPr id="11" name="Rectángulo 11"/>
+                <wp:cNvGraphicFramePr/>
+                <a:graphic xmlns:a="http://schemas.openxmlformats.org/drawingml/2006/main">
+                  <a:graphicData uri="http://schemas.microsoft.com/office/word/2010/wordprocessingShape">
+                    <wps:wsp>
+                      <wps:cNvSpPr/>
+                      <wps:spPr>
+                        <a:xfrm>
+                          <a:off x="0" y="0"/>
+                          <a:ext cx="5685790" cy="238125"/>
+                        </a:xfrm>
+                        <a:prstGeom prst="rect">
+                          <a:avLst/>
+                        </a:prstGeom>
+                        <a:noFill/>
+                        <a:ln w="9525" cap="flat" cmpd="sng" algn="ctr">
+                          <a:solidFill>
+                            <a:srgbClr val="FF0000"/>
+                          </a:solidFill>
+                          <a:prstDash val="solid"/>
+                          <a:round/>
+                          <a:headEnd type="none" w="med" len="med"/>
+                          <a:tailEnd type="none" w="med" len="med"/>
+                        </a:ln>
+                      </wps:spPr>
+                      <wps:style>
+                        <a:lnRef idx="0">
+                          <a:scrgbClr r="0" g="0" b="0"/>
+                        </a:lnRef>
+                        <a:fillRef idx="0">
+                          <a:scrgbClr r="0" g="0" b="0"/>
+                        </a:fillRef>
+                        <a:effectRef idx="0">
+                          <a:scrgbClr r="0" g="0" b="0"/>
+                        </a:effectRef>
+                        <a:fontRef idx="minor">
+                          <a:schemeClr val="dk1"/>
+                        </a:fontRef>
+                      </wps:style>
+                      <wps:bodyPr rot="0" spcFirstLastPara="0" vertOverflow="overflow" horzOverflow="overflow" vert="horz" wrap="square" lIns="91440" tIns="45720" rIns="91440" bIns="45720" numCol="1" spcCol="0" rtlCol="0" fromWordArt="0" anchor="ctr" anchorCtr="0" forceAA="0" compatLnSpc="1">
+                        <a:prstTxWarp prst="textNoShape">
+                          <a:avLst/>
+                        </a:prstTxWarp>
+                        <a:noAutofit/>
+                      </wps:bodyPr>
+                    </wps:wsp>
+                  </a:graphicData>
+                </a:graphic>
+              </wp:anchor>
+            </w:drawing>
+          </mc:Choice>
+          <mc:Fallback>
+            <w:pict>
+              <v:rect w14:anchorId="724F583B" id="Rectángulo 11" o:spid="_x0000_s1026" style="position:absolute;margin-left:35.7pt;margin-top:33.4pt;width:447.7pt;height:18.75pt;z-index:251665408;visibility:visible;mso-wrap-style:square;mso-wrap-distance-left:9pt;mso-wrap-distance-top:0;mso-wrap-distance-right:9pt;mso-wrap-distance-bottom:0;mso-position-horizontal:absolute;mso-position-horizontal-relative:text;mso-position-vertical:absolute;mso-position-vertical-relative:text;v-text-anchor:middle" o:gfxdata="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" filled="f" strokecolor="red">
+                <v:stroke joinstyle="round"/>
+              </v:rect>
+            </w:pict>
+          </mc:Fallback>
+        </mc:AlternateContent>
+      </w:r>
+      <w:r>
+        <w:rPr>
+          <w:noProof/>
+        </w:rPr>
+        <w:drawing>
+          <wp:inline distT="0" distB="0" distL="0" distR="0" wp14:anchorId="02F53A7F" wp14:editId="4B531598">
+            <wp:extent cx="5686274" cy="1990725"/>
+            <wp:effectExtent l="0" t="0" r="0" b="0"/>
+            <wp:docPr id="10" name="Imagen 10"/>
+            <wp:cNvGraphicFramePr>
+              <a:graphicFrameLocks xmlns:a="http://schemas.openxmlformats.org/drawingml/2006/main" noChangeAspect="1"/>
+            </wp:cNvGraphicFramePr>
+            <a:graphic xmlns:a="http://schemas.openxmlformats.org/drawingml/2006/main">
+              <a:graphicData uri="http://schemas.openxmlformats.org/drawingml/2006/picture">
+                <pic:pic xmlns:pic="http://schemas.openxmlformats.org/drawingml/2006/picture">
+                  <pic:nvPicPr>
+                    <pic:cNvPr id="0" name="Picture 6"/>
+                    <pic:cNvPicPr>
+                      <a:picLocks noChangeAspect="1" noChangeArrowheads="1"/>
+                    </pic:cNvPicPr>
+                  </pic:nvPicPr>
+                  <pic:blipFill rotWithShape="1">
+                    <a:blip r:embed="rId14" cstate="print">
+                      <a:extLst>
+                        <a:ext uri="{28A0092B-C50C-407E-A947-70E740481C1C}">
+                          <a14:useLocalDpi xmlns:a14="http://schemas.microsoft.com/office/drawing/2010/main" val="0"/>
+                        </a:ext>
+                      </a:extLst>
+                    </a:blip>
+                    <a:srcRect l="4064" t="31922" r="1060" b="6840"/>
+                    <a:stretch/>
+                  </pic:blipFill>
+                  <pic:spPr bwMode="auto">
+                    <a:xfrm>
+                      <a:off x="0" y="0"/>
+                      <a:ext cx="5728274" cy="2005429"/>
+                    </a:xfrm>
+                    <a:prstGeom prst="rect">
+                      <a:avLst/>
+                    </a:prstGeom>
+                    <a:noFill/>
+                    <a:ln>
+                      <a:noFill/>
+                    </a:ln>
+                    <a:extLst>
+                      <a:ext uri="{53640926-AAD7-44D8-BBD7-CCE9431645EC}">
+                        <a14:shadowObscured xmlns:a14="http://schemas.microsoft.com/office/drawing/2010/main"/>
+                      </a:ext>
+                    </a:extLst>
+                  </pic:spPr>
+                </pic:pic>
+              </a:graphicData>
+            </a:graphic>
+          </wp:inline>
+        </w:drawing>
+      </w:r>
+    </w:p>
+    <w:p/>
+    <w:p/>
+    <w:p/>
+    <w:p/>
+    <w:p/>
+    <w:p/>
+    <w:p/>
     <w:p/>
     <w:p/>
     <w:p>
@@ -3203,13 +3715,28 @@
           <w:bCs/>
         </w:rPr>
       </w:pPr>
-      <w:bookmarkStart w:id="10" w:name="_Toc61610685"/>
-      <w:r>
-        <w:rPr>
-          <w:b/>
-          <w:bCs/>
-        </w:rPr>
-        <w:t>ANEXOS</w:t>
+      <w:bookmarkStart w:id="10" w:name="_Toc61610687"/>
+      <w:r>
+        <w:rPr>
+          <w:b/>
+          <w:bCs/>
+        </w:rPr>
+        <w:lastRenderedPageBreak/>
+        <w:t>BIBLIOGRA</w:t>
+      </w:r>
+      <w:r>
+        <w:rPr>
+          <w:b/>
+          <w:bCs/>
+        </w:rPr>
+        <w:t>F</w:t>
+      </w:r>
+      <w:r>
+        <w:rPr>
+          <w:b/>
+          <w:bCs/>
+        </w:rPr>
+        <w:t>ÍA Y REFERENCIAS</w:t>
       </w:r>
       <w:bookmarkEnd w:id="10"/>
     </w:p>
@@ -3221,33 +3748,6 @@
           <w:bCs/>
         </w:rPr>
       </w:pPr>
-      <w:bookmarkStart w:id="11" w:name="_Toc61610686"/>
-      <w:r>
-        <w:rPr>
-          <w:b/>
-          <w:bCs/>
-        </w:rPr>
-        <w:t>GLOSARIO</w:t>
-      </w:r>
-      <w:bookmarkEnd w:id="11"/>
-    </w:p>
-    <w:p>
-      <w:pPr>
-        <w:pStyle w:val="Miestilo"/>
-        <w:rPr>
-          <w:b/>
-          <w:bCs/>
-        </w:rPr>
-      </w:pPr>
-      <w:bookmarkStart w:id="12" w:name="_Toc61610687"/>
-      <w:r>
-        <w:rPr>
-          <w:b/>
-          <w:bCs/>
-        </w:rPr>
-        <w:t>BIBLIOGRAÍA Y REFERENCIAS</w:t>
-      </w:r>
-      <w:bookmarkEnd w:id="12"/>
     </w:p>
     <w:p>
       <w:pPr>
@@ -3338,7 +3838,7 @@
       </w:pPr>
     </w:p>
     <w:sectPr>
-      <w:headerReference w:type="default" r:id="rId11"/>
+      <w:headerReference w:type="default" r:id="rId15"/>
       <w:pgSz w:w="11906" w:h="16838"/>
       <w:pgMar w:top="1417" w:right="1701" w:bottom="1417" w:left="1701" w:header="708" w:footer="708" w:gutter="0"/>
       <w:pgNumType w:start="0"/>
@@ -3473,6 +3973,92 @@
 <file path=word/numbering.xml><?xml version="1.0" encoding="utf-8"?>
 <w:numbering xmlns:wpc="http://schemas.microsoft.com/office/word/2010/wordprocessingCanvas" xmlns:cx="http://schemas.microsoft.com/office/drawing/2014/chartex" xmlns:cx1="http://schemas.microsoft.com/office/drawing/2015/9/8/chartex" xmlns:cx2="http://schemas.microsoft.com/office/drawing/2015/10/21/chartex" xmlns:cx3="http://schemas.microsoft.com/office/drawing/2016/5/9/chartex" xmlns:cx4="http://schemas.microsoft.com/office/drawing/2016/5/10/chartex" xmlns:cx5="http://schemas.microsoft.com/office/drawing/2016/5/11/chartex" xmlns:cx6="http://schemas.microsoft.com/office/drawing/2016/5/12/chartex" xmlns:cx7="http://schemas.microsoft.com/office/drawing/2016/5/13/chartex" xmlns:cx8="http://schemas.microsoft.com/office/drawing/2016/5/14/chartex" xmlns:mc="http://schemas.openxmlformats.org/markup-compatibility/2006" xmlns:aink="http://schemas.microsoft.com/office/drawing/2016/ink" xmlns:am3d="http://schemas.microsoft.com/office/drawing/2017/model3d" xmlns:o="urn:schemas-microsoft-com:office:office" xmlns:r="http://schemas.openxmlformats.org/officeDocument/2006/relationships" xmlns:m="http://schemas.openxmlformats.org/officeDocument/2006/math" xmlns:v="urn:schemas-microsoft-com:vml" xmlns:wp14="http://schemas.microsoft.com/office/word/2010/wordprocessingDrawing" xmlns:wp="http://schemas.openxmlformats.org/drawingml/2006/wordprocessingDrawing" xmlns:w10="urn:schemas-microsoft-com:office:word" xmlns:w="http://schemas.openxmlformats.org/wordprocessingml/2006/main" xmlns:w14="http://schemas.microsoft.com/office/word/2010/wordml" xmlns:w15="http://schemas.microsoft.com/office/word/2012/wordml" xmlns:w16cex="http://schemas.microsoft.com/office/word/2018/wordml/cex" xmlns:w16cid="http://schemas.microsoft.com/office/word/2016/wordml/cid" xmlns:w16="http://schemas.microsoft.com/office/word/2018/wordml" xmlns:w16se="http://schemas.microsoft.com/office/word/2015/wordml/symex" xmlns:wpg="http://schemas.microsoft.com/office/word/2010/wordprocessingGroup" xmlns:wpi="http://schemas.microsoft.com/office/word/2010/wordprocessingInk" xmlns:wne="http://schemas.microsoft.com/office/word/2006/wordml" xmlns:wps="http://schemas.microsoft.com/office/word/2010/wordprocessingShape" mc:Ignorable="w14 w15 w16se w16cid w16 w16cex wp14">
   <w:abstractNum w:abstractNumId="0" w15:restartNumberingAfterBreak="0">
+    <w:nsid w:val="04CB14AF"/>
+    <w:multiLevelType w:val="hybridMultilevel"/>
+    <w:tmpl w:val="7C9625DC"/>
+    <w:lvl w:ilvl="0" w:tplc="0C0A000F">
+      <w:start w:val="1"/>
+      <w:numFmt w:val="decimal"/>
+      <w:lvlText w:val="%1."/>
+      <w:lvlJc w:val="left"/>
+      <w:pPr>
+        <w:ind w:left="720" w:hanging="360"/>
+      </w:pPr>
+    </w:lvl>
+    <w:lvl w:ilvl="1" w:tplc="0C0A0019">
+      <w:start w:val="1"/>
+      <w:numFmt w:val="lowerLetter"/>
+      <w:lvlText w:val="%2."/>
+      <w:lvlJc w:val="left"/>
+      <w:pPr>
+        <w:ind w:left="1440" w:hanging="360"/>
+      </w:pPr>
+    </w:lvl>
+    <w:lvl w:ilvl="2" w:tplc="0C0A001B" w:tentative="1">
+      <w:start w:val="1"/>
+      <w:numFmt w:val="lowerRoman"/>
+      <w:lvlText w:val="%3."/>
+      <w:lvlJc w:val="right"/>
+      <w:pPr>
+        <w:ind w:left="2160" w:hanging="180"/>
+      </w:pPr>
+    </w:lvl>
+    <w:lvl w:ilvl="3" w:tplc="0C0A000F" w:tentative="1">
+      <w:start w:val="1"/>
+      <w:numFmt w:val="decimal"/>
+      <w:lvlText w:val="%4."/>
+      <w:lvlJc w:val="left"/>
+      <w:pPr>
+        <w:ind w:left="2880" w:hanging="360"/>
+      </w:pPr>
+    </w:lvl>
+    <w:lvl w:ilvl="4" w:tplc="0C0A0019" w:tentative="1">
+      <w:start w:val="1"/>
+      <w:numFmt w:val="lowerLetter"/>
+      <w:lvlText w:val="%5."/>
+      <w:lvlJc w:val="left"/>
+      <w:pPr>
+        <w:ind w:left="3600" w:hanging="360"/>
+      </w:pPr>
+    </w:lvl>
+    <w:lvl w:ilvl="5" w:tplc="0C0A001B" w:tentative="1">
+      <w:start w:val="1"/>
+      <w:numFmt w:val="lowerRoman"/>
+      <w:lvlText w:val="%6."/>
+      <w:lvlJc w:val="right"/>
+      <w:pPr>
+        <w:ind w:left="4320" w:hanging="180"/>
+      </w:pPr>
+    </w:lvl>
+    <w:lvl w:ilvl="6" w:tplc="0C0A000F" w:tentative="1">
+      <w:start w:val="1"/>
+      <w:numFmt w:val="decimal"/>
+      <w:lvlText w:val="%7."/>
+      <w:lvlJc w:val="left"/>
+      <w:pPr>
+        <w:ind w:left="5040" w:hanging="360"/>
+      </w:pPr>
+    </w:lvl>
+    <w:lvl w:ilvl="7" w:tplc="0C0A0019" w:tentative="1">
+      <w:start w:val="1"/>
+      <w:numFmt w:val="lowerLetter"/>
+      <w:lvlText w:val="%8."/>
+      <w:lvlJc w:val="left"/>
+      <w:pPr>
+        <w:ind w:left="5760" w:hanging="360"/>
+      </w:pPr>
+    </w:lvl>
+    <w:lvl w:ilvl="8" w:tplc="0C0A001B" w:tentative="1">
+      <w:start w:val="1"/>
+      <w:numFmt w:val="lowerRoman"/>
+      <w:lvlText w:val="%9."/>
+      <w:lvlJc w:val="right"/>
+      <w:pPr>
+        <w:ind w:left="6480" w:hanging="180"/>
+      </w:pPr>
+    </w:lvl>
+  </w:abstractNum>
+  <w:abstractNum w:abstractNumId="1" w15:restartNumberingAfterBreak="0">
     <w:nsid w:val="3BB26651"/>
     <w:multiLevelType w:val="hybridMultilevel"/>
     <w:tmpl w:val="ED5097D0"/>
@@ -3585,7 +4171,7 @@
       </w:rPr>
     </w:lvl>
   </w:abstractNum>
-  <w:abstractNum w:abstractNumId="1" w15:restartNumberingAfterBreak="0">
+  <w:abstractNum w:abstractNumId="2" w15:restartNumberingAfterBreak="0">
     <w:nsid w:val="6C1644B4"/>
     <w:multiLevelType w:val="hybridMultilevel"/>
     <w:tmpl w:val="CC265A76"/>
@@ -3699,9 +4285,12 @@
     </w:lvl>
   </w:abstractNum>
   <w:num w:numId="1">
+    <w:abstractNumId w:val="2"/>
+  </w:num>
+  <w:num w:numId="2">
     <w:abstractNumId w:val="1"/>
   </w:num>
-  <w:num w:numId="2">
+  <w:num w:numId="3">
     <w:abstractNumId w:val="0"/>
   </w:num>
 </w:numbering>

</xml_diff>

<commit_message>
Terminado el manual de despliegue
</commit_message>
<xml_diff>
--- a/Manual de usuario y despliegue/Manual de despliegue.docx
+++ b/Manual de usuario y despliegue/Manual de despliegue.docx
@@ -4,13 +4,18 @@
   <w:body>
     <w:sdt>
       <w:sdtPr>
-        <w:id w:val="1050263772"/>
+        <w:id w:val="790788091"/>
         <w:docPartObj>
           <w:docPartGallery w:val="Cover Pages"/>
           <w:docPartUnique/>
         </w:docPartObj>
       </w:sdtPr>
-      <w:sdtEndPr/>
+      <w:sdtEndPr>
+        <w:rPr>
+          <w:sz w:val="28"/>
+          <w:szCs w:val="28"/>
+        </w:rPr>
+      </w:sdtEndPr>
       <w:sdtContent>
         <w:p>
           <w:r>
@@ -20,7 +25,7 @@
             <mc:AlternateContent>
               <mc:Choice Requires="wpg">
                 <w:drawing>
-                  <wp:anchor distT="0" distB="0" distL="114300" distR="114300" simplePos="0" relativeHeight="251662336" behindDoc="0" locked="0" layoutInCell="1" allowOverlap="1" wp14:anchorId="3C6D8D0D" wp14:editId="51C90AA8">
+                  <wp:anchor distT="0" distB="0" distL="114300" distR="114300" simplePos="0" relativeHeight="251670528" behindDoc="0" locked="0" layoutInCell="1" allowOverlap="1" wp14:anchorId="530C93C2" wp14:editId="248D57E3">
                     <wp:simplePos x="0" y="0"/>
                     <wp:positionH relativeFrom="page">
                       <wp:align>center</wp:align>
@@ -267,7 +272,7 @@
               </mc:Choice>
               <mc:Fallback>
                 <w:pict>
-                  <v:group w14:anchorId="4E5D300B" id="Grupo 149" o:spid="_x0000_s1026" style="position:absolute;margin-left:0;margin-top:0;width:8in;height:95.7pt;z-index:251662336;mso-width-percent:941;mso-height-percent:121;mso-top-percent:23;mso-position-horizontal:center;mso-position-horizontal-relative:page;mso-position-vertical-relative:page;mso-width-percent:941;mso-height-percent:121;mso-top-percent:23" coordorigin="" coordsize="73152,12161" o:gfxdata="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">
+                  <v:group w14:anchorId="2376F23D" id="Grupo 149" o:spid="_x0000_s1026" style="position:absolute;margin-left:0;margin-top:0;width:8in;height:95.7pt;z-index:251670528;mso-width-percent:941;mso-height-percent:121;mso-top-percent:23;mso-position-horizontal:center;mso-position-horizontal-relative:page;mso-position-vertical-relative:page;mso-width-percent:941;mso-height-percent:121;mso-top-percent:23" coordorigin="" coordsize="73152,12161" o:gfxdata="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">
                     <v:shape id="Rectángulo 51" o:spid="_x0000_s1027" style="position:absolute;width:73152;height:11303;visibility:visible;mso-wrap-style:square;v-text-anchor:middle" coordsize="7312660,1129665" o:gfxdata="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" path="m,l7312660,r,1129665l3619500,733425,,1091565,,xe" fillcolor="#4472c4 [3204]" stroked="f" strokeweight="1pt">
                       <v:stroke joinstyle="miter"/>
                       <v:path arrowok="t" o:connecttype="custom" o:connectlocs="0,0;7315200,0;7315200,1130373;3620757,733885;0,1092249;0,0" o:connectangles="0,0,0,0,0,0"/>
@@ -288,255 +293,7 @@
             <mc:AlternateContent>
               <mc:Choice Requires="wps">
                 <w:drawing>
-                  <wp:anchor distT="0" distB="0" distL="114300" distR="114300" simplePos="0" relativeHeight="251660288" behindDoc="0" locked="0" layoutInCell="1" allowOverlap="1" wp14:anchorId="28AAAE31" wp14:editId="36E95B81">
-                    <wp:simplePos x="0" y="0"/>
-                    <wp:positionH relativeFrom="page">
-                      <wp:align>center</wp:align>
-                    </wp:positionH>
-                    <mc:AlternateContent>
-                      <mc:Choice Requires="wp14">
-                        <wp:positionV relativeFrom="page">
-                          <wp14:pctPosVOffset>81800</wp14:pctPosVOffset>
-                        </wp:positionV>
-                      </mc:Choice>
-                      <mc:Fallback>
-                        <wp:positionV relativeFrom="page">
-                          <wp:posOffset>8745855</wp:posOffset>
-                        </wp:positionV>
-                      </mc:Fallback>
-                    </mc:AlternateContent>
-                    <wp:extent cx="7315200" cy="914400"/>
-                    <wp:effectExtent l="0" t="0" r="0" b="8255"/>
-                    <wp:wrapSquare wrapText="bothSides"/>
-                    <wp:docPr id="152" name="Cuadro de texto 152"/>
-                    <wp:cNvGraphicFramePr/>
-                    <a:graphic xmlns:a="http://schemas.openxmlformats.org/drawingml/2006/main">
-                      <a:graphicData uri="http://schemas.microsoft.com/office/word/2010/wordprocessingShape">
-                        <wps:wsp>
-                          <wps:cNvSpPr txBox="1"/>
-                          <wps:spPr>
-                            <a:xfrm>
-                              <a:off x="0" y="0"/>
-                              <a:ext cx="7315200" cy="914400"/>
-                            </a:xfrm>
-                            <a:prstGeom prst="rect">
-                              <a:avLst/>
-                            </a:prstGeom>
-                            <a:noFill/>
-                            <a:ln w="6350">
-                              <a:noFill/>
-                            </a:ln>
-                            <a:effectLst/>
-                          </wps:spPr>
-                          <wps:style>
-                            <a:lnRef idx="0">
-                              <a:schemeClr val="accent1"/>
-                            </a:lnRef>
-                            <a:fillRef idx="0">
-                              <a:schemeClr val="accent1"/>
-                            </a:fillRef>
-                            <a:effectRef idx="0">
-                              <a:schemeClr val="accent1"/>
-                            </a:effectRef>
-                            <a:fontRef idx="minor">
-                              <a:schemeClr val="dk1"/>
-                            </a:fontRef>
-                          </wps:style>
-                          <wps:txbx>
-                            <w:txbxContent>
-                              <w:sdt>
-                                <w:sdtPr>
-                                  <w:rPr>
-                                    <w:color w:val="595959" w:themeColor="text1" w:themeTint="A6"/>
-                                    <w:sz w:val="28"/>
-                                    <w:szCs w:val="28"/>
-                                  </w:rPr>
-                                  <w:alias w:val="Autor"/>
-                                  <w:tag w:val=""/>
-                                  <w:id w:val="789243997"/>
-                                  <w:showingPlcHdr/>
-                                  <w:dataBinding w:prefixMappings="xmlns:ns0='http://purl.org/dc/elements/1.1/' xmlns:ns1='http://schemas.openxmlformats.org/package/2006/metadata/core-properties' " w:xpath="/ns1:coreProperties[1]/ns0:creator[1]" w:storeItemID="{6C3C8BC8-F283-45AE-878A-BAB7291924A1}"/>
-                                  <w:text/>
-                                </w:sdtPr>
-                                <w:sdtEndPr/>
-                                <w:sdtContent>
-                                  <w:p>
-                                    <w:pPr>
-                                      <w:pStyle w:val="Sinespaciado"/>
-                                      <w:jc w:val="right"/>
-                                      <w:rPr>
-                                        <w:color w:val="595959" w:themeColor="text1" w:themeTint="A6"/>
-                                        <w:sz w:val="28"/>
-                                        <w:szCs w:val="28"/>
-                                      </w:rPr>
-                                    </w:pPr>
-                                    <w:r>
-                                      <w:rPr>
-                                        <w:color w:val="595959" w:themeColor="text1" w:themeTint="A6"/>
-                                        <w:sz w:val="28"/>
-                                        <w:szCs w:val="28"/>
-                                      </w:rPr>
-                                      <w:t xml:space="preserve">     </w:t>
-                                    </w:r>
-                                  </w:p>
-                                </w:sdtContent>
-                              </w:sdt>
-                              <w:p>
-                                <w:pPr>
-                                  <w:pStyle w:val="Sinespaciado"/>
-                                  <w:jc w:val="right"/>
-                                  <w:rPr>
-                                    <w:color w:val="595959" w:themeColor="text1" w:themeTint="A6"/>
-                                    <w:sz w:val="18"/>
-                                    <w:szCs w:val="18"/>
-                                  </w:rPr>
-                                </w:pPr>
-                                <w:sdt>
-                                  <w:sdtPr>
-                                    <w:rPr>
-                                      <w:color w:val="595959" w:themeColor="text1" w:themeTint="A6"/>
-                                      <w:sz w:val="18"/>
-                                      <w:szCs w:val="18"/>
-                                    </w:rPr>
-                                    <w:alias w:val="CorreoElectrónico"/>
-                                    <w:tag w:val="CorreoElectrónico"/>
-                                    <w:id w:val="942260680"/>
-                                    <w:showingPlcHdr/>
-                                    <w:dataBinding w:prefixMappings="xmlns:ns0='http://schemas.microsoft.com/office/2006/coverPageProps' " w:xpath="/ns0:CoverPageProperties[1]/ns0:CompanyEmail[1]" w:storeItemID="{55AF091B-3C7A-41E3-B477-F2FDAA23CFDA}"/>
-                                    <w:text/>
-                                  </w:sdtPr>
-                                  <w:sdtEndPr/>
-                                  <w:sdtContent>
-                                    <w:r>
-                                      <w:rPr>
-                                        <w:color w:val="595959" w:themeColor="text1" w:themeTint="A6"/>
-                                        <w:sz w:val="18"/>
-                                        <w:szCs w:val="18"/>
-                                      </w:rPr>
-                                      <w:t xml:space="preserve">     </w:t>
-                                    </w:r>
-                                  </w:sdtContent>
-                                </w:sdt>
-                              </w:p>
-                            </w:txbxContent>
-                          </wps:txbx>
-                          <wps:bodyPr rot="0" spcFirstLastPara="0" vertOverflow="overflow" horzOverflow="overflow" vert="horz" wrap="square" lIns="1600200" tIns="0" rIns="685800" bIns="0" numCol="1" spcCol="0" rtlCol="0" fromWordArt="0" anchor="b" anchorCtr="0" forceAA="0" compatLnSpc="1">
-                            <a:prstTxWarp prst="textNoShape">
-                              <a:avLst/>
-                            </a:prstTxWarp>
-                            <a:noAutofit/>
-                          </wps:bodyPr>
-                        </wps:wsp>
-                      </a:graphicData>
-                    </a:graphic>
-                    <wp14:sizeRelH relativeFrom="page">
-                      <wp14:pctWidth>94100</wp14:pctWidth>
-                    </wp14:sizeRelH>
-                    <wp14:sizeRelV relativeFrom="page">
-                      <wp14:pctHeight>9200</wp14:pctHeight>
-                    </wp14:sizeRelV>
-                  </wp:anchor>
-                </w:drawing>
-              </mc:Choice>
-              <mc:Fallback>
-                <w:pict>
-                  <v:shapetype w14:anchorId="28AAAE31" id="_x0000_t202" coordsize="21600,21600" o:spt="202" path="m,l,21600r21600,l21600,xe">
-                    <v:stroke joinstyle="miter"/>
-                    <v:path gradientshapeok="t" o:connecttype="rect"/>
-                  </v:shapetype>
-                  <v:shape id="Cuadro de texto 152" o:spid="_x0000_s1026" type="#_x0000_t202" style="position:absolute;margin-left:0;margin-top:0;width:8in;height:1in;z-index:251660288;visibility:visible;mso-wrap-style:square;mso-width-percent:941;mso-height-percent:92;mso-top-percent:818;mso-wrap-distance-left:9pt;mso-wrap-distance-top:0;mso-wrap-distance-right:9pt;mso-wrap-distance-bottom:0;mso-position-horizontal:center;mso-position-horizontal-relative:page;mso-position-vertical-relative:page;mso-width-percent:941;mso-height-percent:92;mso-top-percent:818;mso-width-relative:page;mso-height-relative:page;v-text-anchor:bottom" o:gfxdata="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" filled="f" stroked="f" strokeweight=".5pt">
-                    <v:textbox inset="126pt,0,54pt,0">
-                      <w:txbxContent>
-                        <w:sdt>
-                          <w:sdtPr>
-                            <w:rPr>
-                              <w:color w:val="595959" w:themeColor="text1" w:themeTint="A6"/>
-                              <w:sz w:val="28"/>
-                              <w:szCs w:val="28"/>
-                            </w:rPr>
-                            <w:alias w:val="Autor"/>
-                            <w:tag w:val=""/>
-                            <w:id w:val="789243997"/>
-                            <w:showingPlcHdr/>
-                            <w:dataBinding w:prefixMappings="xmlns:ns0='http://purl.org/dc/elements/1.1/' xmlns:ns1='http://schemas.openxmlformats.org/package/2006/metadata/core-properties' " w:xpath="/ns1:coreProperties[1]/ns0:creator[1]" w:storeItemID="{6C3C8BC8-F283-45AE-878A-BAB7291924A1}"/>
-                            <w:text/>
-                          </w:sdtPr>
-                          <w:sdtEndPr/>
-                          <w:sdtContent>
-                            <w:p>
-                              <w:pPr>
-                                <w:pStyle w:val="Sinespaciado"/>
-                                <w:jc w:val="right"/>
-                                <w:rPr>
-                                  <w:color w:val="595959" w:themeColor="text1" w:themeTint="A6"/>
-                                  <w:sz w:val="28"/>
-                                  <w:szCs w:val="28"/>
-                                </w:rPr>
-                              </w:pPr>
-                              <w:r>
-                                <w:rPr>
-                                  <w:color w:val="595959" w:themeColor="text1" w:themeTint="A6"/>
-                                  <w:sz w:val="28"/>
-                                  <w:szCs w:val="28"/>
-                                </w:rPr>
-                                <w:t xml:space="preserve">     </w:t>
-                              </w:r>
-                            </w:p>
-                          </w:sdtContent>
-                        </w:sdt>
-                        <w:p>
-                          <w:pPr>
-                            <w:pStyle w:val="Sinespaciado"/>
-                            <w:jc w:val="right"/>
-                            <w:rPr>
-                              <w:color w:val="595959" w:themeColor="text1" w:themeTint="A6"/>
-                              <w:sz w:val="18"/>
-                              <w:szCs w:val="18"/>
-                            </w:rPr>
-                          </w:pPr>
-                          <w:sdt>
-                            <w:sdtPr>
-                              <w:rPr>
-                                <w:color w:val="595959" w:themeColor="text1" w:themeTint="A6"/>
-                                <w:sz w:val="18"/>
-                                <w:szCs w:val="18"/>
-                              </w:rPr>
-                              <w:alias w:val="CorreoElectrónico"/>
-                              <w:tag w:val="CorreoElectrónico"/>
-                              <w:id w:val="942260680"/>
-                              <w:showingPlcHdr/>
-                              <w:dataBinding w:prefixMappings="xmlns:ns0='http://schemas.microsoft.com/office/2006/coverPageProps' " w:xpath="/ns0:CoverPageProperties[1]/ns0:CompanyEmail[1]" w:storeItemID="{55AF091B-3C7A-41E3-B477-F2FDAA23CFDA}"/>
-                              <w:text/>
-                            </w:sdtPr>
-                            <w:sdtEndPr/>
-                            <w:sdtContent>
-                              <w:r>
-                                <w:rPr>
-                                  <w:color w:val="595959" w:themeColor="text1" w:themeTint="A6"/>
-                                  <w:sz w:val="18"/>
-                                  <w:szCs w:val="18"/>
-                                </w:rPr>
-                                <w:t xml:space="preserve">     </w:t>
-                              </w:r>
-                            </w:sdtContent>
-                          </w:sdt>
-                        </w:p>
-                      </w:txbxContent>
-                    </v:textbox>
-                    <w10:wrap type="square" anchorx="page" anchory="page"/>
-                  </v:shape>
-                </w:pict>
-              </mc:Fallback>
-            </mc:AlternateContent>
-          </w:r>
-          <w:r>
-            <w:rPr>
-              <w:noProof/>
-            </w:rPr>
-            <mc:AlternateContent>
-              <mc:Choice Requires="wps">
-                <w:drawing>
-                  <wp:anchor distT="0" distB="0" distL="114300" distR="114300" simplePos="0" relativeHeight="251661312" behindDoc="0" locked="0" layoutInCell="1" allowOverlap="1" wp14:anchorId="31682534" wp14:editId="0367FE5B">
+                  <wp:anchor distT="0" distB="0" distL="114300" distR="114300" simplePos="0" relativeHeight="251669504" behindDoc="0" locked="0" layoutInCell="1" allowOverlap="1" wp14:anchorId="36F9408D" wp14:editId="12386BCB">
                     <wp:simplePos x="0" y="0"/>
                     <wp:positionH relativeFrom="page">
                       <wp:align>center</wp:align>
@@ -595,11 +352,101 @@
                               <w:p>
                                 <w:pPr>
                                   <w:pStyle w:val="Sinespaciado"/>
+                                  <w:jc w:val="right"/>
                                   <w:rPr>
                                     <w:color w:val="4472C4" w:themeColor="accent1"/>
                                     <w:sz w:val="28"/>
                                     <w:szCs w:val="28"/>
                                   </w:rPr>
+                                </w:pPr>
+                                <w:r>
+                                  <w:rPr>
+                                    <w:color w:val="4472C4" w:themeColor="accent1"/>
+                                    <w:sz w:val="28"/>
+                                    <w:szCs w:val="28"/>
+                                  </w:rPr>
+                                  <w:t xml:space="preserve">Álvaro </w:t>
+                                </w:r>
+                                <w:proofErr w:type="spellStart"/>
+                                <w:r>
+                                  <w:rPr>
+                                    <w:color w:val="4472C4" w:themeColor="accent1"/>
+                                    <w:sz w:val="28"/>
+                                    <w:szCs w:val="28"/>
+                                  </w:rPr>
+                                  <w:t>Barchín</w:t>
+                                </w:r>
+                                <w:proofErr w:type="spellEnd"/>
+                                <w:r>
+                                  <w:rPr>
+                                    <w:color w:val="4472C4" w:themeColor="accent1"/>
+                                    <w:sz w:val="28"/>
+                                    <w:szCs w:val="28"/>
+                                  </w:rPr>
+                                  <w:t xml:space="preserve"> Rubio</w:t>
+                                </w:r>
+                              </w:p>
+                              <w:p>
+                                <w:pPr>
+                                  <w:pStyle w:val="Sinespaciado"/>
+                                  <w:jc w:val="right"/>
+                                  <w:rPr>
+                                    <w:color w:val="4472C4" w:themeColor="accent1"/>
+                                    <w:sz w:val="28"/>
+                                    <w:szCs w:val="28"/>
+                                  </w:rPr>
+                                </w:pPr>
+                                <w:r>
+                                  <w:rPr>
+                                    <w:color w:val="4472C4" w:themeColor="accent1"/>
+                                    <w:sz w:val="28"/>
+                                    <w:szCs w:val="28"/>
+                                  </w:rPr>
+                                  <w:t>Daniela Camila Durand Bartolo</w:t>
+                                </w:r>
+                              </w:p>
+                              <w:p>
+                                <w:pPr>
+                                  <w:pStyle w:val="Sinespaciado"/>
+                                  <w:jc w:val="right"/>
+                                  <w:rPr>
+                                    <w:color w:val="4472C4" w:themeColor="accent1"/>
+                                    <w:sz w:val="28"/>
+                                    <w:szCs w:val="28"/>
+                                  </w:rPr>
+                                </w:pPr>
+                                <w:r>
+                                  <w:rPr>
+                                    <w:color w:val="4472C4" w:themeColor="accent1"/>
+                                    <w:sz w:val="28"/>
+                                    <w:szCs w:val="28"/>
+                                  </w:rPr>
+                                  <w:t>Jonathan Coque Quispe</w:t>
+                                </w:r>
+                              </w:p>
+                              <w:p>
+                                <w:pPr>
+                                  <w:pStyle w:val="Sinespaciado"/>
+                                  <w:jc w:val="right"/>
+                                  <w:rPr>
+                                    <w:color w:val="4472C4" w:themeColor="accent1"/>
+                                    <w:sz w:val="28"/>
+                                    <w:szCs w:val="28"/>
+                                  </w:rPr>
+                                </w:pPr>
+                                <w:r>
+                                  <w:rPr>
+                                    <w:color w:val="4472C4" w:themeColor="accent1"/>
+                                    <w:sz w:val="28"/>
+                                    <w:szCs w:val="28"/>
+                                  </w:rPr>
+                                  <w:t>María Bravo Gómez</w:t>
+                                </w:r>
+                              </w:p>
+                              <w:p>
+                                <w:pPr>
+                                  <w:pStyle w:val="Sinespaciado"/>
+                                  <w:jc w:val="right"/>
                                 </w:pPr>
                               </w:p>
                               <w:sdt>
@@ -615,7 +462,6 @@
                                   <w:dataBinding w:prefixMappings="xmlns:ns0='http://schemas.microsoft.com/office/2006/coverPageProps' " w:xpath="/ns0:CoverPageProperties[1]/ns0:Abstract[1]" w:storeItemID="{55AF091B-3C7A-41E3-B477-F2FDAA23CFDA}"/>
                                   <w:text w:multiLine="1"/>
                                 </w:sdtPr>
-                                <w:sdtEndPr/>
                                 <w:sdtContent>
                                   <w:p>
                                     <w:pPr>
@@ -669,17 +515,111 @@
               </mc:Choice>
               <mc:Fallback>
                 <w:pict>
-                  <v:shape w14:anchorId="31682534" id="Cuadro de texto 153" o:spid="_x0000_s1027" type="#_x0000_t202" style="position:absolute;margin-left:0;margin-top:0;width:8in;height:79.5pt;z-index:251661312;visibility:visible;mso-wrap-style:square;mso-width-percent:941;mso-height-percent:100;mso-top-percent:700;mso-wrap-distance-left:9pt;mso-wrap-distance-top:0;mso-wrap-distance-right:9pt;mso-wrap-distance-bottom:0;mso-position-horizontal:center;mso-position-horizontal-relative:page;mso-position-vertical-relative:page;mso-width-percent:941;mso-height-percent:100;mso-top-percent:700;mso-width-relative:page;mso-height-relative:page;v-text-anchor:top" o:gfxdata="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" filled="f" stroked="f" strokeweight=".5pt">
+                  <v:shapetype w14:anchorId="36F9408D" id="_x0000_t202" coordsize="21600,21600" o:spt="202" path="m,l,21600r21600,l21600,xe">
+                    <v:stroke joinstyle="miter"/>
+                    <v:path gradientshapeok="t" o:connecttype="rect"/>
+                  </v:shapetype>
+                  <v:shape id="Cuadro de texto 153" o:spid="_x0000_s1026" type="#_x0000_t202" style="position:absolute;margin-left:0;margin-top:0;width:8in;height:79.5pt;z-index:251669504;visibility:visible;mso-wrap-style:square;mso-width-percent:941;mso-height-percent:100;mso-top-percent:700;mso-wrap-distance-left:9pt;mso-wrap-distance-top:0;mso-wrap-distance-right:9pt;mso-wrap-distance-bottom:0;mso-position-horizontal:center;mso-position-horizontal-relative:page;mso-position-vertical-relative:page;mso-width-percent:941;mso-height-percent:100;mso-top-percent:700;mso-width-relative:page;mso-height-relative:page;v-text-anchor:top" o:gfxdata="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" filled="f" stroked="f" strokeweight=".5pt">
                     <v:textbox style="mso-fit-shape-to-text:t" inset="126pt,0,54pt,0">
                       <w:txbxContent>
                         <w:p>
                           <w:pPr>
                             <w:pStyle w:val="Sinespaciado"/>
+                            <w:jc w:val="right"/>
                             <w:rPr>
                               <w:color w:val="4472C4" w:themeColor="accent1"/>
                               <w:sz w:val="28"/>
                               <w:szCs w:val="28"/>
                             </w:rPr>
+                          </w:pPr>
+                          <w:r>
+                            <w:rPr>
+                              <w:color w:val="4472C4" w:themeColor="accent1"/>
+                              <w:sz w:val="28"/>
+                              <w:szCs w:val="28"/>
+                            </w:rPr>
+                            <w:t xml:space="preserve">Álvaro </w:t>
+                          </w:r>
+                          <w:proofErr w:type="spellStart"/>
+                          <w:r>
+                            <w:rPr>
+                              <w:color w:val="4472C4" w:themeColor="accent1"/>
+                              <w:sz w:val="28"/>
+                              <w:szCs w:val="28"/>
+                            </w:rPr>
+                            <w:t>Barchín</w:t>
+                          </w:r>
+                          <w:proofErr w:type="spellEnd"/>
+                          <w:r>
+                            <w:rPr>
+                              <w:color w:val="4472C4" w:themeColor="accent1"/>
+                              <w:sz w:val="28"/>
+                              <w:szCs w:val="28"/>
+                            </w:rPr>
+                            <w:t xml:space="preserve"> Rubio</w:t>
+                          </w:r>
+                        </w:p>
+                        <w:p>
+                          <w:pPr>
+                            <w:pStyle w:val="Sinespaciado"/>
+                            <w:jc w:val="right"/>
+                            <w:rPr>
+                              <w:color w:val="4472C4" w:themeColor="accent1"/>
+                              <w:sz w:val="28"/>
+                              <w:szCs w:val="28"/>
+                            </w:rPr>
+                          </w:pPr>
+                          <w:r>
+                            <w:rPr>
+                              <w:color w:val="4472C4" w:themeColor="accent1"/>
+                              <w:sz w:val="28"/>
+                              <w:szCs w:val="28"/>
+                            </w:rPr>
+                            <w:t>Daniela Camila Durand Bartolo</w:t>
+                          </w:r>
+                        </w:p>
+                        <w:p>
+                          <w:pPr>
+                            <w:pStyle w:val="Sinespaciado"/>
+                            <w:jc w:val="right"/>
+                            <w:rPr>
+                              <w:color w:val="4472C4" w:themeColor="accent1"/>
+                              <w:sz w:val="28"/>
+                              <w:szCs w:val="28"/>
+                            </w:rPr>
+                          </w:pPr>
+                          <w:r>
+                            <w:rPr>
+                              <w:color w:val="4472C4" w:themeColor="accent1"/>
+                              <w:sz w:val="28"/>
+                              <w:szCs w:val="28"/>
+                            </w:rPr>
+                            <w:t>Jonathan Coque Quispe</w:t>
+                          </w:r>
+                        </w:p>
+                        <w:p>
+                          <w:pPr>
+                            <w:pStyle w:val="Sinespaciado"/>
+                            <w:jc w:val="right"/>
+                            <w:rPr>
+                              <w:color w:val="4472C4" w:themeColor="accent1"/>
+                              <w:sz w:val="28"/>
+                              <w:szCs w:val="28"/>
+                            </w:rPr>
+                          </w:pPr>
+                          <w:r>
+                            <w:rPr>
+                              <w:color w:val="4472C4" w:themeColor="accent1"/>
+                              <w:sz w:val="28"/>
+                              <w:szCs w:val="28"/>
+                            </w:rPr>
+                            <w:t>María Bravo Gómez</w:t>
+                          </w:r>
+                        </w:p>
+                        <w:p>
+                          <w:pPr>
+                            <w:pStyle w:val="Sinespaciado"/>
+                            <w:jc w:val="right"/>
                           </w:pPr>
                         </w:p>
                         <w:sdt>
@@ -695,7 +635,6 @@
                             <w:dataBinding w:prefixMappings="xmlns:ns0='http://schemas.microsoft.com/office/2006/coverPageProps' " w:xpath="/ns0:CoverPageProperties[1]/ns0:Abstract[1]" w:storeItemID="{55AF091B-3C7A-41E3-B477-F2FDAA23CFDA}"/>
                             <w:text w:multiLine="1"/>
                           </w:sdtPr>
-                          <w:sdtEndPr/>
                           <w:sdtContent>
                             <w:p>
                               <w:pPr>
@@ -742,7 +681,7 @@
             <mc:AlternateContent>
               <mc:Choice Requires="wps">
                 <w:drawing>
-                  <wp:anchor distT="0" distB="0" distL="114300" distR="114300" simplePos="0" relativeHeight="251659264" behindDoc="0" locked="0" layoutInCell="1" allowOverlap="1" wp14:anchorId="4795A0F4" wp14:editId="524C9DCF">
+                  <wp:anchor distT="0" distB="0" distL="114300" distR="114300" simplePos="0" relativeHeight="251667456" behindDoc="0" locked="0" layoutInCell="1" allowOverlap="1" wp14:anchorId="6FCD8449" wp14:editId="3A58C494">
                     <wp:simplePos x="0" y="0"/>
                     <wp:positionH relativeFrom="page">
                       <wp:align>center</wp:align>
@@ -818,7 +757,6 @@
                                     <w:alias w:val="Título"/>
                                     <w:tag w:val=""/>
                                     <w:id w:val="630141079"/>
-                                    <w:showingPlcHdr/>
                                     <w:dataBinding w:prefixMappings="xmlns:ns0='http://purl.org/dc/elements/1.1/' xmlns:ns1='http://schemas.openxmlformats.org/package/2006/metadata/core-properties' " w:xpath="/ns1:coreProperties[1]/ns0:title[1]" w:storeItemID="{6C3C8BC8-F283-45AE-878A-BAB7291924A1}"/>
                                     <w:text w:multiLine="1"/>
                                   </w:sdtPr>
@@ -835,7 +773,7 @@
                                         <w:sz w:val="64"/>
                                         <w:szCs w:val="64"/>
                                       </w:rPr>
-                                      <w:t xml:space="preserve">     </w:t>
+                                      <w:t>Manual de despliegue</w:t>
                                     </w:r>
                                   </w:sdtContent>
                                 </w:sdt>
@@ -853,7 +791,6 @@
                                   <w:dataBinding w:prefixMappings="xmlns:ns0='http://purl.org/dc/elements/1.1/' xmlns:ns1='http://schemas.openxmlformats.org/package/2006/metadata/core-properties' " w:xpath="/ns1:coreProperties[1]/ns0:subject[1]" w:storeItemID="{6C3C8BC8-F283-45AE-878A-BAB7291924A1}"/>
                                   <w:text/>
                                 </w:sdtPr>
-                                <w:sdtEndPr/>
                                 <w:sdtContent>
                                   <w:p>
                                     <w:pPr>
@@ -871,7 +808,7 @@
                                         <w:sz w:val="36"/>
                                         <w:szCs w:val="36"/>
                                       </w:rPr>
-                                      <w:t>Manual de despliegue</w:t>
+                                      <w:t>Ingenieros al Peso S.A.</w:t>
                                     </w:r>
                                   </w:p>
                                 </w:sdtContent>
@@ -898,7 +835,7 @@
               </mc:Choice>
               <mc:Fallback>
                 <w:pict>
-                  <v:shape w14:anchorId="4795A0F4" id="Cuadro de texto 154" o:spid="_x0000_s1028" type="#_x0000_t202" style="position:absolute;margin-left:0;margin-top:0;width:8in;height:286.5pt;z-index:251659264;visibility:visible;mso-wrap-style:square;mso-width-percent:941;mso-height-percent:363;mso-top-percent:300;mso-wrap-distance-left:9pt;mso-wrap-distance-top:0;mso-wrap-distance-right:9pt;mso-wrap-distance-bottom:0;mso-position-horizontal:center;mso-position-horizontal-relative:page;mso-position-vertical-relative:page;mso-width-percent:941;mso-height-percent:363;mso-top-percent:300;mso-width-relative:page;mso-height-relative:page;v-text-anchor:bottom" o:gfxdata="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" filled="f" stroked="f" strokeweight=".5pt">
+                  <v:shape w14:anchorId="6FCD8449" id="Cuadro de texto 154" o:spid="_x0000_s1027" type="#_x0000_t202" style="position:absolute;margin-left:0;margin-top:0;width:8in;height:286.5pt;z-index:251667456;visibility:visible;mso-wrap-style:square;mso-width-percent:941;mso-height-percent:363;mso-top-percent:300;mso-wrap-distance-left:9pt;mso-wrap-distance-top:0;mso-wrap-distance-right:9pt;mso-wrap-distance-bottom:0;mso-position-horizontal:center;mso-position-horizontal-relative:page;mso-position-vertical-relative:page;mso-width-percent:941;mso-height-percent:363;mso-top-percent:300;mso-width-relative:page;mso-height-relative:page;v-text-anchor:bottom" o:gfxdata="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" filled="f" stroked="f" strokeweight=".5pt">
                     <v:textbox inset="126pt,0,54pt,0">
                       <w:txbxContent>
                         <w:p>
@@ -921,7 +858,6 @@
                               <w:alias w:val="Título"/>
                               <w:tag w:val=""/>
                               <w:id w:val="630141079"/>
-                              <w:showingPlcHdr/>
                               <w:dataBinding w:prefixMappings="xmlns:ns0='http://purl.org/dc/elements/1.1/' xmlns:ns1='http://schemas.openxmlformats.org/package/2006/metadata/core-properties' " w:xpath="/ns1:coreProperties[1]/ns0:title[1]" w:storeItemID="{6C3C8BC8-F283-45AE-878A-BAB7291924A1}"/>
                               <w:text w:multiLine="1"/>
                             </w:sdtPr>
@@ -938,7 +874,7 @@
                                   <w:sz w:val="64"/>
                                   <w:szCs w:val="64"/>
                                 </w:rPr>
-                                <w:t xml:space="preserve">     </w:t>
+                                <w:t>Manual de despliegue</w:t>
                               </w:r>
                             </w:sdtContent>
                           </w:sdt>
@@ -956,7 +892,6 @@
                             <w:dataBinding w:prefixMappings="xmlns:ns0='http://purl.org/dc/elements/1.1/' xmlns:ns1='http://schemas.openxmlformats.org/package/2006/metadata/core-properties' " w:xpath="/ns1:coreProperties[1]/ns0:subject[1]" w:storeItemID="{6C3C8BC8-F283-45AE-878A-BAB7291924A1}"/>
                             <w:text/>
                           </w:sdtPr>
-                          <w:sdtEndPr/>
                           <w:sdtContent>
                             <w:p>
                               <w:pPr>
@@ -974,7 +909,7 @@
                                   <w:sz w:val="36"/>
                                   <w:szCs w:val="36"/>
                                 </w:rPr>
-                                <w:t>Manual de despliegue</w:t>
+                                <w:t>Ingenieros al Peso S.A.</w:t>
                               </w:r>
                             </w:p>
                           </w:sdtContent>
@@ -989,7 +924,17 @@
           </w:r>
         </w:p>
         <w:p>
+          <w:pPr>
+            <w:rPr>
+              <w:sz w:val="28"/>
+              <w:szCs w:val="28"/>
+            </w:rPr>
+          </w:pPr>
           <w:r>
+            <w:rPr>
+              <w:sz w:val="28"/>
+              <w:szCs w:val="28"/>
+            </w:rPr>
             <w:br w:type="page"/>
           </w:r>
         </w:p>
@@ -997,24 +942,27 @@
     </w:sdt>
     <w:p>
       <w:pPr>
-        <w:jc w:val="center"/>
+        <w:pStyle w:val="Ttulo"/>
+      </w:pPr>
+      <w:bookmarkStart w:id="0" w:name="_Toc62557947"/>
+      <w:r>
+        <w:lastRenderedPageBreak/>
+        <w:t>Hoja de control</w:t>
+      </w:r>
+      <w:bookmarkEnd w:id="0"/>
+    </w:p>
+    <w:p>
+      <w:pPr>
         <w:rPr>
           <w:sz w:val="28"/>
           <w:szCs w:val="28"/>
         </w:rPr>
       </w:pPr>
-      <w:r>
-        <w:rPr>
-          <w:sz w:val="28"/>
-          <w:szCs w:val="28"/>
-        </w:rPr>
-        <w:lastRenderedPageBreak/>
-        <w:t>HOJA DE CONTROL</w:t>
-      </w:r>
     </w:p>
     <w:tbl>
       <w:tblPr>
         <w:tblStyle w:val="Tablaconcuadrcula"/>
+        <w:tblpPr w:leftFromText="141" w:rightFromText="141" w:vertAnchor="text" w:tblpY="98"/>
         <w:tblW w:w="5000" w:type="pct"/>
         <w:tblLook w:val="04A0" w:firstRow="1" w:lastRow="0" w:firstColumn="1" w:lastColumn="0" w:noHBand="0" w:noVBand="1"/>
       </w:tblPr>
@@ -1484,6 +1432,7 @@
     </w:p>
     <w:p>
       <w:pPr>
+        <w:jc w:val="right"/>
         <w:rPr>
           <w:sz w:val="28"/>
           <w:szCs w:val="28"/>
@@ -1500,7 +1449,6 @@
     </w:p>
     <w:p>
       <w:pPr>
-        <w:jc w:val="right"/>
         <w:rPr>
           <w:sz w:val="28"/>
           <w:szCs w:val="28"/>
@@ -1515,913 +1463,957 @@
         </w:rPr>
       </w:pPr>
     </w:p>
-    <w:p>
-      <w:pPr>
-        <w:rPr>
-          <w:sz w:val="28"/>
-          <w:szCs w:val="28"/>
-        </w:rPr>
-      </w:pPr>
-    </w:p>
-    <w:p>
-      <w:pPr>
-        <w:rPr>
-          <w:sz w:val="28"/>
-          <w:szCs w:val="28"/>
-        </w:rPr>
-      </w:pPr>
-    </w:p>
-    <w:p>
-      <w:pPr>
-        <w:pStyle w:val="TDC1"/>
-      </w:pPr>
-      <w:r>
-        <w:lastRenderedPageBreak/>
-        <w:t>ÍNDICE</w:t>
-      </w:r>
-    </w:p>
-    <w:p>
-      <w:pPr>
-        <w:pStyle w:val="TDC1"/>
-        <w:rPr>
-          <w:noProof/>
-        </w:rPr>
-      </w:pPr>
-      <w:r>
-        <w:fldChar w:fldCharType="begin"/>
-      </w:r>
-      <w:r>
-        <w:instrText xml:space="preserve"> TOC \o "1-3" \h \z \u </w:instrText>
-      </w:r>
-      <w:r>
-        <w:fldChar w:fldCharType="separate"/>
-      </w:r>
-      <w:hyperlink w:anchor="_Toc61610675" w:history="1">
-        <w:r>
-          <w:rPr>
-            <w:rStyle w:val="Hipervnculo"/>
-            <w:noProof/>
-          </w:rPr>
-          <w:t>INTRODUCCIÓN</w:t>
-        </w:r>
-        <w:r>
-          <w:rPr>
-            <w:noProof/>
-            <w:webHidden/>
-          </w:rPr>
-          <w:tab/>
-        </w:r>
-        <w:r>
-          <w:rPr>
-            <w:noProof/>
-            <w:webHidden/>
-          </w:rPr>
-          <w:fldChar w:fldCharType="begin"/>
-        </w:r>
-        <w:r>
-          <w:rPr>
-            <w:noProof/>
-            <w:webHidden/>
-          </w:rPr>
-          <w:instrText xml:space="preserve"> PAGEREF _Toc61610675 \h </w:instrText>
-        </w:r>
-        <w:r>
-          <w:rPr>
-            <w:noProof/>
-            <w:webHidden/>
-          </w:rPr>
-        </w:r>
-        <w:r>
-          <w:rPr>
-            <w:noProof/>
-            <w:webHidden/>
-          </w:rPr>
-          <w:fldChar w:fldCharType="separate"/>
-        </w:r>
-        <w:r>
-          <w:rPr>
-            <w:noProof/>
-            <w:webHidden/>
-          </w:rPr>
-          <w:t>2</w:t>
-        </w:r>
-        <w:r>
-          <w:rPr>
-            <w:noProof/>
-            <w:webHidden/>
-          </w:rPr>
-          <w:fldChar w:fldCharType="end"/>
-        </w:r>
-      </w:hyperlink>
-    </w:p>
-    <w:p>
-      <w:pPr>
-        <w:pStyle w:val="TDC1"/>
-        <w:rPr>
-          <w:noProof/>
-        </w:rPr>
-      </w:pPr>
-      <w:hyperlink w:anchor="_Toc61610676" w:history="1">
-        <w:r>
-          <w:rPr>
-            <w:rStyle w:val="Hipervnculo"/>
-            <w:noProof/>
-          </w:rPr>
-          <w:t>RECURSOS HARDWARE</w:t>
-        </w:r>
-        <w:r>
-          <w:rPr>
-            <w:noProof/>
-            <w:webHidden/>
-          </w:rPr>
-          <w:tab/>
-        </w:r>
-        <w:r>
-          <w:rPr>
-            <w:noProof/>
-            <w:webHidden/>
-          </w:rPr>
-          <w:fldChar w:fldCharType="begin"/>
-        </w:r>
-        <w:r>
-          <w:rPr>
-            <w:noProof/>
-            <w:webHidden/>
-          </w:rPr>
-          <w:instrText xml:space="preserve"> PAGEREF _Toc61610676 \h </w:instrText>
-        </w:r>
-        <w:r>
-          <w:rPr>
-            <w:noProof/>
-            <w:webHidden/>
-          </w:rPr>
-        </w:r>
-        <w:r>
-          <w:rPr>
-            <w:noProof/>
-            <w:webHidden/>
-          </w:rPr>
-          <w:fldChar w:fldCharType="separate"/>
-        </w:r>
-        <w:r>
-          <w:rPr>
-            <w:noProof/>
-            <w:webHidden/>
-          </w:rPr>
-          <w:t>2</w:t>
-        </w:r>
-        <w:r>
-          <w:rPr>
-            <w:noProof/>
-            <w:webHidden/>
-          </w:rPr>
-          <w:fldChar w:fldCharType="end"/>
-        </w:r>
-      </w:hyperlink>
-    </w:p>
-    <w:p>
-      <w:pPr>
-        <w:pStyle w:val="TDC2"/>
-        <w:tabs>
-          <w:tab w:val="right" w:leader="dot" w:pos="8494"/>
-        </w:tabs>
-        <w:rPr>
-          <w:noProof/>
-        </w:rPr>
-      </w:pPr>
-      <w:hyperlink w:anchor="_Toc61610677" w:history="1">
-        <w:r>
-          <w:rPr>
-            <w:rStyle w:val="Hipervnculo"/>
-            <w:noProof/>
-          </w:rPr>
-          <w:t>SERVIDORES</w:t>
-        </w:r>
-        <w:r>
-          <w:rPr>
-            <w:noProof/>
-            <w:webHidden/>
-          </w:rPr>
-          <w:tab/>
-        </w:r>
-        <w:r>
-          <w:rPr>
-            <w:noProof/>
-            <w:webHidden/>
-          </w:rPr>
-          <w:fldChar w:fldCharType="begin"/>
-        </w:r>
-        <w:r>
-          <w:rPr>
-            <w:noProof/>
-            <w:webHidden/>
-          </w:rPr>
-          <w:instrText xml:space="preserve"> PAGEREF _Toc61610677 \h </w:instrText>
-        </w:r>
-        <w:r>
-          <w:rPr>
-            <w:noProof/>
-            <w:webHidden/>
-          </w:rPr>
-        </w:r>
-        <w:r>
-          <w:rPr>
-            <w:noProof/>
-            <w:webHidden/>
-          </w:rPr>
-          <w:fldChar w:fldCharType="separate"/>
-        </w:r>
-        <w:r>
-          <w:rPr>
-            <w:noProof/>
-            <w:webHidden/>
-          </w:rPr>
-          <w:t>2</w:t>
-        </w:r>
-        <w:r>
-          <w:rPr>
-            <w:noProof/>
-            <w:webHidden/>
-          </w:rPr>
-          <w:fldChar w:fldCharType="end"/>
-        </w:r>
-      </w:hyperlink>
-    </w:p>
-    <w:p>
-      <w:pPr>
-        <w:pStyle w:val="TDC2"/>
-        <w:tabs>
-          <w:tab w:val="right" w:leader="dot" w:pos="8494"/>
-        </w:tabs>
-        <w:rPr>
-          <w:noProof/>
-        </w:rPr>
-      </w:pPr>
-      <w:hyperlink w:anchor="_Toc61610678" w:history="1">
-        <w:r>
-          <w:rPr>
-            <w:rStyle w:val="Hipervnculo"/>
-            <w:noProof/>
-          </w:rPr>
-          <w:t>ESTACIONES CLIENTE</w:t>
-        </w:r>
-        <w:r>
-          <w:rPr>
-            <w:noProof/>
-            <w:webHidden/>
-          </w:rPr>
-          <w:tab/>
-        </w:r>
-        <w:r>
-          <w:rPr>
-            <w:noProof/>
-            <w:webHidden/>
-          </w:rPr>
-          <w:fldChar w:fldCharType="begin"/>
-        </w:r>
-        <w:r>
-          <w:rPr>
-            <w:noProof/>
-            <w:webHidden/>
-          </w:rPr>
-          <w:instrText xml:space="preserve"> PAGEREF _Toc61610678 \h </w:instrText>
-        </w:r>
-        <w:r>
-          <w:rPr>
-            <w:noProof/>
-            <w:webHidden/>
-          </w:rPr>
-        </w:r>
-        <w:r>
-          <w:rPr>
-            <w:noProof/>
-            <w:webHidden/>
-          </w:rPr>
-          <w:fldChar w:fldCharType="separate"/>
-        </w:r>
-        <w:r>
-          <w:rPr>
-            <w:noProof/>
-            <w:webHidden/>
-          </w:rPr>
-          <w:t>2</w:t>
-        </w:r>
-        <w:r>
-          <w:rPr>
-            <w:noProof/>
-            <w:webHidden/>
-          </w:rPr>
-          <w:fldChar w:fldCharType="end"/>
-        </w:r>
-      </w:hyperlink>
-    </w:p>
-    <w:p>
-      <w:pPr>
-        <w:pStyle w:val="TDC2"/>
-        <w:tabs>
-          <w:tab w:val="right" w:leader="dot" w:pos="8494"/>
-        </w:tabs>
-        <w:rPr>
-          <w:noProof/>
-        </w:rPr>
-      </w:pPr>
-      <w:hyperlink w:anchor="_Toc61610679" w:history="1">
-        <w:r>
-          <w:rPr>
-            <w:rStyle w:val="Hipervnculo"/>
-            <w:noProof/>
-          </w:rPr>
-          <w:t>CONECTIVIDAD</w:t>
-        </w:r>
-        <w:r>
-          <w:rPr>
-            <w:noProof/>
-            <w:webHidden/>
-          </w:rPr>
-          <w:tab/>
-        </w:r>
-        <w:r>
-          <w:rPr>
-            <w:noProof/>
-            <w:webHidden/>
-          </w:rPr>
-          <w:fldChar w:fldCharType="begin"/>
-        </w:r>
-        <w:r>
-          <w:rPr>
-            <w:noProof/>
-            <w:webHidden/>
-          </w:rPr>
-          <w:instrText xml:space="preserve"> PAGEREF _Toc61610679 \h </w:instrText>
-        </w:r>
-        <w:r>
-          <w:rPr>
-            <w:noProof/>
-            <w:webHidden/>
-          </w:rPr>
-        </w:r>
-        <w:r>
-          <w:rPr>
-            <w:noProof/>
-            <w:webHidden/>
-          </w:rPr>
-          <w:fldChar w:fldCharType="separate"/>
-        </w:r>
-        <w:r>
-          <w:rPr>
-            <w:noProof/>
-            <w:webHidden/>
-          </w:rPr>
-          <w:t>2</w:t>
-        </w:r>
-        <w:r>
-          <w:rPr>
-            <w:noProof/>
-            <w:webHidden/>
-          </w:rPr>
-          <w:fldChar w:fldCharType="end"/>
-        </w:r>
-      </w:hyperlink>
-    </w:p>
-    <w:p>
-      <w:pPr>
-        <w:pStyle w:val="TDC1"/>
-        <w:rPr>
-          <w:noProof/>
-        </w:rPr>
-      </w:pPr>
-      <w:hyperlink w:anchor="_Toc61610680" w:history="1">
-        <w:r>
-          <w:rPr>
-            <w:rStyle w:val="Hipervnculo"/>
-            <w:noProof/>
-          </w:rPr>
-          <w:t>RECURSOS SOFTWARE</w:t>
-        </w:r>
-        <w:r>
-          <w:rPr>
-            <w:noProof/>
-            <w:webHidden/>
-          </w:rPr>
-          <w:tab/>
-        </w:r>
-        <w:r>
-          <w:rPr>
-            <w:noProof/>
-            <w:webHidden/>
-          </w:rPr>
-          <w:fldChar w:fldCharType="begin"/>
-        </w:r>
-        <w:r>
-          <w:rPr>
-            <w:noProof/>
-            <w:webHidden/>
-          </w:rPr>
-          <w:instrText xml:space="preserve"> PAGEREF _Toc61610680 \h </w:instrText>
-        </w:r>
-        <w:r>
-          <w:rPr>
-            <w:noProof/>
-            <w:webHidden/>
-          </w:rPr>
-        </w:r>
-        <w:r>
-          <w:rPr>
-            <w:noProof/>
-            <w:webHidden/>
-          </w:rPr>
-          <w:fldChar w:fldCharType="separate"/>
-        </w:r>
-        <w:r>
-          <w:rPr>
-            <w:noProof/>
-            <w:webHidden/>
-          </w:rPr>
-          <w:t>2</w:t>
-        </w:r>
-        <w:r>
-          <w:rPr>
-            <w:noProof/>
-            <w:webHidden/>
-          </w:rPr>
-          <w:fldChar w:fldCharType="end"/>
-        </w:r>
-      </w:hyperlink>
-    </w:p>
-    <w:p>
-      <w:pPr>
-        <w:pStyle w:val="TDC1"/>
-        <w:rPr>
-          <w:noProof/>
-        </w:rPr>
-      </w:pPr>
-      <w:hyperlink w:anchor="_Toc61610681" w:history="1">
-        <w:r>
-          <w:rPr>
-            <w:rStyle w:val="Hipervnculo"/>
-            <w:noProof/>
-          </w:rPr>
-          <w:t>LISTADO DE RECURSOS SOFTWARE</w:t>
-        </w:r>
-        <w:r>
-          <w:rPr>
-            <w:noProof/>
-            <w:webHidden/>
-          </w:rPr>
-          <w:tab/>
-        </w:r>
-        <w:r>
-          <w:rPr>
-            <w:noProof/>
-            <w:webHidden/>
-          </w:rPr>
-          <w:fldChar w:fldCharType="begin"/>
-        </w:r>
-        <w:r>
-          <w:rPr>
-            <w:noProof/>
-            <w:webHidden/>
-          </w:rPr>
-          <w:instrText xml:space="preserve"> PAGEREF _Toc61610681 \h </w:instrText>
-        </w:r>
-        <w:r>
-          <w:rPr>
-            <w:noProof/>
-            <w:webHidden/>
-          </w:rPr>
-        </w:r>
-        <w:r>
-          <w:rPr>
-            <w:noProof/>
-            <w:webHidden/>
-          </w:rPr>
-          <w:fldChar w:fldCharType="separate"/>
-        </w:r>
-        <w:r>
-          <w:rPr>
-            <w:noProof/>
-            <w:webHidden/>
-          </w:rPr>
-          <w:t>2</w:t>
-        </w:r>
-        <w:r>
-          <w:rPr>
-            <w:noProof/>
-            <w:webHidden/>
-          </w:rPr>
-          <w:fldChar w:fldCharType="end"/>
-        </w:r>
-      </w:hyperlink>
-    </w:p>
-    <w:p>
-      <w:pPr>
-        <w:pStyle w:val="TDC1"/>
-        <w:rPr>
-          <w:noProof/>
-        </w:rPr>
-      </w:pPr>
-      <w:hyperlink w:anchor="_Toc61610682" w:history="1">
-        <w:r>
-          <w:rPr>
-            <w:rStyle w:val="Hipervnculo"/>
-            <w:noProof/>
-          </w:rPr>
-          <w:t>INSTALACIÓN Y CONFIGURACIÓN DEL SISTEMA</w:t>
-        </w:r>
-        <w:r>
-          <w:rPr>
-            <w:noProof/>
-            <w:webHidden/>
-          </w:rPr>
-          <w:tab/>
-        </w:r>
-        <w:r>
-          <w:rPr>
-            <w:noProof/>
-            <w:webHidden/>
-          </w:rPr>
-          <w:fldChar w:fldCharType="begin"/>
-        </w:r>
-        <w:r>
-          <w:rPr>
-            <w:noProof/>
-            <w:webHidden/>
-          </w:rPr>
-          <w:instrText xml:space="preserve"> PAGEREF _Toc61610682 \h </w:instrText>
-        </w:r>
-        <w:r>
-          <w:rPr>
-            <w:noProof/>
-            <w:webHidden/>
-          </w:rPr>
-        </w:r>
-        <w:r>
-          <w:rPr>
-            <w:noProof/>
-            <w:webHidden/>
-          </w:rPr>
-          <w:fldChar w:fldCharType="separate"/>
-        </w:r>
-        <w:r>
-          <w:rPr>
-            <w:noProof/>
-            <w:webHidden/>
-          </w:rPr>
-          <w:t>2</w:t>
-        </w:r>
-        <w:r>
-          <w:rPr>
-            <w:noProof/>
-            <w:webHidden/>
-          </w:rPr>
-          <w:fldChar w:fldCharType="end"/>
-        </w:r>
-      </w:hyperlink>
-    </w:p>
-    <w:p>
-      <w:pPr>
-        <w:pStyle w:val="TDC2"/>
-        <w:tabs>
-          <w:tab w:val="right" w:leader="dot" w:pos="8494"/>
-        </w:tabs>
-        <w:rPr>
-          <w:noProof/>
-        </w:rPr>
-      </w:pPr>
-      <w:hyperlink w:anchor="_Toc61610683" w:history="1">
-        <w:r>
-          <w:rPr>
-            <w:rStyle w:val="Hipervnculo"/>
-            <w:noProof/>
-          </w:rPr>
-          <w:t>SOPORTE DE LA ENTREGA</w:t>
-        </w:r>
-        <w:r>
-          <w:rPr>
-            <w:noProof/>
-            <w:webHidden/>
-          </w:rPr>
-          <w:tab/>
-        </w:r>
-        <w:r>
-          <w:rPr>
-            <w:noProof/>
-            <w:webHidden/>
-          </w:rPr>
-          <w:fldChar w:fldCharType="begin"/>
-        </w:r>
-        <w:r>
-          <w:rPr>
-            <w:noProof/>
-            <w:webHidden/>
-          </w:rPr>
-          <w:instrText xml:space="preserve"> PAGEREF _Toc61610683 \h </w:instrText>
-        </w:r>
-        <w:r>
-          <w:rPr>
-            <w:noProof/>
-            <w:webHidden/>
-          </w:rPr>
-        </w:r>
-        <w:r>
-          <w:rPr>
-            <w:noProof/>
-            <w:webHidden/>
-          </w:rPr>
-          <w:fldChar w:fldCharType="separate"/>
-        </w:r>
-        <w:r>
-          <w:rPr>
-            <w:noProof/>
-            <w:webHidden/>
-          </w:rPr>
-          <w:t>2</w:t>
-        </w:r>
-        <w:r>
-          <w:rPr>
-            <w:noProof/>
-            <w:webHidden/>
-          </w:rPr>
-          <w:fldChar w:fldCharType="end"/>
-        </w:r>
-      </w:hyperlink>
-    </w:p>
-    <w:p>
-      <w:pPr>
-        <w:pStyle w:val="TDC2"/>
-        <w:tabs>
-          <w:tab w:val="right" w:leader="dot" w:pos="8494"/>
-        </w:tabs>
-        <w:rPr>
-          <w:noProof/>
-        </w:rPr>
-      </w:pPr>
-      <w:hyperlink w:anchor="_Toc61610684" w:history="1">
-        <w:r>
-          <w:rPr>
-            <w:rStyle w:val="Hipervnculo"/>
-            <w:noProof/>
-          </w:rPr>
-          <w:t>PROCEDIMIENTO DE INSTALACIÓN</w:t>
-        </w:r>
-        <w:r>
-          <w:rPr>
-            <w:noProof/>
-            <w:webHidden/>
-          </w:rPr>
-          <w:tab/>
-        </w:r>
-        <w:r>
-          <w:rPr>
-            <w:noProof/>
-            <w:webHidden/>
-          </w:rPr>
-          <w:fldChar w:fldCharType="begin"/>
-        </w:r>
-        <w:r>
-          <w:rPr>
-            <w:noProof/>
-            <w:webHidden/>
-          </w:rPr>
-          <w:instrText xml:space="preserve"> PAGEREF _Toc61610684 \h </w:instrText>
-        </w:r>
-        <w:r>
-          <w:rPr>
-            <w:noProof/>
-            <w:webHidden/>
-          </w:rPr>
-        </w:r>
-        <w:r>
-          <w:rPr>
-            <w:noProof/>
-            <w:webHidden/>
-          </w:rPr>
-          <w:fldChar w:fldCharType="separate"/>
-        </w:r>
-        <w:r>
-          <w:rPr>
-            <w:noProof/>
-            <w:webHidden/>
-          </w:rPr>
-          <w:t>2</w:t>
-        </w:r>
-        <w:r>
-          <w:rPr>
-            <w:noProof/>
-            <w:webHidden/>
-          </w:rPr>
-          <w:fldChar w:fldCharType="end"/>
-        </w:r>
-      </w:hyperlink>
-    </w:p>
-    <w:p>
-      <w:pPr>
-        <w:pStyle w:val="TDC1"/>
-        <w:rPr>
-          <w:noProof/>
-        </w:rPr>
-      </w:pPr>
-      <w:hyperlink w:anchor="_Toc61610685" w:history="1">
-        <w:r>
-          <w:rPr>
-            <w:rStyle w:val="Hipervnculo"/>
-            <w:noProof/>
-          </w:rPr>
-          <w:t>ANEXOS</w:t>
-        </w:r>
-        <w:r>
-          <w:rPr>
-            <w:noProof/>
-            <w:webHidden/>
-          </w:rPr>
-          <w:tab/>
-        </w:r>
-        <w:r>
-          <w:rPr>
-            <w:noProof/>
-            <w:webHidden/>
-          </w:rPr>
-          <w:fldChar w:fldCharType="begin"/>
-        </w:r>
-        <w:r>
-          <w:rPr>
-            <w:noProof/>
-            <w:webHidden/>
-          </w:rPr>
-          <w:instrText xml:space="preserve"> PAGEREF _Toc61610685 \h </w:instrText>
-        </w:r>
-        <w:r>
-          <w:rPr>
-            <w:noProof/>
-            <w:webHidden/>
-          </w:rPr>
-        </w:r>
-        <w:r>
-          <w:rPr>
-            <w:noProof/>
-            <w:webHidden/>
-          </w:rPr>
-          <w:fldChar w:fldCharType="separate"/>
-        </w:r>
-        <w:r>
-          <w:rPr>
-            <w:noProof/>
-            <w:webHidden/>
-          </w:rPr>
-          <w:t>2</w:t>
-        </w:r>
-        <w:r>
-          <w:rPr>
-            <w:noProof/>
-            <w:webHidden/>
-          </w:rPr>
-          <w:fldChar w:fldCharType="end"/>
-        </w:r>
-      </w:hyperlink>
-    </w:p>
-    <w:p>
-      <w:pPr>
-        <w:pStyle w:val="TDC1"/>
-        <w:rPr>
-          <w:noProof/>
-        </w:rPr>
-      </w:pPr>
-      <w:hyperlink w:anchor="_Toc61610686" w:history="1">
-        <w:r>
-          <w:rPr>
-            <w:rStyle w:val="Hipervnculo"/>
-            <w:noProof/>
-          </w:rPr>
-          <w:t>GLOSARIO</w:t>
-        </w:r>
-        <w:r>
-          <w:rPr>
-            <w:noProof/>
-            <w:webHidden/>
-          </w:rPr>
-          <w:tab/>
-        </w:r>
-        <w:r>
-          <w:rPr>
-            <w:noProof/>
-            <w:webHidden/>
-          </w:rPr>
-          <w:fldChar w:fldCharType="begin"/>
-        </w:r>
-        <w:r>
-          <w:rPr>
-            <w:noProof/>
-            <w:webHidden/>
-          </w:rPr>
-          <w:instrText xml:space="preserve"> PAGEREF _Toc61610686 \h </w:instrText>
-        </w:r>
-        <w:r>
-          <w:rPr>
-            <w:noProof/>
-            <w:webHidden/>
-          </w:rPr>
-        </w:r>
-        <w:r>
-          <w:rPr>
-            <w:noProof/>
-            <w:webHidden/>
-          </w:rPr>
-          <w:fldChar w:fldCharType="separate"/>
-        </w:r>
-        <w:r>
-          <w:rPr>
-            <w:noProof/>
-            <w:webHidden/>
-          </w:rPr>
-          <w:t>2</w:t>
-        </w:r>
-        <w:r>
-          <w:rPr>
-            <w:noProof/>
-            <w:webHidden/>
-          </w:rPr>
-          <w:fldChar w:fldCharType="end"/>
-        </w:r>
-      </w:hyperlink>
-    </w:p>
-    <w:p>
-      <w:pPr>
-        <w:pStyle w:val="TDC1"/>
-        <w:rPr>
-          <w:noProof/>
-        </w:rPr>
-      </w:pPr>
-      <w:hyperlink w:anchor="_Toc61610687" w:history="1">
-        <w:r>
-          <w:rPr>
-            <w:rStyle w:val="Hipervnculo"/>
-            <w:noProof/>
-          </w:rPr>
-          <w:t>BIBLIOGRAÍA Y REFERENCIAS</w:t>
-        </w:r>
-        <w:r>
-          <w:rPr>
-            <w:noProof/>
-            <w:webHidden/>
-          </w:rPr>
-          <w:tab/>
-        </w:r>
-        <w:r>
-          <w:rPr>
-            <w:noProof/>
-            <w:webHidden/>
-          </w:rPr>
-          <w:fldChar w:fldCharType="begin"/>
-        </w:r>
-        <w:r>
-          <w:rPr>
-            <w:noProof/>
-            <w:webHidden/>
-          </w:rPr>
-          <w:instrText xml:space="preserve"> PAGEREF _Toc61610687 \h </w:instrText>
-        </w:r>
-        <w:r>
-          <w:rPr>
-            <w:noProof/>
-            <w:webHidden/>
-          </w:rPr>
-        </w:r>
-        <w:r>
-          <w:rPr>
-            <w:noProof/>
-            <w:webHidden/>
-          </w:rPr>
-          <w:fldChar w:fldCharType="separate"/>
-        </w:r>
-        <w:r>
-          <w:rPr>
-            <w:noProof/>
-            <w:webHidden/>
-          </w:rPr>
-          <w:t>2</w:t>
-        </w:r>
-        <w:r>
-          <w:rPr>
-            <w:noProof/>
-            <w:webHidden/>
-          </w:rPr>
-          <w:fldChar w:fldCharType="end"/>
-        </w:r>
-      </w:hyperlink>
-    </w:p>
-    <w:p>
-      <w:r>
-        <w:fldChar w:fldCharType="end"/>
-      </w:r>
-      <w:bookmarkStart w:id="0" w:name="_Toc61610675"/>
-    </w:p>
-    <w:p>
-      <w:pPr>
-        <w:rPr>
+    <w:sdt>
+      <w:sdtPr>
+        <w:id w:val="1922302476"/>
+        <w:docPartObj>
+          <w:docPartGallery w:val="Table of Contents"/>
+          <w:docPartUnique/>
+        </w:docPartObj>
+      </w:sdtPr>
+      <w:sdtEndPr>
+        <w:rPr>
+          <w:rFonts w:asciiTheme="minorHAnsi" w:eastAsiaTheme="minorHAnsi" w:hAnsiTheme="minorHAnsi" w:cstheme="minorBidi"/>
           <w:b/>
           <w:bCs/>
-        </w:rPr>
-      </w:pPr>
+          <w:color w:val="auto"/>
+          <w:sz w:val="22"/>
+          <w:szCs w:val="22"/>
+          <w:lang w:eastAsia="en-US"/>
+        </w:rPr>
+      </w:sdtEndPr>
+      <w:sdtContent>
+        <w:p>
+          <w:pPr>
+            <w:pStyle w:val="TtuloTDC"/>
+          </w:pPr>
+          <w:r>
+            <w:t>ÍNDICE</w:t>
+          </w:r>
+        </w:p>
+        <w:p>
+          <w:pPr>
+            <w:pStyle w:val="TDC1"/>
+            <w:rPr>
+              <w:rFonts w:eastAsiaTheme="minorEastAsia"/>
+              <w:noProof/>
+              <w:lang w:eastAsia="es-ES"/>
+            </w:rPr>
+          </w:pPr>
+          <w:r>
+            <w:fldChar w:fldCharType="begin"/>
+          </w:r>
+          <w:r>
+            <w:instrText xml:space="preserve"> TOC \h \z \t "Título 1;2;Título 2;3;Título 3;4;Título;1" </w:instrText>
+          </w:r>
+          <w:r>
+            <w:fldChar w:fldCharType="separate"/>
+          </w:r>
+          <w:hyperlink w:anchor="_Toc62557947" w:history="1">
+            <w:r>
+              <w:rPr>
+                <w:rStyle w:val="Hipervnculo"/>
+                <w:noProof/>
+              </w:rPr>
+              <w:t>Hoja de control</w:t>
+            </w:r>
+            <w:r>
+              <w:rPr>
+                <w:noProof/>
+                <w:webHidden/>
+              </w:rPr>
+              <w:tab/>
+            </w:r>
+            <w:r>
+              <w:rPr>
+                <w:noProof/>
+                <w:webHidden/>
+              </w:rPr>
+              <w:fldChar w:fldCharType="begin"/>
+            </w:r>
+            <w:r>
+              <w:rPr>
+                <w:noProof/>
+                <w:webHidden/>
+              </w:rPr>
+              <w:instrText xml:space="preserve"> PAGEREF _Toc62557947 \h </w:instrText>
+            </w:r>
+            <w:r>
+              <w:rPr>
+                <w:noProof/>
+                <w:webHidden/>
+              </w:rPr>
+            </w:r>
+            <w:r>
+              <w:rPr>
+                <w:noProof/>
+                <w:webHidden/>
+              </w:rPr>
+              <w:fldChar w:fldCharType="separate"/>
+            </w:r>
+            <w:r>
+              <w:rPr>
+                <w:noProof/>
+                <w:webHidden/>
+              </w:rPr>
+              <w:t>1</w:t>
+            </w:r>
+            <w:r>
+              <w:rPr>
+                <w:noProof/>
+                <w:webHidden/>
+              </w:rPr>
+              <w:fldChar w:fldCharType="end"/>
+            </w:r>
+          </w:hyperlink>
+        </w:p>
+        <w:p>
+          <w:pPr>
+            <w:pStyle w:val="TDC1"/>
+            <w:rPr>
+              <w:rFonts w:eastAsiaTheme="minorEastAsia"/>
+              <w:noProof/>
+              <w:lang w:eastAsia="es-ES"/>
+            </w:rPr>
+          </w:pPr>
+          <w:hyperlink w:anchor="_Toc62557948" w:history="1">
+            <w:r>
+              <w:rPr>
+                <w:rStyle w:val="Hipervnculo"/>
+                <w:noProof/>
+              </w:rPr>
+              <w:t>Introducción</w:t>
+            </w:r>
+            <w:r>
+              <w:rPr>
+                <w:noProof/>
+                <w:webHidden/>
+              </w:rPr>
+              <w:tab/>
+            </w:r>
+            <w:r>
+              <w:rPr>
+                <w:noProof/>
+                <w:webHidden/>
+              </w:rPr>
+              <w:fldChar w:fldCharType="begin"/>
+            </w:r>
+            <w:r>
+              <w:rPr>
+                <w:noProof/>
+                <w:webHidden/>
+              </w:rPr>
+              <w:instrText xml:space="preserve"> PAGEREF _Toc62557948 \h </w:instrText>
+            </w:r>
+            <w:r>
+              <w:rPr>
+                <w:noProof/>
+                <w:webHidden/>
+              </w:rPr>
+            </w:r>
+            <w:r>
+              <w:rPr>
+                <w:noProof/>
+                <w:webHidden/>
+              </w:rPr>
+              <w:fldChar w:fldCharType="separate"/>
+            </w:r>
+            <w:r>
+              <w:rPr>
+                <w:noProof/>
+                <w:webHidden/>
+              </w:rPr>
+              <w:t>3</w:t>
+            </w:r>
+            <w:r>
+              <w:rPr>
+                <w:noProof/>
+                <w:webHidden/>
+              </w:rPr>
+              <w:fldChar w:fldCharType="end"/>
+            </w:r>
+          </w:hyperlink>
+        </w:p>
+        <w:p>
+          <w:pPr>
+            <w:pStyle w:val="TDC1"/>
+            <w:rPr>
+              <w:rFonts w:eastAsiaTheme="minorEastAsia"/>
+              <w:noProof/>
+              <w:lang w:eastAsia="es-ES"/>
+            </w:rPr>
+          </w:pPr>
+          <w:hyperlink w:anchor="_Toc62557949" w:history="1">
+            <w:r>
+              <w:rPr>
+                <w:rStyle w:val="Hipervnculo"/>
+                <w:noProof/>
+              </w:rPr>
+              <w:t>Recursos hardware</w:t>
+            </w:r>
+            <w:r>
+              <w:rPr>
+                <w:noProof/>
+                <w:webHidden/>
+              </w:rPr>
+              <w:tab/>
+            </w:r>
+            <w:r>
+              <w:rPr>
+                <w:noProof/>
+                <w:webHidden/>
+              </w:rPr>
+              <w:fldChar w:fldCharType="begin"/>
+            </w:r>
+            <w:r>
+              <w:rPr>
+                <w:noProof/>
+                <w:webHidden/>
+              </w:rPr>
+              <w:instrText xml:space="preserve"> PAGEREF _Toc62557949 \h </w:instrText>
+            </w:r>
+            <w:r>
+              <w:rPr>
+                <w:noProof/>
+                <w:webHidden/>
+              </w:rPr>
+            </w:r>
+            <w:r>
+              <w:rPr>
+                <w:noProof/>
+                <w:webHidden/>
+              </w:rPr>
+              <w:fldChar w:fldCharType="separate"/>
+            </w:r>
+            <w:r>
+              <w:rPr>
+                <w:noProof/>
+                <w:webHidden/>
+              </w:rPr>
+              <w:t>4</w:t>
+            </w:r>
+            <w:r>
+              <w:rPr>
+                <w:noProof/>
+                <w:webHidden/>
+              </w:rPr>
+              <w:fldChar w:fldCharType="end"/>
+            </w:r>
+          </w:hyperlink>
+        </w:p>
+        <w:p>
+          <w:pPr>
+            <w:pStyle w:val="TDC2"/>
+            <w:tabs>
+              <w:tab w:val="right" w:leader="dot" w:pos="8494"/>
+            </w:tabs>
+            <w:rPr>
+              <w:rFonts w:eastAsiaTheme="minorEastAsia"/>
+              <w:noProof/>
+              <w:lang w:eastAsia="es-ES"/>
+            </w:rPr>
+          </w:pPr>
+          <w:hyperlink w:anchor="_Toc62557950" w:history="1">
+            <w:r>
+              <w:rPr>
+                <w:rStyle w:val="Hipervnculo"/>
+                <w:noProof/>
+              </w:rPr>
+              <w:t>SERVIDORES</w:t>
+            </w:r>
+            <w:r>
+              <w:rPr>
+                <w:noProof/>
+                <w:webHidden/>
+              </w:rPr>
+              <w:tab/>
+            </w:r>
+            <w:r>
+              <w:rPr>
+                <w:noProof/>
+                <w:webHidden/>
+              </w:rPr>
+              <w:fldChar w:fldCharType="begin"/>
+            </w:r>
+            <w:r>
+              <w:rPr>
+                <w:noProof/>
+                <w:webHidden/>
+              </w:rPr>
+              <w:instrText xml:space="preserve"> PAGEREF _Toc62557950 \h </w:instrText>
+            </w:r>
+            <w:r>
+              <w:rPr>
+                <w:noProof/>
+                <w:webHidden/>
+              </w:rPr>
+            </w:r>
+            <w:r>
+              <w:rPr>
+                <w:noProof/>
+                <w:webHidden/>
+              </w:rPr>
+              <w:fldChar w:fldCharType="separate"/>
+            </w:r>
+            <w:r>
+              <w:rPr>
+                <w:noProof/>
+                <w:webHidden/>
+              </w:rPr>
+              <w:t>4</w:t>
+            </w:r>
+            <w:r>
+              <w:rPr>
+                <w:noProof/>
+                <w:webHidden/>
+              </w:rPr>
+              <w:fldChar w:fldCharType="end"/>
+            </w:r>
+          </w:hyperlink>
+        </w:p>
+        <w:p>
+          <w:pPr>
+            <w:pStyle w:val="TDC2"/>
+            <w:tabs>
+              <w:tab w:val="right" w:leader="dot" w:pos="8494"/>
+            </w:tabs>
+            <w:rPr>
+              <w:rFonts w:eastAsiaTheme="minorEastAsia"/>
+              <w:noProof/>
+              <w:lang w:eastAsia="es-ES"/>
+            </w:rPr>
+          </w:pPr>
+          <w:hyperlink w:anchor="_Toc62557951" w:history="1">
+            <w:r>
+              <w:rPr>
+                <w:rStyle w:val="Hipervnculo"/>
+                <w:noProof/>
+              </w:rPr>
+              <w:t>ESTACIONES CLIENTE</w:t>
+            </w:r>
+            <w:r>
+              <w:rPr>
+                <w:noProof/>
+                <w:webHidden/>
+              </w:rPr>
+              <w:tab/>
+            </w:r>
+            <w:r>
+              <w:rPr>
+                <w:noProof/>
+                <w:webHidden/>
+              </w:rPr>
+              <w:fldChar w:fldCharType="begin"/>
+            </w:r>
+            <w:r>
+              <w:rPr>
+                <w:noProof/>
+                <w:webHidden/>
+              </w:rPr>
+              <w:instrText xml:space="preserve"> PAGEREF _Toc62557951 \h </w:instrText>
+            </w:r>
+            <w:r>
+              <w:rPr>
+                <w:noProof/>
+                <w:webHidden/>
+              </w:rPr>
+            </w:r>
+            <w:r>
+              <w:rPr>
+                <w:noProof/>
+                <w:webHidden/>
+              </w:rPr>
+              <w:fldChar w:fldCharType="separate"/>
+            </w:r>
+            <w:r>
+              <w:rPr>
+                <w:noProof/>
+                <w:webHidden/>
+              </w:rPr>
+              <w:t>4</w:t>
+            </w:r>
+            <w:r>
+              <w:rPr>
+                <w:noProof/>
+                <w:webHidden/>
+              </w:rPr>
+              <w:fldChar w:fldCharType="end"/>
+            </w:r>
+          </w:hyperlink>
+        </w:p>
+        <w:p>
+          <w:pPr>
+            <w:pStyle w:val="TDC2"/>
+            <w:tabs>
+              <w:tab w:val="right" w:leader="dot" w:pos="8494"/>
+            </w:tabs>
+            <w:rPr>
+              <w:rFonts w:eastAsiaTheme="minorEastAsia"/>
+              <w:noProof/>
+              <w:lang w:eastAsia="es-ES"/>
+            </w:rPr>
+          </w:pPr>
+          <w:hyperlink w:anchor="_Toc62557952" w:history="1">
+            <w:r>
+              <w:rPr>
+                <w:rStyle w:val="Hipervnculo"/>
+                <w:noProof/>
+              </w:rPr>
+              <w:t>CONECTIVIDAD</w:t>
+            </w:r>
+            <w:r>
+              <w:rPr>
+                <w:noProof/>
+                <w:webHidden/>
+              </w:rPr>
+              <w:tab/>
+            </w:r>
+            <w:r>
+              <w:rPr>
+                <w:noProof/>
+                <w:webHidden/>
+              </w:rPr>
+              <w:fldChar w:fldCharType="begin"/>
+            </w:r>
+            <w:r>
+              <w:rPr>
+                <w:noProof/>
+                <w:webHidden/>
+              </w:rPr>
+              <w:instrText xml:space="preserve"> PAGEREF _Toc62557952 \h </w:instrText>
+            </w:r>
+            <w:r>
+              <w:rPr>
+                <w:noProof/>
+                <w:webHidden/>
+              </w:rPr>
+            </w:r>
+            <w:r>
+              <w:rPr>
+                <w:noProof/>
+                <w:webHidden/>
+              </w:rPr>
+              <w:fldChar w:fldCharType="separate"/>
+            </w:r>
+            <w:r>
+              <w:rPr>
+                <w:noProof/>
+                <w:webHidden/>
+              </w:rPr>
+              <w:t>4</w:t>
+            </w:r>
+            <w:r>
+              <w:rPr>
+                <w:noProof/>
+                <w:webHidden/>
+              </w:rPr>
+              <w:fldChar w:fldCharType="end"/>
+            </w:r>
+          </w:hyperlink>
+        </w:p>
+        <w:p>
+          <w:pPr>
+            <w:pStyle w:val="TDC1"/>
+            <w:rPr>
+              <w:rFonts w:eastAsiaTheme="minorEastAsia"/>
+              <w:noProof/>
+              <w:lang w:eastAsia="es-ES"/>
+            </w:rPr>
+          </w:pPr>
+          <w:hyperlink w:anchor="_Toc62557953" w:history="1">
+            <w:r>
+              <w:rPr>
+                <w:rStyle w:val="Hipervnculo"/>
+                <w:noProof/>
+              </w:rPr>
+              <w:t>Recursos software</w:t>
+            </w:r>
+            <w:r>
+              <w:rPr>
+                <w:noProof/>
+                <w:webHidden/>
+              </w:rPr>
+              <w:tab/>
+            </w:r>
+            <w:r>
+              <w:rPr>
+                <w:noProof/>
+                <w:webHidden/>
+              </w:rPr>
+              <w:fldChar w:fldCharType="begin"/>
+            </w:r>
+            <w:r>
+              <w:rPr>
+                <w:noProof/>
+                <w:webHidden/>
+              </w:rPr>
+              <w:instrText xml:space="preserve"> PAGEREF _Toc62557953 \h </w:instrText>
+            </w:r>
+            <w:r>
+              <w:rPr>
+                <w:noProof/>
+                <w:webHidden/>
+              </w:rPr>
+            </w:r>
+            <w:r>
+              <w:rPr>
+                <w:noProof/>
+                <w:webHidden/>
+              </w:rPr>
+              <w:fldChar w:fldCharType="separate"/>
+            </w:r>
+            <w:r>
+              <w:rPr>
+                <w:noProof/>
+                <w:webHidden/>
+              </w:rPr>
+              <w:t>5</w:t>
+            </w:r>
+            <w:r>
+              <w:rPr>
+                <w:noProof/>
+                <w:webHidden/>
+              </w:rPr>
+              <w:fldChar w:fldCharType="end"/>
+            </w:r>
+          </w:hyperlink>
+        </w:p>
+        <w:p>
+          <w:pPr>
+            <w:pStyle w:val="TDC2"/>
+            <w:tabs>
+              <w:tab w:val="right" w:leader="dot" w:pos="8494"/>
+            </w:tabs>
+            <w:rPr>
+              <w:rFonts w:eastAsiaTheme="minorEastAsia"/>
+              <w:noProof/>
+              <w:lang w:eastAsia="es-ES"/>
+            </w:rPr>
+          </w:pPr>
+          <w:hyperlink w:anchor="_Toc62557954" w:history="1">
+            <w:r>
+              <w:rPr>
+                <w:rStyle w:val="Hipervnculo"/>
+                <w:noProof/>
+              </w:rPr>
+              <w:t>LISTADO DE RECURSOS SOFTWARE</w:t>
+            </w:r>
+            <w:r>
+              <w:rPr>
+                <w:noProof/>
+                <w:webHidden/>
+              </w:rPr>
+              <w:tab/>
+            </w:r>
+            <w:r>
+              <w:rPr>
+                <w:noProof/>
+                <w:webHidden/>
+              </w:rPr>
+              <w:fldChar w:fldCharType="begin"/>
+            </w:r>
+            <w:r>
+              <w:rPr>
+                <w:noProof/>
+                <w:webHidden/>
+              </w:rPr>
+              <w:instrText xml:space="preserve"> PAGEREF _Toc62557954 \h </w:instrText>
+            </w:r>
+            <w:r>
+              <w:rPr>
+                <w:noProof/>
+                <w:webHidden/>
+              </w:rPr>
+            </w:r>
+            <w:r>
+              <w:rPr>
+                <w:noProof/>
+                <w:webHidden/>
+              </w:rPr>
+              <w:fldChar w:fldCharType="separate"/>
+            </w:r>
+            <w:r>
+              <w:rPr>
+                <w:noProof/>
+                <w:webHidden/>
+              </w:rPr>
+              <w:t>5</w:t>
+            </w:r>
+            <w:r>
+              <w:rPr>
+                <w:noProof/>
+                <w:webHidden/>
+              </w:rPr>
+              <w:fldChar w:fldCharType="end"/>
+            </w:r>
+          </w:hyperlink>
+        </w:p>
+        <w:p>
+          <w:pPr>
+            <w:pStyle w:val="TDC1"/>
+            <w:rPr>
+              <w:rFonts w:eastAsiaTheme="minorEastAsia"/>
+              <w:noProof/>
+              <w:lang w:eastAsia="es-ES"/>
+            </w:rPr>
+          </w:pPr>
+          <w:hyperlink w:anchor="_Toc62557955" w:history="1">
+            <w:r>
+              <w:rPr>
+                <w:rStyle w:val="Hipervnculo"/>
+                <w:noProof/>
+              </w:rPr>
+              <w:t>Instalación y configuración del sistema</w:t>
+            </w:r>
+            <w:r>
+              <w:rPr>
+                <w:noProof/>
+                <w:webHidden/>
+              </w:rPr>
+              <w:tab/>
+            </w:r>
+            <w:r>
+              <w:rPr>
+                <w:noProof/>
+                <w:webHidden/>
+              </w:rPr>
+              <w:fldChar w:fldCharType="begin"/>
+            </w:r>
+            <w:r>
+              <w:rPr>
+                <w:noProof/>
+                <w:webHidden/>
+              </w:rPr>
+              <w:instrText xml:space="preserve"> PAGEREF _Toc62557955 \h </w:instrText>
+            </w:r>
+            <w:r>
+              <w:rPr>
+                <w:noProof/>
+                <w:webHidden/>
+              </w:rPr>
+            </w:r>
+            <w:r>
+              <w:rPr>
+                <w:noProof/>
+                <w:webHidden/>
+              </w:rPr>
+              <w:fldChar w:fldCharType="separate"/>
+            </w:r>
+            <w:r>
+              <w:rPr>
+                <w:noProof/>
+                <w:webHidden/>
+              </w:rPr>
+              <w:t>6</w:t>
+            </w:r>
+            <w:r>
+              <w:rPr>
+                <w:noProof/>
+                <w:webHidden/>
+              </w:rPr>
+              <w:fldChar w:fldCharType="end"/>
+            </w:r>
+          </w:hyperlink>
+        </w:p>
+        <w:p>
+          <w:pPr>
+            <w:pStyle w:val="TDC2"/>
+            <w:tabs>
+              <w:tab w:val="right" w:leader="dot" w:pos="8494"/>
+            </w:tabs>
+            <w:rPr>
+              <w:rFonts w:eastAsiaTheme="minorEastAsia"/>
+              <w:noProof/>
+              <w:lang w:eastAsia="es-ES"/>
+            </w:rPr>
+          </w:pPr>
+          <w:hyperlink w:anchor="_Toc62557956" w:history="1">
+            <w:r>
+              <w:rPr>
+                <w:rStyle w:val="Hipervnculo"/>
+                <w:noProof/>
+              </w:rPr>
+              <w:t>SOPORTE DE LA ENTREGA</w:t>
+            </w:r>
+            <w:r>
+              <w:rPr>
+                <w:noProof/>
+                <w:webHidden/>
+              </w:rPr>
+              <w:tab/>
+            </w:r>
+            <w:r>
+              <w:rPr>
+                <w:noProof/>
+                <w:webHidden/>
+              </w:rPr>
+              <w:fldChar w:fldCharType="begin"/>
+            </w:r>
+            <w:r>
+              <w:rPr>
+                <w:noProof/>
+                <w:webHidden/>
+              </w:rPr>
+              <w:instrText xml:space="preserve"> PAGEREF _Toc62557956 \h </w:instrText>
+            </w:r>
+            <w:r>
+              <w:rPr>
+                <w:noProof/>
+                <w:webHidden/>
+              </w:rPr>
+            </w:r>
+            <w:r>
+              <w:rPr>
+                <w:noProof/>
+                <w:webHidden/>
+              </w:rPr>
+              <w:fldChar w:fldCharType="separate"/>
+            </w:r>
+            <w:r>
+              <w:rPr>
+                <w:noProof/>
+                <w:webHidden/>
+              </w:rPr>
+              <w:t>6</w:t>
+            </w:r>
+            <w:r>
+              <w:rPr>
+                <w:noProof/>
+                <w:webHidden/>
+              </w:rPr>
+              <w:fldChar w:fldCharType="end"/>
+            </w:r>
+          </w:hyperlink>
+        </w:p>
+        <w:p>
+          <w:pPr>
+            <w:pStyle w:val="TDC3"/>
+            <w:tabs>
+              <w:tab w:val="right" w:leader="dot" w:pos="8494"/>
+            </w:tabs>
+            <w:rPr>
+              <w:rFonts w:eastAsiaTheme="minorEastAsia"/>
+              <w:noProof/>
+              <w:lang w:eastAsia="es-ES"/>
+            </w:rPr>
+          </w:pPr>
+          <w:hyperlink w:anchor="_Toc62557957" w:history="1">
+            <w:r>
+              <w:rPr>
+                <w:rStyle w:val="Hipervnculo"/>
+                <w:noProof/>
+              </w:rPr>
+              <w:t>Descripción</w:t>
+            </w:r>
+            <w:r>
+              <w:rPr>
+                <w:noProof/>
+                <w:webHidden/>
+              </w:rPr>
+              <w:tab/>
+            </w:r>
+            <w:r>
+              <w:rPr>
+                <w:noProof/>
+                <w:webHidden/>
+              </w:rPr>
+              <w:fldChar w:fldCharType="begin"/>
+            </w:r>
+            <w:r>
+              <w:rPr>
+                <w:noProof/>
+                <w:webHidden/>
+              </w:rPr>
+              <w:instrText xml:space="preserve"> PAGEREF _Toc62557957 \h </w:instrText>
+            </w:r>
+            <w:r>
+              <w:rPr>
+                <w:noProof/>
+                <w:webHidden/>
+              </w:rPr>
+            </w:r>
+            <w:r>
+              <w:rPr>
+                <w:noProof/>
+                <w:webHidden/>
+              </w:rPr>
+              <w:fldChar w:fldCharType="separate"/>
+            </w:r>
+            <w:r>
+              <w:rPr>
+                <w:noProof/>
+                <w:webHidden/>
+              </w:rPr>
+              <w:t>6</w:t>
+            </w:r>
+            <w:r>
+              <w:rPr>
+                <w:noProof/>
+                <w:webHidden/>
+              </w:rPr>
+              <w:fldChar w:fldCharType="end"/>
+            </w:r>
+          </w:hyperlink>
+        </w:p>
+        <w:p>
+          <w:pPr>
+            <w:pStyle w:val="TDC3"/>
+            <w:tabs>
+              <w:tab w:val="right" w:leader="dot" w:pos="8494"/>
+            </w:tabs>
+            <w:rPr>
+              <w:rFonts w:eastAsiaTheme="minorEastAsia"/>
+              <w:noProof/>
+              <w:lang w:eastAsia="es-ES"/>
+            </w:rPr>
+          </w:pPr>
+          <w:hyperlink w:anchor="_Toc62557958" w:history="1">
+            <w:r>
+              <w:rPr>
+                <w:rStyle w:val="Hipervnculo"/>
+                <w:noProof/>
+              </w:rPr>
+              <w:t>Estimaciones</w:t>
+            </w:r>
+            <w:r>
+              <w:rPr>
+                <w:noProof/>
+                <w:webHidden/>
+              </w:rPr>
+              <w:tab/>
+            </w:r>
+            <w:r>
+              <w:rPr>
+                <w:noProof/>
+                <w:webHidden/>
+              </w:rPr>
+              <w:fldChar w:fldCharType="begin"/>
+            </w:r>
+            <w:r>
+              <w:rPr>
+                <w:noProof/>
+                <w:webHidden/>
+              </w:rPr>
+              <w:instrText xml:space="preserve"> PAGEREF _Toc62557958 \h </w:instrText>
+            </w:r>
+            <w:r>
+              <w:rPr>
+                <w:noProof/>
+                <w:webHidden/>
+              </w:rPr>
+            </w:r>
+            <w:r>
+              <w:rPr>
+                <w:noProof/>
+                <w:webHidden/>
+              </w:rPr>
+              <w:fldChar w:fldCharType="separate"/>
+            </w:r>
+            <w:r>
+              <w:rPr>
+                <w:noProof/>
+                <w:webHidden/>
+              </w:rPr>
+              <w:t>6</w:t>
+            </w:r>
+            <w:r>
+              <w:rPr>
+                <w:noProof/>
+                <w:webHidden/>
+              </w:rPr>
+              <w:fldChar w:fldCharType="end"/>
+            </w:r>
+          </w:hyperlink>
+        </w:p>
+        <w:p>
+          <w:pPr>
+            <w:pStyle w:val="TDC2"/>
+            <w:tabs>
+              <w:tab w:val="right" w:leader="dot" w:pos="8494"/>
+            </w:tabs>
+            <w:rPr>
+              <w:rFonts w:eastAsiaTheme="minorEastAsia"/>
+              <w:noProof/>
+              <w:lang w:eastAsia="es-ES"/>
+            </w:rPr>
+          </w:pPr>
+          <w:hyperlink w:anchor="_Toc62557959" w:history="1">
+            <w:r>
+              <w:rPr>
+                <w:rStyle w:val="Hipervnculo"/>
+                <w:noProof/>
+              </w:rPr>
+              <w:t>PROCEDIMIENTO DE INSTALACIÓN</w:t>
+            </w:r>
+            <w:r>
+              <w:rPr>
+                <w:noProof/>
+                <w:webHidden/>
+              </w:rPr>
+              <w:tab/>
+            </w:r>
+            <w:r>
+              <w:rPr>
+                <w:noProof/>
+                <w:webHidden/>
+              </w:rPr>
+              <w:fldChar w:fldCharType="begin"/>
+            </w:r>
+            <w:r>
+              <w:rPr>
+                <w:noProof/>
+                <w:webHidden/>
+              </w:rPr>
+              <w:instrText xml:space="preserve"> PAGEREF _Toc62557959 \h </w:instrText>
+            </w:r>
+            <w:r>
+              <w:rPr>
+                <w:noProof/>
+                <w:webHidden/>
+              </w:rPr>
+            </w:r>
+            <w:r>
+              <w:rPr>
+                <w:noProof/>
+                <w:webHidden/>
+              </w:rPr>
+              <w:fldChar w:fldCharType="separate"/>
+            </w:r>
+            <w:r>
+              <w:rPr>
+                <w:noProof/>
+                <w:webHidden/>
+              </w:rPr>
+              <w:t>6</w:t>
+            </w:r>
+            <w:r>
+              <w:rPr>
+                <w:noProof/>
+                <w:webHidden/>
+              </w:rPr>
+              <w:fldChar w:fldCharType="end"/>
+            </w:r>
+          </w:hyperlink>
+        </w:p>
+        <w:p>
+          <w:r>
+            <w:fldChar w:fldCharType="end"/>
+          </w:r>
+        </w:p>
+      </w:sdtContent>
+    </w:sdt>
+    <w:p>
+      <w:pPr>
+        <w:pStyle w:val="TDC1"/>
+      </w:pPr>
+    </w:p>
+    <w:p>
+      <w:pPr>
+        <w:pStyle w:val="TDC1"/>
+      </w:pPr>
+    </w:p>
+    <w:p>
+      <w:bookmarkStart w:id="1" w:name="_Toc61610675"/>
     </w:p>
     <w:p>
       <w:pPr>
@@ -2537,28 +2529,24 @@
     </w:p>
     <w:p>
       <w:pPr>
-        <w:pStyle w:val="Miestilo"/>
         <w:rPr>
           <w:b/>
           <w:bCs/>
         </w:rPr>
       </w:pPr>
-      <w:r>
-        <w:rPr>
-          <w:b/>
-          <w:bCs/>
-        </w:rPr>
-        <w:lastRenderedPageBreak/>
-        <w:t>INTRODUCCIÓN</w:t>
-      </w:r>
-      <w:bookmarkEnd w:id="0"/>
-      <w:r>
-        <w:rPr>
-          <w:b/>
-          <w:bCs/>
-        </w:rPr>
-        <w:t xml:space="preserve"> </w:t>
-      </w:r>
+    </w:p>
+    <w:p>
+      <w:pPr>
+        <w:pStyle w:val="Ttulo"/>
+      </w:pPr>
+      <w:bookmarkStart w:id="2" w:name="_Toc62557013"/>
+      <w:bookmarkStart w:id="3" w:name="_Toc62557948"/>
+      <w:bookmarkEnd w:id="1"/>
+      <w:r>
+        <w:t>Introducción</w:t>
+      </w:r>
+      <w:bookmarkEnd w:id="2"/>
+      <w:bookmarkEnd w:id="3"/>
     </w:p>
     <w:p>
       <w:r>
@@ -2575,82 +2563,56 @@
       </w:r>
     </w:p>
     <w:p>
-      <w:bookmarkStart w:id="1" w:name="_Toc61610676"/>
-    </w:p>
-    <w:p/>
-    <w:p/>
-    <w:p/>
-    <w:p/>
-    <w:p/>
-    <w:p/>
-    <w:p/>
-    <w:p/>
-    <w:p/>
-    <w:p/>
-    <w:p/>
-    <w:p/>
-    <w:p/>
-    <w:p/>
-    <w:p/>
-    <w:p/>
-    <w:p/>
-    <w:p/>
-    <w:p/>
-    <w:p/>
-    <w:p/>
-    <w:p/>
-    <w:p/>
-    <w:p/>
-    <w:p>
-      <w:pPr>
-        <w:pStyle w:val="Miestilo"/>
-        <w:rPr>
-          <w:b/>
-          <w:bCs/>
-        </w:rPr>
-      </w:pPr>
-      <w:r>
-        <w:rPr>
-          <w:b/>
-          <w:bCs/>
-        </w:rPr>
-        <w:lastRenderedPageBreak/>
-        <w:t>RECURSOS HARDWAR</w:t>
-      </w:r>
-      <w:bookmarkEnd w:id="1"/>
-      <w:r>
-        <w:rPr>
-          <w:b/>
-          <w:bCs/>
-        </w:rPr>
-        <w:t>E</w:t>
-      </w:r>
-    </w:p>
-    <w:p>
-      <w:pPr>
-        <w:pStyle w:val="Ttulo2"/>
-        <w:rPr>
-          <w:b/>
-          <w:bCs/>
-          <w:color w:val="000000" w:themeColor="text1"/>
-        </w:rPr>
-      </w:pPr>
-      <w:bookmarkStart w:id="2" w:name="_Toc61610677"/>
-      <w:r>
-        <w:rPr>
-          <w:b/>
-          <w:bCs/>
-          <w:color w:val="000000" w:themeColor="text1"/>
-        </w:rPr>
+      <w:bookmarkStart w:id="4" w:name="_Toc61610676"/>
+    </w:p>
+    <w:p/>
+    <w:p/>
+    <w:p/>
+    <w:p/>
+    <w:p/>
+    <w:p/>
+    <w:p/>
+    <w:p/>
+    <w:p/>
+    <w:p/>
+    <w:p/>
+    <w:p/>
+    <w:p/>
+    <w:p/>
+    <w:p/>
+    <w:p/>
+    <w:p/>
+    <w:p/>
+    <w:p/>
+    <w:p/>
+    <w:p/>
+    <w:p/>
+    <w:p/>
+    <w:p/>
+    <w:p/>
+    <w:p>
+      <w:pPr>
+        <w:pStyle w:val="Ttulo"/>
+      </w:pPr>
+      <w:bookmarkStart w:id="5" w:name="_Toc61610677"/>
+      <w:bookmarkStart w:id="6" w:name="_Toc62557949"/>
+      <w:bookmarkEnd w:id="4"/>
+      <w:r>
+        <w:t>Recursos hardware</w:t>
+      </w:r>
+      <w:bookmarkEnd w:id="6"/>
+    </w:p>
+    <w:p>
+      <w:pPr>
+        <w:pStyle w:val="Ttulo1"/>
+      </w:pPr>
+      <w:bookmarkStart w:id="7" w:name="_Toc62557950"/>
+      <w:r>
         <w:t>SERVIDORES</w:t>
       </w:r>
-      <w:bookmarkEnd w:id="2"/>
-      <w:r>
-        <w:rPr>
-          <w:b/>
-          <w:bCs/>
-          <w:color w:val="000000" w:themeColor="text1"/>
-        </w:rPr>
+      <w:bookmarkEnd w:id="5"/>
+      <w:bookmarkEnd w:id="7"/>
+      <w:r>
         <w:t xml:space="preserve"> </w:t>
       </w:r>
     </w:p>
@@ -2703,148 +2665,105 @@
     </w:p>
     <w:p>
       <w:pPr>
-        <w:pStyle w:val="Ttulo2"/>
+        <w:pStyle w:val="Ttulo1"/>
+      </w:pPr>
+      <w:bookmarkStart w:id="8" w:name="_Toc61610678"/>
+      <w:bookmarkStart w:id="9" w:name="_Toc62557951"/>
+      <w:r>
+        <w:t>ESTACIONES CLIENTE</w:t>
+      </w:r>
+      <w:bookmarkEnd w:id="8"/>
+      <w:bookmarkEnd w:id="9"/>
+      <w:r>
+        <w:t xml:space="preserve"> </w:t>
+      </w:r>
+    </w:p>
+    <w:p>
+      <w:r>
+        <w:t>Se necesitará un equipo cliente con acceso a la red para entrar el en servidor y realizar las pruebas de implantación.</w:t>
+      </w:r>
+    </w:p>
+    <w:p>
+      <w:pPr>
+        <w:pStyle w:val="Ttulo1"/>
+      </w:pPr>
+      <w:bookmarkStart w:id="10" w:name="_Toc61610679"/>
+      <w:bookmarkStart w:id="11" w:name="_Toc62557952"/>
+      <w:r>
+        <w:t>CONECTIVIDAD</w:t>
+      </w:r>
+      <w:bookmarkEnd w:id="10"/>
+      <w:bookmarkEnd w:id="11"/>
+    </w:p>
+    <w:p>
+      <w:r>
+        <w:t xml:space="preserve">Se necesitará conectividad entre el servidor de la </w:t>
+      </w:r>
+      <w:r>
+        <w:t>aplicación y</w:t>
+      </w:r>
+      <w:r>
+        <w:t xml:space="preserve"> </w:t>
+      </w:r>
+      <w:r>
+        <w:t>la base de datos. Se requerirá, además, conectividad entre el servidor y el equipo del cliente.</w:t>
+      </w:r>
+    </w:p>
+    <w:p/>
+    <w:p/>
+    <w:p/>
+    <w:p/>
+    <w:p/>
+    <w:p/>
+    <w:p/>
+    <w:p/>
+    <w:p/>
+    <w:p/>
+    <w:p/>
+    <w:p/>
+    <w:p/>
+    <w:p/>
+    <w:p/>
+    <w:p/>
+    <w:p>
+      <w:pPr>
         <w:rPr>
           <w:b/>
           <w:bCs/>
-          <w:color w:val="000000" w:themeColor="text1"/>
-        </w:rPr>
-      </w:pPr>
-      <w:bookmarkStart w:id="3" w:name="_Toc61610678"/>
-      <w:r>
+        </w:rPr>
+      </w:pPr>
+      <w:bookmarkStart w:id="12" w:name="_Toc61610680"/>
+    </w:p>
+    <w:p>
+      <w:pPr>
         <w:rPr>
           <w:b/>
           <w:bCs/>
-          <w:color w:val="000000" w:themeColor="text1"/>
-        </w:rPr>
-        <w:t>ESTACIONES CLIENTE</w:t>
-      </w:r>
-      <w:bookmarkEnd w:id="3"/>
-      <w:r>
-        <w:rPr>
-          <w:b/>
-          <w:bCs/>
-          <w:color w:val="000000" w:themeColor="text1"/>
-        </w:rPr>
-        <w:t xml:space="preserve"> </w:t>
-      </w:r>
-    </w:p>
-    <w:p>
-      <w:r>
-        <w:t>Se necesitará un equipo cliente con acceso a la red para entrar el en servidor y realizar las pruebas de implantación.</w:t>
-      </w:r>
-    </w:p>
-    <w:p>
-      <w:pPr>
-        <w:pStyle w:val="Ttulo2"/>
-        <w:rPr>
-          <w:b/>
-          <w:bCs/>
-          <w:color w:val="000000" w:themeColor="text1"/>
-        </w:rPr>
-      </w:pPr>
-      <w:bookmarkStart w:id="4" w:name="_Toc61610679"/>
-      <w:r>
-        <w:rPr>
-          <w:b/>
-          <w:bCs/>
-          <w:color w:val="000000" w:themeColor="text1"/>
-        </w:rPr>
-        <w:t>CONECTIVIDAD</w:t>
-      </w:r>
-      <w:bookmarkEnd w:id="4"/>
-    </w:p>
-    <w:p>
-      <w:r>
-        <w:t xml:space="preserve">Se necesitará conectividad entre el servidor de la </w:t>
-      </w:r>
-      <w:r>
-        <w:t>aplicación y</w:t>
-      </w:r>
-      <w:r>
-        <w:t xml:space="preserve"> </w:t>
-      </w:r>
-      <w:r>
-        <w:t>la base de datos. Se requerirá, además, conectividad entre el servidor y el equipo del cliente.</w:t>
-      </w:r>
-    </w:p>
-    <w:p/>
-    <w:p/>
-    <w:p/>
-    <w:p/>
-    <w:p/>
-    <w:p/>
-    <w:p/>
-    <w:p/>
-    <w:p/>
-    <w:p/>
-    <w:p/>
-    <w:p/>
-    <w:p/>
-    <w:p/>
-    <w:p/>
-    <w:p>
-      <w:pPr>
-        <w:rPr>
-          <w:b/>
-          <w:bCs/>
-        </w:rPr>
-      </w:pPr>
-      <w:bookmarkStart w:id="5" w:name="_Toc61610680"/>
-    </w:p>
-    <w:p>
-      <w:pPr>
-        <w:rPr>
-          <w:b/>
-          <w:bCs/>
-        </w:rPr>
-      </w:pPr>
-    </w:p>
-    <w:p>
-      <w:pPr>
-        <w:rPr>
-          <w:b/>
-          <w:bCs/>
-        </w:rPr>
-      </w:pPr>
-    </w:p>
-    <w:p>
-      <w:pPr>
-        <w:pStyle w:val="Miestilo"/>
-        <w:rPr>
-          <w:b/>
-          <w:bCs/>
-        </w:rPr>
-      </w:pPr>
-      <w:r>
-        <w:rPr>
-          <w:b/>
-          <w:bCs/>
-        </w:rPr>
-        <w:lastRenderedPageBreak/>
-        <w:t>RECURSOS SOFTWARE</w:t>
-      </w:r>
-      <w:bookmarkStart w:id="6" w:name="_Toc61610681"/>
-      <w:bookmarkEnd w:id="5"/>
-    </w:p>
-    <w:p>
-      <w:pPr>
-        <w:pStyle w:val="Ttulo2"/>
-        <w:rPr>
-          <w:b/>
-          <w:bCs/>
-          <w:color w:val="000000" w:themeColor="text1"/>
-        </w:rPr>
-      </w:pPr>
-      <w:r>
-        <w:rPr>
-          <w:b/>
-          <w:bCs/>
-          <w:color w:val="000000" w:themeColor="text1"/>
-        </w:rPr>
+        </w:rPr>
+      </w:pPr>
+    </w:p>
+    <w:p>
+      <w:pPr>
+        <w:pStyle w:val="Ttulo"/>
+      </w:pPr>
+      <w:bookmarkStart w:id="13" w:name="_Toc61610681"/>
+      <w:bookmarkStart w:id="14" w:name="_Toc62557953"/>
+      <w:bookmarkEnd w:id="12"/>
+      <w:r>
+        <w:t>Recursos software</w:t>
+      </w:r>
+      <w:bookmarkEnd w:id="14"/>
+    </w:p>
+    <w:p>
+      <w:pPr>
+        <w:pStyle w:val="Ttulo1"/>
+      </w:pPr>
+      <w:bookmarkStart w:id="15" w:name="_Toc62557954"/>
+      <w:r>
         <w:t>LISTADO DE RECURSOS SOFTWARE</w:t>
       </w:r>
-      <w:bookmarkEnd w:id="6"/>
+      <w:bookmarkEnd w:id="13"/>
+      <w:bookmarkEnd w:id="15"/>
     </w:p>
     <w:p>
       <w:pPr>
@@ -2924,128 +2843,103 @@
     <w:p/>
     <w:p>
       <w:pPr>
-        <w:pStyle w:val="Miestilo"/>
-        <w:rPr>
-          <w:b/>
-          <w:bCs/>
-        </w:rPr>
-      </w:pPr>
-      <w:bookmarkStart w:id="7" w:name="_Toc61610682"/>
-      <w:r>
-        <w:rPr>
-          <w:b/>
-          <w:bCs/>
-        </w:rPr>
-        <w:lastRenderedPageBreak/>
-        <w:t>INSTALACIÓN Y CONFIGURACIÓN DEL SISTEMA</w:t>
-      </w:r>
-      <w:bookmarkEnd w:id="7"/>
-    </w:p>
+        <w:pStyle w:val="Ttulo"/>
+      </w:pPr>
+      <w:bookmarkStart w:id="16" w:name="_Toc61610683"/>
+      <w:bookmarkStart w:id="17" w:name="_Toc62557955"/>
+      <w:r>
+        <w:t>In</w:t>
+      </w:r>
+      <w:r>
+        <w:t>stalación y configuración del sistema</w:t>
+      </w:r>
+      <w:bookmarkEnd w:id="17"/>
+    </w:p>
+    <w:p>
+      <w:pPr>
+        <w:pStyle w:val="Ttulo1"/>
+      </w:pPr>
+      <w:bookmarkStart w:id="18" w:name="_Toc62557956"/>
+      <w:r>
+        <w:t>SOPORTE DE LA ENTREGA</w:t>
+      </w:r>
+      <w:bookmarkEnd w:id="16"/>
+      <w:bookmarkEnd w:id="18"/>
+    </w:p>
+    <w:p/>
     <w:p>
       <w:pPr>
         <w:pStyle w:val="Ttulo2"/>
-        <w:rPr>
-          <w:b/>
-          <w:bCs/>
+      </w:pPr>
+      <w:bookmarkStart w:id="19" w:name="_Toc62557957"/>
+      <w:r>
+        <w:t>Descripción</w:t>
+      </w:r>
+      <w:bookmarkEnd w:id="19"/>
+      <w:r>
+        <w:t xml:space="preserve"> </w:t>
+      </w:r>
+    </w:p>
+    <w:p>
+      <w:r>
+        <w:t>El software, Ingenieros al peso desarrollado y compilado en Java, será montado en el servidor Tomcat.</w:t>
+      </w:r>
+    </w:p>
+    <w:p>
+      <w:pPr>
+        <w:pStyle w:val="Ttulo2"/>
+      </w:pPr>
+      <w:bookmarkStart w:id="20" w:name="_Toc62557958"/>
+      <w:r>
+        <w:t>Estimaciones</w:t>
+      </w:r>
+      <w:bookmarkEnd w:id="20"/>
+    </w:p>
+    <w:p>
+      <w:pPr>
+        <w:rPr>
           <w:color w:val="000000" w:themeColor="text1"/>
         </w:rPr>
       </w:pPr>
-      <w:bookmarkStart w:id="8" w:name="_Toc61610683"/>
-      <w:r>
-        <w:rPr>
-          <w:b/>
-          <w:bCs/>
+      <w:r>
+        <w:rPr>
           <w:color w:val="000000" w:themeColor="text1"/>
         </w:rPr>
-        <w:t>SOPORTE DE LA ENTREGA</w:t>
-      </w:r>
-      <w:bookmarkEnd w:id="8"/>
-    </w:p>
-    <w:p>
-      <w:pPr>
-        <w:pStyle w:val="Ttulo3"/>
-        <w:rPr>
-          <w:b/>
-          <w:bCs/>
+        <w:t>La instalación no debe durar más de 3</w:t>
+      </w:r>
+      <w:r>
+        <w:rPr>
           <w:color w:val="000000" w:themeColor="text1"/>
         </w:rPr>
-      </w:pPr>
-      <w:r>
-        <w:rPr>
-          <w:b/>
-          <w:bCs/>
+        <w:t xml:space="preserve">0 </w:t>
+      </w:r>
+      <w:r>
+        <w:rPr>
           <w:color w:val="000000" w:themeColor="text1"/>
         </w:rPr>
-        <w:t xml:space="preserve">Descripción </w:t>
-      </w:r>
-    </w:p>
-    <w:p>
-      <w:r>
-        <w:t>El software, Ingenieros al peso desarrollado y compilado en Java, será montado en el servidor Tomcat.</w:t>
-      </w:r>
-    </w:p>
-    <w:p>
-      <w:pPr>
-        <w:rPr>
-          <w:b/>
-          <w:bCs/>
+        <w:t>minutos.</w:t>
+      </w:r>
+    </w:p>
+    <w:p>
+      <w:pPr>
+        <w:rPr>
           <w:color w:val="000000" w:themeColor="text1"/>
         </w:rPr>
       </w:pPr>
-      <w:r>
-        <w:rPr>
-          <w:b/>
-          <w:bCs/>
-          <w:color w:val="000000" w:themeColor="text1"/>
-        </w:rPr>
-        <w:t>Estimaciones</w:t>
-      </w:r>
-    </w:p>
-    <w:p>
-      <w:pPr>
-        <w:rPr>
-          <w:color w:val="000000" w:themeColor="text1"/>
-        </w:rPr>
-      </w:pPr>
-      <w:r>
-        <w:rPr>
-          <w:color w:val="000000" w:themeColor="text1"/>
-        </w:rPr>
-        <w:t>La instalación no debe durar más de 3</w:t>
-      </w:r>
-      <w:r>
-        <w:rPr>
-          <w:color w:val="000000" w:themeColor="text1"/>
-        </w:rPr>
-        <w:t xml:space="preserve">0 </w:t>
-      </w:r>
-      <w:r>
-        <w:rPr>
-          <w:color w:val="000000" w:themeColor="text1"/>
-        </w:rPr>
-        <w:t>minutos.</w:t>
-      </w:r>
-    </w:p>
-    <w:p>
-      <w:pPr>
-        <w:pStyle w:val="Ttulo2"/>
-        <w:rPr>
-          <w:b/>
-          <w:bCs/>
-          <w:color w:val="000000" w:themeColor="text1"/>
-        </w:rPr>
-      </w:pPr>
-      <w:bookmarkStart w:id="9" w:name="_Toc61610684"/>
-      <w:r>
-        <w:rPr>
-          <w:b/>
-          <w:bCs/>
-          <w:color w:val="000000" w:themeColor="text1"/>
-        </w:rPr>
+    </w:p>
+    <w:p>
+      <w:pPr>
+        <w:pStyle w:val="Ttulo1"/>
+      </w:pPr>
+      <w:bookmarkStart w:id="21" w:name="_Toc61610684"/>
+      <w:bookmarkStart w:id="22" w:name="_Toc62557959"/>
+      <w:r>
         <w:t>PROCEDIMIENTO DE INSTALACIÓN</w:t>
       </w:r>
-      <w:bookmarkEnd w:id="9"/>
-    </w:p>
+      <w:bookmarkEnd w:id="21"/>
+      <w:bookmarkEnd w:id="22"/>
+    </w:p>
+    <w:p/>
     <w:p>
       <w:pPr>
         <w:pStyle w:val="Prrafodelista"/>
@@ -3053,15 +2947,29 @@
           <w:ilvl w:val="0"/>
           <w:numId w:val="3"/>
         </w:numPr>
-      </w:pPr>
-      <w:r>
-        <w:rPr>
-          <w:b/>
-          <w:bCs/>
+        <w:rPr>
+          <w:rFonts w:asciiTheme="majorHAnsi" w:eastAsiaTheme="majorEastAsia" w:hAnsiTheme="majorHAnsi" w:cstheme="majorBidi"/>
+          <w:color w:val="2F5496" w:themeColor="accent1" w:themeShade="BF"/>
+          <w:sz w:val="32"/>
+          <w:szCs w:val="32"/>
+        </w:rPr>
+      </w:pPr>
+      <w:r>
+        <w:rPr>
+          <w:rFonts w:asciiTheme="majorHAnsi" w:eastAsiaTheme="majorEastAsia" w:hAnsiTheme="majorHAnsi" w:cstheme="majorBidi"/>
+          <w:color w:val="2F5496" w:themeColor="accent1" w:themeShade="BF"/>
+          <w:sz w:val="32"/>
+          <w:szCs w:val="32"/>
         </w:rPr>
         <w:t>Acceso a la interfaz de la base de datos</w:t>
       </w:r>
       <w:r>
+        <w:rPr>
+          <w:rFonts w:asciiTheme="majorHAnsi" w:eastAsiaTheme="majorEastAsia" w:hAnsiTheme="majorHAnsi" w:cstheme="majorBidi"/>
+          <w:color w:val="2F5496" w:themeColor="accent1" w:themeShade="BF"/>
+          <w:sz w:val="32"/>
+          <w:szCs w:val="32"/>
+        </w:rPr>
         <w:t>:</w:t>
       </w:r>
     </w:p>
@@ -3077,10 +2985,8 @@
         <w:t>Entramos en la interfaz de la base de datos e ingresamos en la opción “Manager App”.</w:t>
       </w:r>
     </w:p>
-    <w:p>
-      <w:pPr>
-        <w:pStyle w:val="Prrafodelista"/>
-      </w:pPr>
+    <w:p/>
+    <w:p>
       <w:r>
         <w:rPr>
           <w:noProof/>
@@ -3088,13 +2994,13 @@
         <mc:AlternateContent>
           <mc:Choice Requires="wps">
             <w:drawing>
-              <wp:anchor distT="0" distB="0" distL="114300" distR="114300" simplePos="0" relativeHeight="251663360" behindDoc="0" locked="0" layoutInCell="1" allowOverlap="1" wp14:anchorId="70F4F223" wp14:editId="34FDA248">
+              <wp:anchor distT="0" distB="0" distL="114300" distR="114300" simplePos="0" relativeHeight="251663360" behindDoc="0" locked="0" layoutInCell="1" allowOverlap="1" wp14:anchorId="70F4F223" wp14:editId="3B531EF7">
                 <wp:simplePos x="0" y="0"/>
                 <wp:positionH relativeFrom="column">
-                  <wp:posOffset>5082540</wp:posOffset>
+                  <wp:posOffset>4295731</wp:posOffset>
                 </wp:positionH>
                 <wp:positionV relativeFrom="paragraph">
-                  <wp:posOffset>1557020</wp:posOffset>
+                  <wp:posOffset>1450694</wp:posOffset>
                 </wp:positionV>
                 <wp:extent cx="628650" cy="142875"/>
                 <wp:effectExtent l="0" t="0" r="19050" b="28575"/>
@@ -3152,7 +3058,7 @@
           </mc:Choice>
           <mc:Fallback>
             <w:pict>
-              <v:rect w14:anchorId="5928502A" id="Rectángulo 8" o:spid="_x0000_s1026" style="position:absolute;margin-left:400.2pt;margin-top:122.6pt;width:49.5pt;height:11.25pt;z-index:251663360;visibility:visible;mso-wrap-style:square;mso-wrap-distance-left:9pt;mso-wrap-distance-top:0;mso-wrap-distance-right:9pt;mso-wrap-distance-bottom:0;mso-position-horizontal:absolute;mso-position-horizontal-relative:text;mso-position-vertical:absolute;mso-position-vertical-relative:text;v-text-anchor:middle" o:gfxdata="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" filled="f" strokecolor="red">
+              <v:rect w14:anchorId="1FE18E43" id="Rectángulo 8" o:spid="_x0000_s1026" style="position:absolute;margin-left:338.25pt;margin-top:114.25pt;width:49.5pt;height:11.25pt;z-index:251663360;visibility:visible;mso-wrap-style:square;mso-wrap-distance-left:9pt;mso-wrap-distance-top:0;mso-wrap-distance-right:9pt;mso-wrap-distance-bottom:0;mso-position-horizontal:absolute;mso-position-horizontal-relative:text;mso-position-vertical:absolute;mso-position-vertical-relative:text;v-text-anchor:middle" o:gfxdata="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" filled="f" strokecolor="red">
                 <v:stroke joinstyle="round"/>
               </v:rect>
             </w:pict>
@@ -3164,9 +3070,9 @@
           <w:noProof/>
         </w:rPr>
         <w:drawing>
-          <wp:inline distT="0" distB="0" distL="0" distR="0" wp14:anchorId="095E9C41" wp14:editId="46EE1252">
-            <wp:extent cx="5896826" cy="2486025"/>
-            <wp:effectExtent l="0" t="0" r="8890" b="0"/>
+          <wp:inline distT="0" distB="0" distL="0" distR="0" wp14:anchorId="095E9C41" wp14:editId="322D3A52">
+            <wp:extent cx="5502165" cy="2319642"/>
+            <wp:effectExtent l="0" t="0" r="3810" b="5080"/>
             <wp:docPr id="1" name="Imagen 1"/>
             <wp:cNvGraphicFramePr>
               <a:graphicFrameLocks xmlns:a="http://schemas.openxmlformats.org/drawingml/2006/main" noChangeAspect="1"/>
@@ -3194,7 +3100,7 @@
                   <pic:spPr bwMode="auto">
                     <a:xfrm>
                       <a:off x="0" y="0"/>
-                      <a:ext cx="6018989" cy="2537528"/>
+                      <a:ext cx="5502165" cy="2319642"/>
                     </a:xfrm>
                     <a:prstGeom prst="rect">
                       <a:avLst/>
@@ -3219,28 +3125,75 @@
     <w:p>
       <w:pPr>
         <w:pStyle w:val="Prrafodelista"/>
+      </w:pPr>
+    </w:p>
+    <w:p>
+      <w:pPr>
+        <w:pStyle w:val="Prrafodelista"/>
+      </w:pPr>
+    </w:p>
+    <w:p>
+      <w:pPr>
+        <w:pStyle w:val="Prrafodelista"/>
+      </w:pPr>
+    </w:p>
+    <w:p>
+      <w:pPr>
+        <w:pStyle w:val="Prrafodelista"/>
+      </w:pPr>
+    </w:p>
+    <w:p>
+      <w:pPr>
+        <w:pStyle w:val="Prrafodelista"/>
+      </w:pPr>
+    </w:p>
+    <w:p>
+      <w:pPr>
+        <w:pStyle w:val="Prrafodelista"/>
+      </w:pPr>
+    </w:p>
+    <w:p>
+      <w:pPr>
+        <w:pStyle w:val="Prrafodelista"/>
+      </w:pPr>
+    </w:p>
+    <w:p>
+      <w:pPr>
+        <w:pStyle w:val="Prrafodelista"/>
+      </w:pPr>
+    </w:p>
+    <w:p>
+      <w:pPr>
+        <w:pStyle w:val="Prrafodelista"/>
+      </w:pPr>
+    </w:p>
+    <w:p>
+      <w:pPr>
+        <w:pStyle w:val="Prrafodelista"/>
+      </w:pPr>
+    </w:p>
+    <w:p>
+      <w:pPr>
+        <w:pStyle w:val="Prrafodelista"/>
         <w:numPr>
           <w:ilvl w:val="0"/>
           <w:numId w:val="3"/>
         </w:numPr>
         <w:rPr>
-          <w:b/>
-          <w:bCs/>
-        </w:rPr>
-      </w:pPr>
-      <w:r>
-        <w:rPr>
-          <w:b/>
-          <w:bCs/>
-        </w:rPr>
-        <w:t>Dirigirse al apartado Desplegar</w:t>
-      </w:r>
-      <w:r>
-        <w:rPr>
-          <w:b/>
-          <w:bCs/>
-        </w:rPr>
-        <w:t>:</w:t>
+          <w:rFonts w:asciiTheme="majorHAnsi" w:eastAsiaTheme="majorEastAsia" w:hAnsiTheme="majorHAnsi" w:cstheme="majorBidi"/>
+          <w:color w:val="2F5496" w:themeColor="accent1" w:themeShade="BF"/>
+          <w:sz w:val="32"/>
+          <w:szCs w:val="32"/>
+        </w:rPr>
+      </w:pPr>
+      <w:r>
+        <w:rPr>
+          <w:rFonts w:asciiTheme="majorHAnsi" w:eastAsiaTheme="majorEastAsia" w:hAnsiTheme="majorHAnsi" w:cstheme="majorBidi"/>
+          <w:color w:val="2F5496" w:themeColor="accent1" w:themeShade="BF"/>
+          <w:sz w:val="32"/>
+          <w:szCs w:val="32"/>
+        </w:rPr>
+        <w:t>Dirigirse al apartado Desplegar:</w:t>
       </w:r>
     </w:p>
     <w:p>
@@ -3276,13 +3229,13 @@
         <mc:AlternateContent>
           <mc:Choice Requires="wps">
             <w:drawing>
-              <wp:anchor distT="0" distB="0" distL="114300" distR="114300" simplePos="0" relativeHeight="251664384" behindDoc="0" locked="0" layoutInCell="1" allowOverlap="1" wp14:anchorId="42A07099" wp14:editId="6F9AB703">
+              <wp:anchor distT="0" distB="0" distL="114300" distR="114300" simplePos="0" relativeHeight="251664384" behindDoc="0" locked="0" layoutInCell="1" allowOverlap="1" wp14:anchorId="42A07099" wp14:editId="7BBEF423">
                 <wp:simplePos x="0" y="0"/>
                 <wp:positionH relativeFrom="column">
-                  <wp:posOffset>3472815</wp:posOffset>
+                  <wp:posOffset>3164471</wp:posOffset>
                 </wp:positionH>
                 <wp:positionV relativeFrom="paragraph">
-                  <wp:posOffset>1149985</wp:posOffset>
+                  <wp:posOffset>1107455</wp:posOffset>
                 </wp:positionV>
                 <wp:extent cx="609600" cy="238125"/>
                 <wp:effectExtent l="0" t="0" r="19050" b="28575"/>
@@ -3346,7 +3299,7 @@
           </mc:Choice>
           <mc:Fallback>
             <w:pict>
-              <v:rect w14:anchorId="3ED8583C" id="Rectángulo 9" o:spid="_x0000_s1026" style="position:absolute;margin-left:273.45pt;margin-top:90.55pt;width:48pt;height:18.75pt;z-index:251664384;visibility:visible;mso-wrap-style:square;mso-width-percent:0;mso-height-percent:0;mso-wrap-distance-left:9pt;mso-wrap-distance-top:0;mso-wrap-distance-right:9pt;mso-wrap-distance-bottom:0;mso-position-horizontal:absolute;mso-position-horizontal-relative:text;mso-position-vertical:absolute;mso-position-vertical-relative:text;mso-width-percent:0;mso-height-percent:0;mso-width-relative:margin;mso-height-relative:margin;v-text-anchor:middle" o:gfxdata="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" filled="f" strokecolor="red">
+              <v:rect w14:anchorId="60A583F1" id="Rectángulo 9" o:spid="_x0000_s1026" style="position:absolute;margin-left:249.15pt;margin-top:87.2pt;width:48pt;height:18.75pt;z-index:251664384;visibility:visible;mso-wrap-style:square;mso-width-percent:0;mso-height-percent:0;mso-wrap-distance-left:9pt;mso-wrap-distance-top:0;mso-wrap-distance-right:9pt;mso-wrap-distance-bottom:0;mso-position-horizontal:absolute;mso-position-horizontal-relative:text;mso-position-vertical:absolute;mso-position-vertical-relative:text;mso-width-percent:0;mso-height-percent:0;mso-width-relative:margin;mso-height-relative:margin;v-text-anchor:middle" o:gfxdata="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" filled="f" strokecolor="red">
                 <v:stroke joinstyle="round"/>
               </v:rect>
             </w:pict>
@@ -3358,9 +3311,9 @@
           <w:noProof/>
         </w:rPr>
         <w:drawing>
-          <wp:inline distT="0" distB="0" distL="0" distR="0" wp14:anchorId="7D12811B" wp14:editId="646D8C1B">
-            <wp:extent cx="5888706" cy="1819275"/>
-            <wp:effectExtent l="0" t="0" r="0" b="0"/>
+          <wp:inline distT="0" distB="0" distL="0" distR="0" wp14:anchorId="7D12811B" wp14:editId="79932A78">
+            <wp:extent cx="5360276" cy="1656021"/>
+            <wp:effectExtent l="0" t="0" r="0" b="1905"/>
             <wp:docPr id="3" name="Imagen 3"/>
             <wp:cNvGraphicFramePr>
               <a:graphicFrameLocks xmlns:a="http://schemas.openxmlformats.org/drawingml/2006/main" noChangeAspect="1"/>
@@ -3388,7 +3341,7 @@
                   <pic:spPr bwMode="auto">
                     <a:xfrm>
                       <a:off x="0" y="0"/>
-                      <a:ext cx="5902886" cy="1823656"/>
+                      <a:ext cx="5409639" cy="1671271"/>
                     </a:xfrm>
                     <a:prstGeom prst="rect">
                       <a:avLst/>
@@ -3413,50 +3366,86 @@
     <w:p>
       <w:pPr>
         <w:pStyle w:val="Prrafodelista"/>
+      </w:pPr>
+    </w:p>
+    <w:p>
+      <w:pPr>
+        <w:pStyle w:val="Prrafodelista"/>
         <w:numPr>
           <w:ilvl w:val="0"/>
           <w:numId w:val="3"/>
         </w:numPr>
-      </w:pPr>
-      <w:r>
-        <w:rPr>
-          <w:b/>
-          <w:bCs/>
-        </w:rPr>
-        <w:lastRenderedPageBreak/>
+        <w:rPr>
+          <w:rFonts w:asciiTheme="majorHAnsi" w:eastAsiaTheme="majorEastAsia" w:hAnsiTheme="majorHAnsi" w:cstheme="majorBidi"/>
+          <w:color w:val="2F5496" w:themeColor="accent1" w:themeShade="BF"/>
+          <w:sz w:val="32"/>
+          <w:szCs w:val="32"/>
+        </w:rPr>
+      </w:pPr>
+      <w:r>
+        <w:rPr>
+          <w:rFonts w:asciiTheme="majorHAnsi" w:eastAsiaTheme="majorEastAsia" w:hAnsiTheme="majorHAnsi" w:cstheme="majorBidi"/>
+          <w:color w:val="2F5496" w:themeColor="accent1" w:themeShade="BF"/>
+          <w:sz w:val="32"/>
+          <w:szCs w:val="32"/>
+        </w:rPr>
         <w:t>Seleccionamos el archivo “.</w:t>
       </w:r>
       <w:proofErr w:type="spellStart"/>
       <w:r>
         <w:rPr>
-          <w:b/>
-          <w:bCs/>
+          <w:rFonts w:asciiTheme="majorHAnsi" w:eastAsiaTheme="majorEastAsia" w:hAnsiTheme="majorHAnsi" w:cstheme="majorBidi"/>
+          <w:color w:val="2F5496" w:themeColor="accent1" w:themeShade="BF"/>
+          <w:sz w:val="32"/>
+          <w:szCs w:val="32"/>
         </w:rPr>
         <w:t>war</w:t>
       </w:r>
       <w:proofErr w:type="spellEnd"/>
       <w:r>
         <w:rPr>
-          <w:b/>
-          <w:bCs/>
+          <w:rFonts w:asciiTheme="majorHAnsi" w:eastAsiaTheme="majorEastAsia" w:hAnsiTheme="majorHAnsi" w:cstheme="majorBidi"/>
+          <w:color w:val="2F5496" w:themeColor="accent1" w:themeShade="BF"/>
+          <w:sz w:val="32"/>
+          <w:szCs w:val="32"/>
         </w:rPr>
         <w:t>” del proyecto</w:t>
       </w:r>
       <w:r>
         <w:rPr>
-          <w:b/>
-          <w:bCs/>
+          <w:rFonts w:asciiTheme="majorHAnsi" w:eastAsiaTheme="majorEastAsia" w:hAnsiTheme="majorHAnsi" w:cstheme="majorBidi"/>
+          <w:color w:val="2F5496" w:themeColor="accent1" w:themeShade="BF"/>
+          <w:sz w:val="32"/>
+          <w:szCs w:val="32"/>
         </w:rPr>
         <w:t>:</w:t>
       </w:r>
-      <w:r>
-        <w:rPr>
-          <w:noProof/>
-        </w:rPr>
+    </w:p>
+    <w:p>
+      <w:pPr>
+        <w:rPr>
+          <w:rFonts w:asciiTheme="majorHAnsi" w:eastAsiaTheme="majorEastAsia" w:hAnsiTheme="majorHAnsi" w:cstheme="majorBidi"/>
+          <w:color w:val="2F5496" w:themeColor="accent1" w:themeShade="BF"/>
+          <w:sz w:val="32"/>
+          <w:szCs w:val="32"/>
+        </w:rPr>
+      </w:pPr>
+    </w:p>
+    <w:p>
+      <w:pPr>
+        <w:ind w:left="360"/>
+        <w:rPr>
+          <w:rFonts w:asciiTheme="majorHAnsi" w:eastAsiaTheme="majorEastAsia" w:hAnsiTheme="majorHAnsi" w:cstheme="majorBidi"/>
+          <w:color w:val="2F5496" w:themeColor="accent1" w:themeShade="BF"/>
+          <w:sz w:val="32"/>
+          <w:szCs w:val="32"/>
+        </w:rPr>
+      </w:pPr>
+      <w:r>
         <w:drawing>
-          <wp:inline distT="0" distB="0" distL="0" distR="0" wp14:anchorId="118BD656" wp14:editId="49C0EA98">
-            <wp:extent cx="4562475" cy="2602164"/>
-            <wp:effectExtent l="0" t="0" r="0" b="8255"/>
+          <wp:inline distT="0" distB="0" distL="0" distR="0" wp14:anchorId="118BD656" wp14:editId="68DE985F">
+            <wp:extent cx="4940255" cy="2817627"/>
+            <wp:effectExtent l="0" t="0" r="0" b="1905"/>
             <wp:docPr id="4" name="Imagen 4"/>
             <wp:cNvGraphicFramePr>
               <a:graphicFrameLocks xmlns:a="http://schemas.openxmlformats.org/drawingml/2006/main" noChangeAspect="1"/>
@@ -3484,7 +3473,7 @@
                   <pic:spPr bwMode="auto">
                     <a:xfrm>
                       <a:off x="0" y="0"/>
-                      <a:ext cx="4598349" cy="2622624"/>
+                      <a:ext cx="5009402" cy="2857064"/>
                     </a:xfrm>
                     <a:prstGeom prst="rect">
                       <a:avLst/>
@@ -3509,40 +3498,142 @@
     <w:p>
       <w:pPr>
         <w:pStyle w:val="Prrafodelista"/>
+        <w:rPr>
+          <w:rFonts w:asciiTheme="majorHAnsi" w:eastAsiaTheme="majorEastAsia" w:hAnsiTheme="majorHAnsi" w:cstheme="majorBidi"/>
+          <w:color w:val="2F5496" w:themeColor="accent1" w:themeShade="BF"/>
+          <w:sz w:val="32"/>
+          <w:szCs w:val="32"/>
+        </w:rPr>
+      </w:pPr>
+    </w:p>
+    <w:p>
+      <w:pPr>
+        <w:pStyle w:val="Prrafodelista"/>
+        <w:rPr>
+          <w:rFonts w:asciiTheme="majorHAnsi" w:eastAsiaTheme="majorEastAsia" w:hAnsiTheme="majorHAnsi" w:cstheme="majorBidi"/>
+          <w:color w:val="2F5496" w:themeColor="accent1" w:themeShade="BF"/>
+          <w:sz w:val="32"/>
+          <w:szCs w:val="32"/>
+        </w:rPr>
+      </w:pPr>
+    </w:p>
+    <w:p>
+      <w:pPr>
+        <w:pStyle w:val="Prrafodelista"/>
+        <w:rPr>
+          <w:rFonts w:asciiTheme="majorHAnsi" w:eastAsiaTheme="majorEastAsia" w:hAnsiTheme="majorHAnsi" w:cstheme="majorBidi"/>
+          <w:color w:val="2F5496" w:themeColor="accent1" w:themeShade="BF"/>
+          <w:sz w:val="32"/>
+          <w:szCs w:val="32"/>
+        </w:rPr>
+      </w:pPr>
+    </w:p>
+    <w:p>
+      <w:pPr>
+        <w:pStyle w:val="Prrafodelista"/>
+        <w:rPr>
+          <w:rFonts w:asciiTheme="majorHAnsi" w:eastAsiaTheme="majorEastAsia" w:hAnsiTheme="majorHAnsi" w:cstheme="majorBidi"/>
+          <w:color w:val="2F5496" w:themeColor="accent1" w:themeShade="BF"/>
+          <w:sz w:val="32"/>
+          <w:szCs w:val="32"/>
+        </w:rPr>
+      </w:pPr>
+    </w:p>
+    <w:p>
+      <w:pPr>
+        <w:pStyle w:val="Prrafodelista"/>
+        <w:rPr>
+          <w:rFonts w:asciiTheme="majorHAnsi" w:eastAsiaTheme="majorEastAsia" w:hAnsiTheme="majorHAnsi" w:cstheme="majorBidi"/>
+          <w:color w:val="2F5496" w:themeColor="accent1" w:themeShade="BF"/>
+          <w:sz w:val="32"/>
+          <w:szCs w:val="32"/>
+        </w:rPr>
+      </w:pPr>
+    </w:p>
+    <w:p>
+      <w:pPr>
+        <w:pStyle w:val="Prrafodelista"/>
+        <w:rPr>
+          <w:rFonts w:asciiTheme="majorHAnsi" w:eastAsiaTheme="majorEastAsia" w:hAnsiTheme="majorHAnsi" w:cstheme="majorBidi"/>
+          <w:color w:val="2F5496" w:themeColor="accent1" w:themeShade="BF"/>
+          <w:sz w:val="32"/>
+          <w:szCs w:val="32"/>
+        </w:rPr>
+      </w:pPr>
+    </w:p>
+    <w:p>
+      <w:pPr>
+        <w:pStyle w:val="Prrafodelista"/>
+        <w:rPr>
+          <w:rFonts w:asciiTheme="majorHAnsi" w:eastAsiaTheme="majorEastAsia" w:hAnsiTheme="majorHAnsi" w:cstheme="majorBidi"/>
+          <w:color w:val="2F5496" w:themeColor="accent1" w:themeShade="BF"/>
+          <w:sz w:val="32"/>
+          <w:szCs w:val="32"/>
+        </w:rPr>
+      </w:pPr>
+    </w:p>
+    <w:p>
+      <w:pPr>
+        <w:pStyle w:val="Prrafodelista"/>
+        <w:rPr>
+          <w:rFonts w:asciiTheme="majorHAnsi" w:eastAsiaTheme="majorEastAsia" w:hAnsiTheme="majorHAnsi" w:cstheme="majorBidi"/>
+          <w:color w:val="2F5496" w:themeColor="accent1" w:themeShade="BF"/>
+          <w:sz w:val="32"/>
+          <w:szCs w:val="32"/>
+        </w:rPr>
+      </w:pPr>
+    </w:p>
+    <w:p>
+      <w:pPr>
+        <w:pStyle w:val="Prrafodelista"/>
+        <w:rPr>
+          <w:rFonts w:asciiTheme="majorHAnsi" w:eastAsiaTheme="majorEastAsia" w:hAnsiTheme="majorHAnsi" w:cstheme="majorBidi"/>
+          <w:color w:val="2F5496" w:themeColor="accent1" w:themeShade="BF"/>
+          <w:sz w:val="32"/>
+          <w:szCs w:val="32"/>
+        </w:rPr>
+      </w:pPr>
+    </w:p>
+    <w:p>
+      <w:pPr>
+        <w:pStyle w:val="Prrafodelista"/>
+        <w:rPr>
+          <w:rFonts w:asciiTheme="majorHAnsi" w:eastAsiaTheme="majorEastAsia" w:hAnsiTheme="majorHAnsi" w:cstheme="majorBidi"/>
+          <w:color w:val="2F5496" w:themeColor="accent1" w:themeShade="BF"/>
+          <w:sz w:val="32"/>
+          <w:szCs w:val="32"/>
+        </w:rPr>
+      </w:pPr>
+    </w:p>
+    <w:p>
+      <w:pPr>
+        <w:pStyle w:val="Prrafodelista"/>
         <w:numPr>
           <w:ilvl w:val="0"/>
           <w:numId w:val="3"/>
         </w:numPr>
         <w:rPr>
-          <w:b/>
-          <w:bCs/>
-        </w:rPr>
-      </w:pPr>
-      <w:r>
-        <w:rPr>
-          <w:b/>
-          <w:bCs/>
-        </w:rPr>
-        <w:t>El</w:t>
-      </w:r>
-      <w:r>
-        <w:rPr>
-          <w:b/>
-          <w:bCs/>
-        </w:rPr>
-        <w:t>e</w:t>
-      </w:r>
-      <w:r>
-        <w:rPr>
-          <w:b/>
-          <w:bCs/>
-        </w:rPr>
-        <w:t>gir proyecto cargado</w:t>
-      </w:r>
-      <w:r>
-        <w:rPr>
-          <w:b/>
-          <w:bCs/>
+          <w:rFonts w:asciiTheme="majorHAnsi" w:eastAsiaTheme="majorEastAsia" w:hAnsiTheme="majorHAnsi" w:cstheme="majorBidi"/>
+          <w:color w:val="2F5496" w:themeColor="accent1" w:themeShade="BF"/>
+          <w:sz w:val="32"/>
+          <w:szCs w:val="32"/>
+        </w:rPr>
+      </w:pPr>
+      <w:r>
+        <w:rPr>
+          <w:rFonts w:asciiTheme="majorHAnsi" w:eastAsiaTheme="majorEastAsia" w:hAnsiTheme="majorHAnsi" w:cstheme="majorBidi"/>
+          <w:color w:val="2F5496" w:themeColor="accent1" w:themeShade="BF"/>
+          <w:sz w:val="32"/>
+          <w:szCs w:val="32"/>
+        </w:rPr>
+        <w:t>Elegir proyecto cargado</w:t>
+      </w:r>
+      <w:r>
+        <w:rPr>
+          <w:rFonts w:asciiTheme="majorHAnsi" w:eastAsiaTheme="majorEastAsia" w:hAnsiTheme="majorHAnsi" w:cstheme="majorBidi"/>
+          <w:color w:val="2F5496" w:themeColor="accent1" w:themeShade="BF"/>
+          <w:sz w:val="32"/>
+          <w:szCs w:val="32"/>
         </w:rPr>
         <w:t>:</w:t>
       </w:r>
@@ -3560,9 +3651,6 @@
       </w:r>
     </w:p>
     <w:p>
-      <w:pPr>
-        <w:ind w:left="720"/>
-      </w:pPr>
       <w:r>
         <w:rPr>
           <w:noProof/>
@@ -3570,13 +3658,13 @@
         <mc:AlternateContent>
           <mc:Choice Requires="wps">
             <w:drawing>
-              <wp:anchor distT="0" distB="0" distL="114300" distR="114300" simplePos="0" relativeHeight="251665408" behindDoc="0" locked="0" layoutInCell="1" allowOverlap="1" wp14:anchorId="7AE5EC35" wp14:editId="5B7C72B6">
+              <wp:anchor distT="0" distB="0" distL="114300" distR="114300" simplePos="0" relativeHeight="251665408" behindDoc="0" locked="0" layoutInCell="1" allowOverlap="1" wp14:anchorId="7AE5EC35" wp14:editId="71C59C36">
                 <wp:simplePos x="0" y="0"/>
-                <wp:positionH relativeFrom="column">
-                  <wp:posOffset>453390</wp:posOffset>
+                <wp:positionH relativeFrom="margin">
+                  <wp:align>left</wp:align>
                 </wp:positionH>
                 <wp:positionV relativeFrom="paragraph">
-                  <wp:posOffset>424180</wp:posOffset>
+                  <wp:posOffset>662305</wp:posOffset>
                 </wp:positionV>
                 <wp:extent cx="5685790" cy="238125"/>
                 <wp:effectExtent l="0" t="0" r="10160" b="28575"/>
@@ -3634,8 +3722,9 @@
           </mc:Choice>
           <mc:Fallback>
             <w:pict>
-              <v:rect w14:anchorId="724F583B" id="Rectángulo 11" o:spid="_x0000_s1026" style="position:absolute;margin-left:35.7pt;margin-top:33.4pt;width:447.7pt;height:18.75pt;z-index:251665408;visibility:visible;mso-wrap-style:square;mso-wrap-distance-left:9pt;mso-wrap-distance-top:0;mso-wrap-distance-right:9pt;mso-wrap-distance-bottom:0;mso-position-horizontal:absolute;mso-position-horizontal-relative:text;mso-position-vertical:absolute;mso-position-vertical-relative:text;v-text-anchor:middle" o:gfxdata="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" filled="f" strokecolor="red">
+              <v:rect w14:anchorId="52F4AE71" id="Rectángulo 11" o:spid="_x0000_s1026" style="position:absolute;margin-left:0;margin-top:52.15pt;width:447.7pt;height:18.75pt;z-index:251665408;visibility:visible;mso-wrap-style:square;mso-wrap-distance-left:9pt;mso-wrap-distance-top:0;mso-wrap-distance-right:9pt;mso-wrap-distance-bottom:0;mso-position-horizontal:left;mso-position-horizontal-relative:margin;mso-position-vertical:absolute;mso-position-vertical-relative:text;v-text-anchor:middle" o:gfxdata="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" filled="f" strokecolor="red">
                 <v:stroke joinstyle="round"/>
+                <w10:wrap anchorx="margin"/>
               </v:rect>
             </w:pict>
           </mc:Fallback>
@@ -3702,101 +3791,6 @@
     <w:p/>
     <w:p/>
     <w:p/>
-    <w:p/>
-    <w:p/>
-    <w:p/>
-    <w:p/>
-    <w:p/>
-    <w:p>
-      <w:pPr>
-        <w:pStyle w:val="Miestilo"/>
-        <w:rPr>
-          <w:b/>
-          <w:bCs/>
-        </w:rPr>
-      </w:pPr>
-      <w:bookmarkStart w:id="10" w:name="_Toc61610687"/>
-      <w:r>
-        <w:rPr>
-          <w:b/>
-          <w:bCs/>
-        </w:rPr>
-        <w:lastRenderedPageBreak/>
-        <w:t>BIBLIOGRA</w:t>
-      </w:r>
-      <w:r>
-        <w:rPr>
-          <w:b/>
-          <w:bCs/>
-        </w:rPr>
-        <w:t>F</w:t>
-      </w:r>
-      <w:r>
-        <w:rPr>
-          <w:b/>
-          <w:bCs/>
-        </w:rPr>
-        <w:t>ÍA Y REFERENCIAS</w:t>
-      </w:r>
-      <w:bookmarkEnd w:id="10"/>
-    </w:p>
-    <w:p>
-      <w:pPr>
-        <w:pStyle w:val="Miestilo"/>
-        <w:rPr>
-          <w:b/>
-          <w:bCs/>
-        </w:rPr>
-      </w:pPr>
-    </w:p>
-    <w:p>
-      <w:pPr>
-        <w:rPr>
-          <w:sz w:val="28"/>
-          <w:szCs w:val="28"/>
-        </w:rPr>
-      </w:pPr>
-    </w:p>
-    <w:p>
-      <w:pPr>
-        <w:rPr>
-          <w:sz w:val="28"/>
-          <w:szCs w:val="28"/>
-        </w:rPr>
-      </w:pPr>
-    </w:p>
-    <w:p>
-      <w:pPr>
-        <w:rPr>
-          <w:sz w:val="28"/>
-          <w:szCs w:val="28"/>
-        </w:rPr>
-      </w:pPr>
-    </w:p>
-    <w:p>
-      <w:pPr>
-        <w:rPr>
-          <w:sz w:val="28"/>
-          <w:szCs w:val="28"/>
-        </w:rPr>
-      </w:pPr>
-    </w:p>
-    <w:p>
-      <w:pPr>
-        <w:rPr>
-          <w:sz w:val="28"/>
-          <w:szCs w:val="28"/>
-        </w:rPr>
-      </w:pPr>
-    </w:p>
-    <w:p>
-      <w:pPr>
-        <w:rPr>
-          <w:sz w:val="28"/>
-          <w:szCs w:val="28"/>
-        </w:rPr>
-      </w:pPr>
-    </w:p>
     <w:p>
       <w:pPr>
         <w:rPr>
@@ -3905,17 +3899,16 @@
   <w:p>
     <w:pPr>
       <w:pStyle w:val="Encabezado"/>
-      <w:jc w:val="center"/>
     </w:pPr>
     <w:r>
       <w:rPr>
         <w:noProof/>
       </w:rPr>
       <w:drawing>
-        <wp:inline distT="0" distB="0" distL="0" distR="0" wp14:anchorId="2860AFAD" wp14:editId="272538BD">
-          <wp:extent cx="4762500" cy="571500"/>
+        <wp:inline distT="0" distB="0" distL="0" distR="0" wp14:anchorId="2B161CA7" wp14:editId="0248ADDF">
+          <wp:extent cx="4764405" cy="577215"/>
           <wp:effectExtent l="0" t="0" r="0" b="0"/>
-          <wp:docPr id="21" name="Imagen 21"/>
+          <wp:docPr id="2" name="Imagen 2"/>
           <wp:cNvGraphicFramePr>
             <a:graphicFrameLocks xmlns:a="http://schemas.openxmlformats.org/drawingml/2006/main" noChangeAspect="1"/>
           </wp:cNvGraphicFramePr>
@@ -3923,7 +3916,7 @@
             <a:graphicData uri="http://schemas.openxmlformats.org/drawingml/2006/picture">
               <pic:pic xmlns:pic="http://schemas.openxmlformats.org/drawingml/2006/picture">
                 <pic:nvPicPr>
-                  <pic:cNvPr id="0" name="Picture 3"/>
+                  <pic:cNvPr id="0" name="Picture 1"/>
                   <pic:cNvPicPr>
                     <a:picLocks noChangeAspect="1" noChangeArrowheads="1"/>
                   </pic:cNvPicPr>
@@ -3944,7 +3937,7 @@
                 <pic:spPr bwMode="auto">
                   <a:xfrm>
                     <a:off x="0" y="0"/>
-                    <a:ext cx="4762500" cy="571500"/>
+                    <a:ext cx="4764405" cy="577215"/>
                   </a:xfrm>
                   <a:prstGeom prst="rect">
                     <a:avLst/>
@@ -3975,7 +3968,7 @@
   <w:abstractNum w:abstractNumId="0" w15:restartNumberingAfterBreak="0">
     <w:nsid w:val="04CB14AF"/>
     <w:multiLevelType w:val="hybridMultilevel"/>
-    <w:tmpl w:val="7C9625DC"/>
+    <w:tmpl w:val="1DD005DC"/>
     <w:lvl w:ilvl="0" w:tplc="0C0A000F">
       <w:start w:val="1"/>
       <w:numFmt w:val="decimal"/>
@@ -3985,7 +3978,7 @@
         <w:ind w:left="720" w:hanging="360"/>
       </w:pPr>
     </w:lvl>
-    <w:lvl w:ilvl="1" w:tplc="0C0A0019">
+    <w:lvl w:ilvl="1" w:tplc="1C30BB34">
       <w:start w:val="1"/>
       <w:numFmt w:val="lowerLetter"/>
       <w:lvlText w:val="%2."/>
@@ -3993,6 +3986,10 @@
       <w:pPr>
         <w:ind w:left="1440" w:hanging="360"/>
       </w:pPr>
+      <w:rPr>
+        <w:b w:val="0"/>
+        <w:bCs w:val="0"/>
+      </w:rPr>
     </w:lvl>
     <w:lvl w:ilvl="2" w:tplc="0C0A001B" w:tentative="1">
       <w:start w:val="1"/>
@@ -4763,7 +4760,6 @@
   <w:style w:type="character" w:default="1" w:styleId="Fuentedeprrafopredeter">
     <w:name w:val="Default Paragraph Font"/>
     <w:uiPriority w:val="1"/>
-    <w:semiHidden/>
     <w:unhideWhenUsed/>
   </w:style>
   <w:style w:type="table" w:default="1" w:styleId="Tablanormal">
@@ -4930,13 +4926,12 @@
     <w:autoRedefine/>
     <w:uiPriority w:val="39"/>
     <w:unhideWhenUsed/>
-    <w:rsid w:val="00C54CDB"/>
+    <w:rsid w:val="00A04647"/>
     <w:pPr>
       <w:tabs>
         <w:tab w:val="right" w:leader="dot" w:pos="8494"/>
       </w:tabs>
       <w:spacing w:after="100"/>
-      <w:jc w:val="center"/>
     </w:pPr>
   </w:style>
   <w:style w:type="paragraph" w:styleId="TDC2">
@@ -4986,6 +4981,73 @@
       <w:sz w:val="24"/>
       <w:szCs w:val="24"/>
     </w:rPr>
+  </w:style>
+  <w:style w:type="paragraph" w:styleId="Ttulo">
+    <w:name w:val="Title"/>
+    <w:basedOn w:val="Normal"/>
+    <w:next w:val="Normal"/>
+    <w:link w:val="TtuloCar"/>
+    <w:uiPriority w:val="10"/>
+    <w:qFormat/>
+    <w:rsid w:val="00A04647"/>
+    <w:pPr>
+      <w:pBdr>
+        <w:bottom w:val="single" w:sz="8" w:space="4" w:color="4472C4" w:themeColor="accent1"/>
+      </w:pBdr>
+      <w:spacing w:after="300" w:line="240" w:lineRule="auto"/>
+      <w:contextualSpacing/>
+    </w:pPr>
+    <w:rPr>
+      <w:rFonts w:asciiTheme="majorHAnsi" w:eastAsiaTheme="majorEastAsia" w:hAnsiTheme="majorHAnsi" w:cstheme="majorBidi"/>
+      <w:color w:val="323E4F" w:themeColor="text2" w:themeShade="BF"/>
+      <w:spacing w:val="5"/>
+      <w:kern w:val="28"/>
+      <w:sz w:val="52"/>
+      <w:szCs w:val="52"/>
+    </w:rPr>
+  </w:style>
+  <w:style w:type="character" w:customStyle="1" w:styleId="TtuloCar">
+    <w:name w:val="Título Car"/>
+    <w:basedOn w:val="Fuentedeprrafopredeter"/>
+    <w:link w:val="Ttulo"/>
+    <w:uiPriority w:val="10"/>
+    <w:rsid w:val="00A04647"/>
+    <w:rPr>
+      <w:rFonts w:asciiTheme="majorHAnsi" w:eastAsiaTheme="majorEastAsia" w:hAnsiTheme="majorHAnsi" w:cstheme="majorBidi"/>
+      <w:color w:val="323E4F" w:themeColor="text2" w:themeShade="BF"/>
+      <w:spacing w:val="5"/>
+      <w:kern w:val="28"/>
+      <w:sz w:val="52"/>
+      <w:szCs w:val="52"/>
+    </w:rPr>
+  </w:style>
+  <w:style w:type="paragraph" w:styleId="TtuloTDC">
+    <w:name w:val="TOC Heading"/>
+    <w:basedOn w:val="Ttulo1"/>
+    <w:next w:val="Normal"/>
+    <w:uiPriority w:val="39"/>
+    <w:unhideWhenUsed/>
+    <w:qFormat/>
+    <w:rsid w:val="00A04647"/>
+    <w:pPr>
+      <w:outlineLvl w:val="9"/>
+    </w:pPr>
+    <w:rPr>
+      <w:lang w:eastAsia="es-ES"/>
+    </w:rPr>
+  </w:style>
+  <w:style w:type="paragraph" w:styleId="TDC3">
+    <w:name w:val="toc 3"/>
+    <w:basedOn w:val="Normal"/>
+    <w:next w:val="Normal"/>
+    <w:autoRedefine/>
+    <w:uiPriority w:val="39"/>
+    <w:unhideWhenUsed/>
+    <w:rsid w:val="00A04647"/>
+    <w:pPr>
+      <w:spacing w:after="100"/>
+      <w:ind w:left="440"/>
+    </w:pPr>
   </w:style>
 </w:styles>
 </file>

</xml_diff>